<commit_message>
edit 4 (15-07-67 21:43)
</commit_message>
<xml_diff>
--- a/เอกสาร/ขอบเขต/การพัฒนาเวปแอปพลิเคชันสำหรับการแจ้งซ่อมภายในหอพัก4.docx
+++ b/เอกสาร/ขอบเขต/การพัฒนาเวปแอปพลิเคชันสำหรับการแจ้งซ่อมภายในหอพัก4.docx
@@ -4,6 +4,7 @@
   <w:body>
     <w:p>
       <w:pPr>
+        <w:spacing w:after="0" w:line="240" w:lineRule="auto"/>
         <w:jc w:val="center"/>
         <w:rPr>
           <w:rFonts w:ascii="TH SarabunPSK" w:hAnsi="TH SarabunPSK" w:cs="TH SarabunPSK"/>
@@ -174,15 +175,7 @@
           <w:sz w:val="32"/>
           <w:szCs w:val="32"/>
         </w:rPr>
-        <w:t>Development</w:t>
-      </w:r>
-      <w:r>
-        <w:rPr>
-          <w:rFonts w:ascii="TH SarabunPSK" w:hAnsi="TH SarabunPSK" w:cs="TH SarabunPSK"/>
-          <w:sz w:val="32"/>
-          <w:szCs w:val="32"/>
-        </w:rPr>
-        <w:t xml:space="preserve"> </w:t>
+        <w:t xml:space="preserve">Development </w:t>
       </w:r>
       <w:r>
         <w:rPr>
@@ -207,31 +200,138 @@
           <w:sz w:val="32"/>
           <w:szCs w:val="32"/>
         </w:rPr>
-        <w:t>Dormitory</w:t>
-      </w:r>
-      <w:r>
-        <w:rPr>
-          <w:rFonts w:ascii="TH SarabunPSK" w:hAnsi="TH SarabunPSK" w:cs="TH SarabunPSK"/>
-          <w:sz w:val="32"/>
-          <w:szCs w:val="32"/>
+        <w:t xml:space="preserve">Dormitory </w:t>
+      </w:r>
+      <w:r>
+        <w:rPr>
+          <w:rFonts w:ascii="TH SarabunPSK" w:hAnsi="TH SarabunPSK" w:cs="TH SarabunPSK"/>
+          <w:sz w:val="32"/>
+          <w:szCs w:val="32"/>
+        </w:rPr>
+        <w:t xml:space="preserve">with Material </w:t>
+      </w:r>
+      <w:r>
+        <w:rPr>
+          <w:rFonts w:ascii="TH SarabunPSK" w:hAnsi="TH SarabunPSK" w:cs="TH SarabunPSK"/>
+          <w:sz w:val="32"/>
+          <w:szCs w:val="32"/>
+        </w:rPr>
+        <w:t>management</w:t>
+      </w:r>
+      <w:r>
+        <w:rPr>
+          <w:rFonts w:ascii="TH SarabunPSK" w:hAnsi="TH SarabunPSK" w:cs="TH SarabunPSK"/>
+          <w:sz w:val="32"/>
+          <w:szCs w:val="32"/>
+        </w:rPr>
+        <w:tab/>
+      </w:r>
+    </w:p>
+    <w:p>
+      <w:pPr>
+        <w:spacing w:after="0" w:line="240" w:lineRule="auto"/>
+        <w:rPr>
+          <w:rFonts w:ascii="TH SarabunPSK" w:hAnsi="TH SarabunPSK" w:cs="TH SarabunPSK"/>
+          <w:sz w:val="32"/>
+          <w:szCs w:val="32"/>
+        </w:rPr>
+      </w:pPr>
+      <w:r>
+        <w:rPr>
+          <w:rFonts w:ascii="TH SarabunPSK" w:hAnsi="TH SarabunPSK" w:cs="TH SarabunPSK"/>
+          <w:sz w:val="32"/>
+          <w:szCs w:val="32"/>
+          <w:cs/>
+        </w:rPr>
+        <w:t>ออาจารย์ทีปรึกษา</w:t>
+      </w:r>
+      <w:r>
+        <w:rPr>
+          <w:rFonts w:ascii="TH SarabunPSK" w:hAnsi="TH SarabunPSK" w:cs="TH SarabunPSK"/>
+          <w:sz w:val="32"/>
+          <w:szCs w:val="32"/>
+        </w:rPr>
+        <w:t>:</w:t>
+      </w:r>
+      <w:r>
+        <w:rPr>
+          <w:rFonts w:ascii="TH SarabunPSK" w:hAnsi="TH SarabunPSK" w:cs="TH SarabunPSK"/>
+          <w:sz w:val="32"/>
+          <w:szCs w:val="32"/>
+        </w:rPr>
+        <w:tab/>
+      </w:r>
+      <w:r>
+        <w:rPr>
+          <w:rFonts w:ascii="TH SarabunPSK" w:hAnsi="TH SarabunPSK" w:cs="TH SarabunPSK" w:hint="cs"/>
+          <w:sz w:val="32"/>
+          <w:szCs w:val="32"/>
+          <w:cs/>
+        </w:rPr>
+        <w:t>อาจารย์พลีการณ์ ตรีนันทรัตน์</w:t>
+      </w:r>
+      <w:r>
+        <w:rPr>
+          <w:rFonts w:ascii="TH SarabunPSK" w:hAnsi="TH SarabunPSK" w:cs="TH SarabunPSK" w:hint="cs"/>
+          <w:sz w:val="32"/>
+          <w:szCs w:val="32"/>
+          <w:cs/>
         </w:rPr>
         <w:t xml:space="preserve"> </w:t>
       </w:r>
       <w:r>
         <w:rPr>
-          <w:rFonts w:ascii="TH SarabunPSK" w:hAnsi="TH SarabunPSK" w:cs="TH SarabunPSK"/>
-          <w:sz w:val="32"/>
-          <w:szCs w:val="32"/>
-        </w:rPr>
-        <w:t xml:space="preserve">with Material </w:t>
-      </w:r>
-      <w:r>
-        <w:rPr>
-          <w:rFonts w:ascii="TH SarabunPSK" w:hAnsi="TH SarabunPSK" w:cs="TH SarabunPSK"/>
-          <w:sz w:val="32"/>
-          <w:szCs w:val="32"/>
-        </w:rPr>
-        <w:t>management</w:t>
+          <w:rFonts w:ascii="TH SarabunPSK" w:hAnsi="TH SarabunPSK" w:cs="TH SarabunPSK" w:hint="cs"/>
+          <w:sz w:val="32"/>
+          <w:szCs w:val="32"/>
+          <w:cs/>
+        </w:rPr>
+        <w:t xml:space="preserve"> </w:t>
+      </w:r>
+      <w:r>
+        <w:rPr>
+          <w:rFonts w:ascii="TH SarabunPSK" w:hAnsi="TH SarabunPSK" w:cs="TH SarabunPSK"/>
+          <w:sz w:val="32"/>
+          <w:szCs w:val="32"/>
+          <w:cs/>
+        </w:rPr>
+        <w:t>ภาควิชา</w:t>
+      </w:r>
+      <w:r>
+        <w:rPr>
+          <w:rFonts w:ascii="TH SarabunPSK" w:hAnsi="TH SarabunPSK" w:cs="TH SarabunPSK" w:hint="cs"/>
+          <w:sz w:val="32"/>
+          <w:szCs w:val="32"/>
+          <w:cs/>
+        </w:rPr>
+        <w:t xml:space="preserve"> วิศวกรรมคอมพิวเตอร์</w:t>
+      </w:r>
+    </w:p>
+    <w:p>
+      <w:pPr>
+        <w:spacing w:after="0" w:line="240" w:lineRule="auto"/>
+        <w:rPr>
+          <w:rFonts w:ascii="TH SarabunPSK" w:hAnsi="TH SarabunPSK" w:cs="TH SarabunPSK"/>
+          <w:sz w:val="32"/>
+          <w:szCs w:val="32"/>
+        </w:rPr>
+      </w:pPr>
+      <w:r>
+        <w:rPr>
+          <w:rFonts w:ascii="TH SarabunPSK" w:hAnsi="TH SarabunPSK" w:cs="TH SarabunPSK"/>
+          <w:sz w:val="32"/>
+          <w:szCs w:val="32"/>
+          <w:cs/>
+        </w:rPr>
+        <w:t>ประเภทของงาน</w:t>
+      </w:r>
+      <w:r>
+        <w:rPr>
+          <w:rFonts w:ascii="TH SarabunPSK" w:hAnsi="TH SarabunPSK" w:cs="TH SarabunPSK"/>
+          <w:sz w:val="32"/>
+          <w:szCs w:val="32"/>
+        </w:rPr>
+        <w:t>:</w:t>
       </w:r>
       <w:r>
         <w:rPr>
@@ -241,24 +341,117 @@
         </w:rPr>
         <w:tab/>
       </w:r>
-    </w:p>
-    <w:p>
-      <w:pPr>
-        <w:spacing w:after="0" w:line="240" w:lineRule="auto"/>
-        <w:rPr>
-          <w:rFonts w:ascii="TH SarabunPSK" w:hAnsi="TH SarabunPSK" w:cs="TH SarabunPSK"/>
-          <w:sz w:val="32"/>
-          <w:szCs w:val="32"/>
-        </w:rPr>
-      </w:pPr>
-      <w:r>
-        <w:rPr>
-          <w:rFonts w:ascii="TH SarabunPSK" w:hAnsi="TH SarabunPSK" w:cs="TH SarabunPSK"/>
-          <w:sz w:val="32"/>
-          <w:szCs w:val="32"/>
-          <w:cs/>
-        </w:rPr>
-        <w:t>ออาจารย์ทีปรึกษา</w:t>
+      <w:r>
+        <w:rPr>
+          <w:rFonts w:ascii="TH SarabunPSK" w:hAnsi="TH SarabunPSK" w:cs="TH SarabunPSK"/>
+          <w:sz w:val="32"/>
+          <w:szCs w:val="32"/>
+        </w:rPr>
+        <w:tab/>
+      </w:r>
+      <w:r>
+        <w:rPr>
+          <w:rFonts w:ascii="TH SarabunPSK" w:hAnsi="TH SarabunPSK" w:cs="TH SarabunPSK"/>
+          <w:sz w:val="32"/>
+          <w:szCs w:val="32"/>
+          <w:cs/>
+        </w:rPr>
+        <w:t>.........1.ผลิตเครืองมืออุปกรณ์สําหรับห้องปฏิบัติการ</w:t>
+      </w:r>
+    </w:p>
+    <w:p>
+      <w:pPr>
+        <w:spacing w:after="0" w:line="240" w:lineRule="auto"/>
+        <w:ind w:left="1440" w:firstLine="720"/>
+        <w:rPr>
+          <w:rFonts w:ascii="TH SarabunPSK" w:hAnsi="TH SarabunPSK" w:cs="TH SarabunPSK"/>
+          <w:sz w:val="32"/>
+          <w:szCs w:val="32"/>
+        </w:rPr>
+      </w:pPr>
+      <w:r>
+        <w:rPr>
+          <w:rFonts w:ascii="TH SarabunPSK" w:hAnsi="TH SarabunPSK" w:cs="TH SarabunPSK"/>
+          <w:sz w:val="32"/>
+          <w:szCs w:val="32"/>
+          <w:cs/>
+        </w:rPr>
+        <w:t>...</w:t>
+      </w:r>
+      <w:r>
+        <w:rPr>
+          <w:rFonts w:ascii="TH SarabunPSK" w:hAnsi="TH SarabunPSK" w:cs="TH SarabunPSK"/>
+          <w:sz w:val="32"/>
+          <w:szCs w:val="32"/>
+          <w:cs/>
+        </w:rPr>
+        <w:t xml:space="preserve"> </w:t>
+      </w:r>
+      <w:r>
+        <w:rPr>
+          <w:rFonts w:ascii="TH SarabunPSK" w:hAnsi="TH SarabunPSK" w:cs="TH SarabunPSK"/>
+          <w:sz w:val="32"/>
+          <w:szCs w:val="32"/>
+          <w:cs/>
+        </w:rPr>
+        <w:t>√</w:t>
+      </w:r>
+      <w:r>
+        <w:rPr>
+          <w:rFonts w:ascii="TH SarabunPSK" w:hAnsi="TH SarabunPSK" w:cs="TH SarabunPSK"/>
+          <w:sz w:val="32"/>
+          <w:szCs w:val="32"/>
+        </w:rPr>
+        <w:t>.</w:t>
+      </w:r>
+      <w:r>
+        <w:rPr>
+          <w:rFonts w:ascii="TH SarabunPSK" w:hAnsi="TH SarabunPSK" w:cs="TH SarabunPSK"/>
+          <w:sz w:val="32"/>
+          <w:szCs w:val="32"/>
+          <w:cs/>
+        </w:rPr>
+        <w:t>..2.โครงงานออกแบบและพัฒนา</w:t>
+      </w:r>
+    </w:p>
+    <w:p>
+      <w:pPr>
+        <w:spacing w:after="0" w:line="240" w:lineRule="auto"/>
+        <w:ind w:left="1440" w:firstLine="720"/>
+        <w:rPr>
+          <w:rFonts w:ascii="TH SarabunPSK" w:hAnsi="TH SarabunPSK" w:cs="TH SarabunPSK"/>
+          <w:sz w:val="32"/>
+          <w:szCs w:val="32"/>
+        </w:rPr>
+      </w:pPr>
+      <w:r>
+        <w:rPr>
+          <w:rFonts w:ascii="TH SarabunPSK" w:hAnsi="TH SarabunPSK" w:cs="TH SarabunPSK"/>
+          <w:sz w:val="32"/>
+          <w:szCs w:val="32"/>
+          <w:cs/>
+        </w:rPr>
+        <w:t>.........3.โครงงานทฤษฎีหรือโครงงานทีเคยมีผู้ทํามาแล้ว</w:t>
+      </w:r>
+    </w:p>
+    <w:p>
+      <w:pPr>
+        <w:spacing w:after="0" w:line="240" w:lineRule="auto"/>
+        <w:rPr>
+          <w:rFonts w:ascii="TH SarabunPSK" w:hAnsi="TH SarabunPSK" w:cs="TH SarabunPSK" w:hint="cs"/>
+          <w:sz w:val="32"/>
+          <w:szCs w:val="32"/>
+          <w:cs/>
+        </w:rPr>
+      </w:pPr>
+      <w:r>
+        <w:rPr>
+          <w:rFonts w:ascii="TH SarabunPSK" w:hAnsi="TH SarabunPSK" w:cs="TH SarabunPSK"/>
+          <w:sz w:val="32"/>
+          <w:szCs w:val="32"/>
+          <w:cs/>
+        </w:rPr>
+        <w:t>คําสําคัญ</w:t>
       </w:r>
       <w:r>
         <w:rPr>
@@ -278,197 +471,89 @@
       </w:r>
       <w:r>
         <w:rPr>
+          <w:rFonts w:ascii="TH SarabunPSK" w:hAnsi="TH SarabunPSK" w:cs="TH SarabunPSK"/>
+          <w:sz w:val="32"/>
+          <w:szCs w:val="32"/>
+        </w:rPr>
+        <w:tab/>
+      </w:r>
+      <w:r>
+        <w:rPr>
+          <w:rFonts w:ascii="TH SarabunPSK" w:hAnsi="TH SarabunPSK" w:cs="TH SarabunPSK"/>
+          <w:sz w:val="32"/>
+          <w:szCs w:val="32"/>
+        </w:rPr>
+        <w:t>Web service</w:t>
+      </w:r>
+    </w:p>
+    <w:p>
+      <w:pPr>
+        <w:spacing w:after="0" w:line="240" w:lineRule="auto"/>
+        <w:rPr>
+          <w:rFonts w:ascii="TH SarabunPSK" w:hAnsi="TH SarabunPSK" w:cs="TH SarabunPSK"/>
+          <w:sz w:val="32"/>
+          <w:szCs w:val="32"/>
+        </w:rPr>
+      </w:pPr>
+      <w:r>
+        <w:rPr>
+          <w:rFonts w:ascii="TH SarabunPSK" w:hAnsi="TH SarabunPSK" w:cs="TH SarabunPSK"/>
+          <w:sz w:val="32"/>
+          <w:szCs w:val="32"/>
+          <w:cs/>
+        </w:rPr>
+        <w:t>วัตถุประสงค์</w:t>
+      </w:r>
+      <w:r>
+        <w:rPr>
+          <w:rFonts w:ascii="TH SarabunPSK" w:hAnsi="TH SarabunPSK" w:cs="TH SarabunPSK"/>
+          <w:sz w:val="32"/>
+          <w:szCs w:val="32"/>
+        </w:rPr>
+        <w:t>:</w:t>
+      </w:r>
+      <w:r>
+        <w:rPr>
+          <w:rFonts w:ascii="TH SarabunPSK" w:hAnsi="TH SarabunPSK" w:cs="TH SarabunPSK"/>
+          <w:sz w:val="32"/>
+          <w:szCs w:val="32"/>
+          <w:cs/>
+        </w:rPr>
+        <w:tab/>
+      </w:r>
+      <w:r>
+        <w:rPr>
+          <w:rFonts w:ascii="TH SarabunPSK" w:hAnsi="TH SarabunPSK" w:cs="TH SarabunPSK"/>
+          <w:sz w:val="32"/>
+          <w:szCs w:val="32"/>
+          <w:cs/>
+        </w:rPr>
+        <w:tab/>
+      </w:r>
+      <w:r>
+        <w:rPr>
+          <w:rFonts w:ascii="TH SarabunPSK" w:hAnsi="TH SarabunPSK" w:cs="TH SarabunPSK"/>
+          <w:sz w:val="32"/>
+          <w:szCs w:val="32"/>
+        </w:rPr>
+        <w:t xml:space="preserve">1) </w:t>
+      </w:r>
+      <w:r>
+        <w:rPr>
+          <w:rFonts w:ascii="TH SarabunPSK" w:hAnsi="TH SarabunPSK" w:cs="TH SarabunPSK"/>
+          <w:sz w:val="32"/>
+          <w:szCs w:val="32"/>
+          <w:cs/>
+        </w:rPr>
+        <w:t>เพื่อสร้าง</w:t>
+      </w:r>
+      <w:r>
+        <w:rPr>
           <w:rFonts w:ascii="TH SarabunPSK" w:hAnsi="TH SarabunPSK" w:cs="TH SarabunPSK" w:hint="cs"/>
           <w:sz w:val="32"/>
           <w:szCs w:val="32"/>
           <w:cs/>
         </w:rPr>
-        <w:t>อาจารย์พลีการณ์ ตรีนันทรัตน์</w:t>
-      </w:r>
-      <w:r>
-        <w:rPr>
-          <w:rFonts w:ascii="TH SarabunPSK" w:hAnsi="TH SarabunPSK" w:cs="TH SarabunPSK" w:hint="cs"/>
-          <w:sz w:val="32"/>
-          <w:szCs w:val="32"/>
-          <w:cs/>
-        </w:rPr>
-        <w:t xml:space="preserve"> </w:t>
-      </w:r>
-      <w:r>
-        <w:rPr>
-          <w:rFonts w:ascii="TH SarabunPSK" w:hAnsi="TH SarabunPSK" w:cs="TH SarabunPSK" w:hint="cs"/>
-          <w:sz w:val="32"/>
-          <w:szCs w:val="32"/>
-          <w:cs/>
-        </w:rPr>
-        <w:t xml:space="preserve"> </w:t>
-      </w:r>
-      <w:r>
-        <w:rPr>
-          <w:rFonts w:ascii="TH SarabunPSK" w:hAnsi="TH SarabunPSK" w:cs="TH SarabunPSK"/>
-          <w:sz w:val="32"/>
-          <w:szCs w:val="32"/>
-          <w:cs/>
-        </w:rPr>
-        <w:t>ภาควิชา</w:t>
-      </w:r>
-      <w:r>
-        <w:rPr>
-          <w:rFonts w:ascii="TH SarabunPSK" w:hAnsi="TH SarabunPSK" w:cs="TH SarabunPSK" w:hint="cs"/>
-          <w:sz w:val="32"/>
-          <w:szCs w:val="32"/>
-          <w:cs/>
-        </w:rPr>
-        <w:t xml:space="preserve"> วิศวกรรมคอมพิวเตอร์</w:t>
-      </w:r>
-    </w:p>
-    <w:p>
-      <w:pPr>
-        <w:spacing w:after="0" w:line="240" w:lineRule="auto"/>
-        <w:rPr>
-          <w:rFonts w:ascii="TH SarabunPSK" w:hAnsi="TH SarabunPSK" w:cs="TH SarabunPSK"/>
-          <w:sz w:val="32"/>
-          <w:szCs w:val="32"/>
-        </w:rPr>
-      </w:pPr>
-      <w:r>
-        <w:rPr>
-          <w:rFonts w:ascii="TH SarabunPSK" w:hAnsi="TH SarabunPSK" w:cs="TH SarabunPSK"/>
-          <w:sz w:val="32"/>
-          <w:szCs w:val="32"/>
-          <w:cs/>
-        </w:rPr>
-        <w:t>ประเภทของงาน</w:t>
-      </w:r>
-      <w:r>
-        <w:rPr>
-          <w:rFonts w:ascii="TH SarabunPSK" w:hAnsi="TH SarabunPSK" w:cs="TH SarabunPSK"/>
-          <w:sz w:val="32"/>
-          <w:szCs w:val="32"/>
-        </w:rPr>
-        <w:t>:</w:t>
-      </w:r>
-      <w:r>
-        <w:rPr>
-          <w:rFonts w:ascii="TH SarabunPSK" w:hAnsi="TH SarabunPSK" w:cs="TH SarabunPSK"/>
-          <w:sz w:val="32"/>
-          <w:szCs w:val="32"/>
-        </w:rPr>
-        <w:tab/>
-      </w:r>
-      <w:r>
-        <w:rPr>
-          <w:rFonts w:ascii="TH SarabunPSK" w:hAnsi="TH SarabunPSK" w:cs="TH SarabunPSK"/>
-          <w:sz w:val="32"/>
-          <w:szCs w:val="32"/>
-        </w:rPr>
-        <w:tab/>
-      </w:r>
-      <w:r>
-        <w:rPr>
-          <w:rFonts w:ascii="TH SarabunPSK" w:hAnsi="TH SarabunPSK" w:cs="TH SarabunPSK"/>
-          <w:sz w:val="32"/>
-          <w:szCs w:val="32"/>
-          <w:cs/>
-        </w:rPr>
-        <w:t>โครงงานออกแบบและพัฒนา</w:t>
-      </w:r>
-    </w:p>
-    <w:p>
-      <w:pPr>
-        <w:spacing w:after="0" w:line="240" w:lineRule="auto"/>
-        <w:rPr>
-          <w:rFonts w:ascii="TH SarabunPSK" w:hAnsi="TH SarabunPSK" w:cs="TH SarabunPSK"/>
-          <w:sz w:val="32"/>
-          <w:szCs w:val="32"/>
-        </w:rPr>
-      </w:pPr>
-      <w:r>
-        <w:rPr>
-          <w:rFonts w:ascii="TH SarabunPSK" w:hAnsi="TH SarabunPSK" w:cs="TH SarabunPSK"/>
-          <w:sz w:val="32"/>
-          <w:szCs w:val="32"/>
-          <w:cs/>
-        </w:rPr>
-        <w:t>คําสําคัญ</w:t>
-      </w:r>
-      <w:r>
-        <w:rPr>
-          <w:rFonts w:ascii="TH SarabunPSK" w:hAnsi="TH SarabunPSK" w:cs="TH SarabunPSK"/>
-          <w:sz w:val="32"/>
-          <w:szCs w:val="32"/>
-        </w:rPr>
-        <w:t>:</w:t>
-      </w:r>
-    </w:p>
-    <w:p>
-      <w:pPr>
-        <w:spacing w:after="0" w:line="240" w:lineRule="auto"/>
-        <w:rPr>
-          <w:rFonts w:ascii="TH SarabunPSK" w:hAnsi="TH SarabunPSK" w:cs="TH SarabunPSK"/>
-          <w:sz w:val="32"/>
-          <w:szCs w:val="32"/>
-        </w:rPr>
-      </w:pPr>
-      <w:r>
-        <w:rPr>
-          <w:rFonts w:ascii="TH SarabunPSK" w:hAnsi="TH SarabunPSK" w:cs="TH SarabunPSK"/>
-          <w:sz w:val="32"/>
-          <w:szCs w:val="32"/>
-          <w:cs/>
-        </w:rPr>
-        <w:t>วัตถุประสงค์</w:t>
-      </w:r>
-      <w:r>
-        <w:rPr>
-          <w:rFonts w:ascii="TH SarabunPSK" w:hAnsi="TH SarabunPSK" w:cs="TH SarabunPSK"/>
-          <w:sz w:val="32"/>
-          <w:szCs w:val="32"/>
-        </w:rPr>
-        <w:t>:</w:t>
-      </w:r>
-      <w:r>
-        <w:rPr>
-          <w:rFonts w:ascii="TH SarabunPSK" w:hAnsi="TH SarabunPSK" w:cs="TH SarabunPSK"/>
-          <w:sz w:val="32"/>
-          <w:szCs w:val="32"/>
-          <w:cs/>
-        </w:rPr>
-        <w:tab/>
-      </w:r>
-      <w:r>
-        <w:rPr>
-          <w:rFonts w:ascii="TH SarabunPSK" w:hAnsi="TH SarabunPSK" w:cs="TH SarabunPSK"/>
-          <w:sz w:val="32"/>
-          <w:szCs w:val="32"/>
-          <w:cs/>
-        </w:rPr>
-        <w:tab/>
-      </w:r>
-      <w:r>
-        <w:rPr>
-          <w:rFonts w:ascii="TH SarabunPSK" w:hAnsi="TH SarabunPSK" w:cs="TH SarabunPSK"/>
-          <w:sz w:val="32"/>
-          <w:szCs w:val="32"/>
-        </w:rPr>
-        <w:t xml:space="preserve">1) </w:t>
-      </w:r>
-      <w:r>
-        <w:rPr>
-          <w:rFonts w:ascii="TH SarabunPSK" w:hAnsi="TH SarabunPSK" w:cs="TH SarabunPSK"/>
-          <w:sz w:val="32"/>
-          <w:szCs w:val="32"/>
-          <w:cs/>
-        </w:rPr>
-        <w:t>เพื่อสร้าง</w:t>
-      </w:r>
-      <w:r>
-        <w:rPr>
-          <w:rFonts w:ascii="TH SarabunPSK" w:hAnsi="TH SarabunPSK" w:cs="TH SarabunPSK" w:hint="cs"/>
-          <w:sz w:val="32"/>
-          <w:szCs w:val="32"/>
-          <w:cs/>
-        </w:rPr>
         <w:t>เว็ป</w:t>
       </w:r>
       <w:r>
@@ -486,7 +571,7 @@
         <w:spacing w:after="0" w:line="240" w:lineRule="auto"/>
         <w:ind w:left="1440" w:firstLine="720"/>
         <w:rPr>
-          <w:rFonts w:ascii="TH SarabunPSK" w:hAnsi="TH SarabunPSK" w:cs="TH SarabunPSK" w:hint="cs"/>
+          <w:rFonts w:ascii="TH SarabunPSK" w:hAnsi="TH SarabunPSK" w:cs="TH SarabunPSK"/>
           <w:sz w:val="32"/>
           <w:szCs w:val="32"/>
           <w:cs/>
@@ -1338,6 +1423,7 @@
           <w:szCs w:val="32"/>
           <w:cs/>
         </w:rPr>
+        <w:lastRenderedPageBreak/>
         <w:t>ผู้พักอาศัยสามารถแก้ไขข้อมูลส่วนตัวได้ผ่านหน้าโปรไฟล์</w:t>
       </w:r>
     </w:p>
@@ -1363,7 +1449,6 @@
           <w:szCs w:val="32"/>
           <w:cs/>
         </w:rPr>
-        <w:lastRenderedPageBreak/>
         <w:t>ผู้ดูแลระบบสามารถเข้าถึงและจัดการข้อมูลผู้ใช้ทั้งหมด เช่น การเพิ่ม</w:t>
       </w:r>
       <w:r>
@@ -2057,6 +2142,7 @@
         <w:tabs>
           <w:tab w:val="left" w:pos="720"/>
         </w:tabs>
+        <w:spacing w:after="0" w:line="240" w:lineRule="auto"/>
         <w:jc w:val="thaiDistribute"/>
         <w:rPr>
           <w:rFonts w:ascii="TH SarabunPSK" w:hAnsi="TH SarabunPSK" w:cs="TH SarabunPSK"/>
@@ -2081,6 +2167,7 @@
           <w:ilvl w:val="1"/>
           <w:numId w:val="1"/>
         </w:numPr>
+        <w:spacing w:after="0" w:line="240" w:lineRule="auto"/>
         <w:jc w:val="thaiDistribute"/>
         <w:rPr>
           <w:rFonts w:ascii="TH SarabunPSK" w:hAnsi="TH SarabunPSK" w:cs="TH SarabunPSK"/>
@@ -2114,6 +2201,7 @@
           <w:ilvl w:val="1"/>
           <w:numId w:val="1"/>
         </w:numPr>
+        <w:spacing w:after="0" w:line="240" w:lineRule="auto"/>
         <w:jc w:val="thaiDistribute"/>
         <w:rPr>
           <w:rFonts w:ascii="TH SarabunPSK" w:hAnsi="TH SarabunPSK" w:cs="TH SarabunPSK"/>
@@ -2138,6 +2226,7 @@
           <w:ilvl w:val="1"/>
           <w:numId w:val="1"/>
         </w:numPr>
+        <w:spacing w:after="0" w:line="240" w:lineRule="auto"/>
         <w:jc w:val="thaiDistribute"/>
         <w:rPr>
           <w:rFonts w:ascii="TH SarabunPSK" w:hAnsi="TH SarabunPSK" w:cs="TH SarabunPSK"/>
@@ -2162,6 +2251,7 @@
           <w:ilvl w:val="1"/>
           <w:numId w:val="1"/>
         </w:numPr>
+        <w:spacing w:after="0" w:line="240" w:lineRule="auto"/>
         <w:jc w:val="thaiDistribute"/>
         <w:rPr>
           <w:rFonts w:ascii="TH SarabunPSK" w:hAnsi="TH SarabunPSK" w:cs="TH SarabunPSK"/>
@@ -2185,6 +2275,7 @@
         <w:tabs>
           <w:tab w:val="left" w:pos="851"/>
         </w:tabs>
+        <w:spacing w:after="0" w:line="240" w:lineRule="auto"/>
         <w:ind w:left="360"/>
         <w:jc w:val="thaiDistribute"/>
         <w:rPr>
@@ -2222,6 +2313,7 @@
         <w:tabs>
           <w:tab w:val="left" w:pos="851"/>
         </w:tabs>
+        <w:spacing w:after="0" w:line="240" w:lineRule="auto"/>
         <w:jc w:val="thaiDistribute"/>
         <w:rPr>
           <w:rFonts w:ascii="TH SarabunPSK" w:hAnsi="TH SarabunPSK" w:cs="TH SarabunPSK"/>
@@ -2249,6 +2341,7 @@
         <w:tabs>
           <w:tab w:val="left" w:pos="851"/>
         </w:tabs>
+        <w:spacing w:after="0" w:line="240" w:lineRule="auto"/>
         <w:jc w:val="thaiDistribute"/>
         <w:rPr>
           <w:rFonts w:ascii="TH SarabunPSK" w:hAnsi="TH SarabunPSK" w:cs="TH SarabunPSK"/>
@@ -2312,6 +2405,7 @@
           <w:ilvl w:val="0"/>
           <w:numId w:val="1"/>
         </w:numPr>
+        <w:spacing w:after="0" w:line="240" w:lineRule="auto"/>
         <w:jc w:val="thaiDistribute"/>
         <w:rPr>
           <w:rFonts w:ascii="TH SarabunPSK" w:hAnsi="TH SarabunPSK" w:cs="TH SarabunPSK"/>
@@ -2341,6 +2435,7 @@
         <w:tabs>
           <w:tab w:val="left" w:pos="851"/>
         </w:tabs>
+        <w:spacing w:after="0" w:line="240" w:lineRule="auto"/>
         <w:ind w:left="0" w:firstLine="360"/>
         <w:jc w:val="thaiDistribute"/>
         <w:rPr>
@@ -2405,6 +2500,7 @@
           <w:ilvl w:val="0"/>
           <w:numId w:val="1"/>
         </w:numPr>
+        <w:spacing w:after="0" w:line="240" w:lineRule="auto"/>
         <w:jc w:val="thaiDistribute"/>
         <w:rPr>
           <w:rFonts w:ascii="TH SarabunPSK" w:hAnsi="TH SarabunPSK" w:cs="TH SarabunPSK"/>
@@ -2432,6 +2528,7 @@
         <w:tabs>
           <w:tab w:val="left" w:pos="851"/>
         </w:tabs>
+        <w:spacing w:after="0" w:line="240" w:lineRule="auto"/>
         <w:ind w:left="0" w:firstLine="360"/>
         <w:jc w:val="thaiDistribute"/>
         <w:rPr>
@@ -2503,6 +2600,7 @@
         <w:tabs>
           <w:tab w:val="left" w:pos="851"/>
         </w:tabs>
+        <w:spacing w:after="0" w:line="240" w:lineRule="auto"/>
         <w:ind w:left="0" w:firstLine="360"/>
         <w:jc w:val="thaiDistribute"/>
         <w:rPr>
@@ -2546,6 +2644,7 @@
           <w:ilvl w:val="0"/>
           <w:numId w:val="1"/>
         </w:numPr>
+        <w:spacing w:after="0" w:line="240" w:lineRule="auto"/>
         <w:jc w:val="thaiDistribute"/>
         <w:rPr>
           <w:rFonts w:ascii="TH SarabunPSK" w:hAnsi="TH SarabunPSK" w:cs="TH SarabunPSK"/>
@@ -2570,6 +2669,7 @@
           <w:ilvl w:val="1"/>
           <w:numId w:val="1"/>
         </w:numPr>
+        <w:spacing w:after="0" w:line="240" w:lineRule="auto"/>
         <w:ind w:left="851" w:hanging="491"/>
         <w:jc w:val="thaiDistribute"/>
         <w:rPr>
@@ -2607,6 +2707,7 @@
         <w:tabs>
           <w:tab w:val="left" w:pos="720"/>
         </w:tabs>
+        <w:spacing w:after="0" w:line="240" w:lineRule="auto"/>
         <w:ind w:left="0" w:firstLine="720"/>
         <w:jc w:val="thaiDistribute"/>
         <w:rPr>
@@ -2654,6 +2755,7 @@
         <w:tabs>
           <w:tab w:val="left" w:pos="720"/>
         </w:tabs>
+        <w:spacing w:after="0" w:line="240" w:lineRule="auto"/>
         <w:ind w:left="0" w:firstLine="720"/>
         <w:jc w:val="thaiDistribute"/>
         <w:rPr>
@@ -2714,6 +2816,7 @@
           <w:ilvl w:val="2"/>
           <w:numId w:val="1"/>
         </w:numPr>
+        <w:spacing w:after="0" w:line="240" w:lineRule="auto"/>
         <w:jc w:val="thaiDistribute"/>
         <w:rPr>
           <w:rFonts w:ascii="TH SarabunPSK" w:hAnsi="TH SarabunPSK" w:cs="TH SarabunPSK"/>
@@ -2784,6 +2887,7 @@
         <w:tabs>
           <w:tab w:val="left" w:pos="851"/>
         </w:tabs>
+        <w:spacing w:after="0" w:line="240" w:lineRule="auto"/>
         <w:jc w:val="thaiDistribute"/>
         <w:rPr>
           <w:rFonts w:ascii="TH SarabunPSK" w:hAnsi="TH SarabunPSK" w:cs="TH SarabunPSK"/>
@@ -2808,6 +2912,7 @@
           <w:ilvl w:val="2"/>
           <w:numId w:val="1"/>
         </w:numPr>
+        <w:spacing w:after="0" w:line="240" w:lineRule="auto"/>
         <w:ind w:left="0" w:firstLine="720"/>
         <w:jc w:val="thaiDistribute"/>
         <w:rPr>
@@ -2877,6 +2982,7 @@
           <w:ilvl w:val="2"/>
           <w:numId w:val="1"/>
         </w:numPr>
+        <w:spacing w:after="0" w:line="240" w:lineRule="auto"/>
         <w:jc w:val="thaiDistribute"/>
         <w:rPr>
           <w:rFonts w:ascii="TH SarabunPSK" w:hAnsi="TH SarabunPSK" w:cs="TH SarabunPSK"/>
@@ -2913,6 +3019,7 @@
           <w:ilvl w:val="2"/>
           <w:numId w:val="1"/>
         </w:numPr>
+        <w:spacing w:after="0" w:line="240" w:lineRule="auto"/>
         <w:jc w:val="thaiDistribute"/>
         <w:rPr>
           <w:rFonts w:ascii="TH SarabunPSK" w:hAnsi="TH SarabunPSK" w:cs="TH SarabunPSK"/>
@@ -2942,6 +3049,7 @@
         <w:tabs>
           <w:tab w:val="left" w:pos="851"/>
         </w:tabs>
+        <w:spacing w:after="0" w:line="240" w:lineRule="auto"/>
         <w:jc w:val="thaiDistribute"/>
         <w:rPr>
           <w:rFonts w:ascii="TH SarabunPSK" w:hAnsi="TH SarabunPSK" w:cs="TH SarabunPSK"/>
@@ -2966,6 +3074,7 @@
           <w:ilvl w:val="2"/>
           <w:numId w:val="1"/>
         </w:numPr>
+        <w:spacing w:after="0" w:line="240" w:lineRule="auto"/>
         <w:ind w:left="0" w:firstLine="720"/>
         <w:jc w:val="thaiDistribute"/>
         <w:rPr>
@@ -3018,6 +3127,7 @@
           <w:ilvl w:val="2"/>
           <w:numId w:val="1"/>
         </w:numPr>
+        <w:spacing w:after="0" w:line="240" w:lineRule="auto"/>
         <w:jc w:val="thaiDistribute"/>
         <w:rPr>
           <w:rFonts w:ascii="TH SarabunPSK" w:hAnsi="TH SarabunPSK" w:cs="TH SarabunPSK"/>
@@ -3060,6 +3170,7 @@
           <w:ilvl w:val="2"/>
           <w:numId w:val="1"/>
         </w:numPr>
+        <w:spacing w:after="0" w:line="240" w:lineRule="auto"/>
         <w:ind w:left="0" w:firstLine="720"/>
         <w:jc w:val="thaiDistribute"/>
         <w:rPr>
@@ -3169,6 +3280,7 @@
         <w:tabs>
           <w:tab w:val="left" w:pos="851"/>
         </w:tabs>
+        <w:spacing w:after="0" w:line="240" w:lineRule="auto"/>
         <w:jc w:val="thaiDistribute"/>
         <w:rPr>
           <w:rFonts w:ascii="TH SarabunPSK" w:hAnsi="TH SarabunPSK" w:cs="TH SarabunPSK"/>
@@ -3193,6 +3305,7 @@
           <w:ilvl w:val="2"/>
           <w:numId w:val="1"/>
         </w:numPr>
+        <w:spacing w:after="0" w:line="240" w:lineRule="auto"/>
         <w:jc w:val="thaiDistribute"/>
         <w:rPr>
           <w:rFonts w:ascii="TH SarabunPSK" w:hAnsi="TH SarabunPSK" w:cs="TH SarabunPSK"/>
@@ -3226,6 +3339,7 @@
           <w:ilvl w:val="2"/>
           <w:numId w:val="1"/>
         </w:numPr>
+        <w:spacing w:after="0" w:line="240" w:lineRule="auto"/>
         <w:jc w:val="thaiDistribute"/>
         <w:rPr>
           <w:rFonts w:ascii="TH SarabunPSK" w:hAnsi="TH SarabunPSK" w:cs="TH SarabunPSK"/>
@@ -3280,6 +3394,7 @@
         <w:tabs>
           <w:tab w:val="left" w:pos="851"/>
         </w:tabs>
+        <w:spacing w:after="0" w:line="240" w:lineRule="auto"/>
         <w:jc w:val="thaiDistribute"/>
         <w:rPr>
           <w:rFonts w:ascii="TH SarabunPSK" w:hAnsi="TH SarabunPSK" w:cs="TH SarabunPSK"/>
@@ -3307,6 +3422,7 @@
         <w:tabs>
           <w:tab w:val="left" w:pos="851"/>
         </w:tabs>
+        <w:spacing w:after="0" w:line="240" w:lineRule="auto"/>
         <w:jc w:val="thaiDistribute"/>
         <w:rPr>
           <w:rFonts w:ascii="TH SarabunPSK" w:hAnsi="TH SarabunPSK" w:cs="TH SarabunPSK"/>
@@ -3334,6 +3450,7 @@
         <w:tabs>
           <w:tab w:val="left" w:pos="851"/>
         </w:tabs>
+        <w:spacing w:after="0" w:line="240" w:lineRule="auto"/>
         <w:jc w:val="thaiDistribute"/>
         <w:rPr>
           <w:rFonts w:ascii="TH SarabunPSK" w:hAnsi="TH SarabunPSK" w:cs="TH SarabunPSK"/>
@@ -3358,6 +3475,7 @@
           <w:ilvl w:val="0"/>
           <w:numId w:val="1"/>
         </w:numPr>
+        <w:spacing w:after="0" w:line="240" w:lineRule="auto"/>
         <w:jc w:val="thaiDistribute"/>
         <w:rPr>
           <w:rFonts w:ascii="TH SarabunPSK" w:hAnsi="TH SarabunPSK" w:cs="TH SarabunPSK"/>
@@ -3385,6 +3503,7 @@
         <w:tabs>
           <w:tab w:val="left" w:pos="720"/>
         </w:tabs>
+        <w:spacing w:after="0" w:line="240" w:lineRule="auto"/>
         <w:ind w:left="0" w:firstLine="720"/>
         <w:jc w:val="thaiDistribute"/>
         <w:rPr>
@@ -3474,6 +3593,7 @@
         <w:tabs>
           <w:tab w:val="left" w:pos="720"/>
         </w:tabs>
+        <w:spacing w:after="0" w:line="240" w:lineRule="auto"/>
         <w:ind w:left="0" w:firstLine="720"/>
         <w:jc w:val="thaiDistribute"/>
         <w:rPr>
@@ -3520,6 +3640,7 @@
         <w:tabs>
           <w:tab w:val="left" w:pos="720"/>
         </w:tabs>
+        <w:spacing w:after="0" w:line="240" w:lineRule="auto"/>
         <w:ind w:left="0" w:firstLine="720"/>
         <w:jc w:val="thaiDistribute"/>
         <w:rPr>
@@ -3557,6 +3678,7 @@
         <w:tabs>
           <w:tab w:val="left" w:pos="720"/>
         </w:tabs>
+        <w:spacing w:after="0" w:line="240" w:lineRule="auto"/>
         <w:ind w:left="0" w:firstLine="720"/>
         <w:jc w:val="thaiDistribute"/>
         <w:rPr>
@@ -3585,6 +3707,7 @@
         <w:tabs>
           <w:tab w:val="left" w:pos="720"/>
         </w:tabs>
+        <w:spacing w:after="0" w:line="240" w:lineRule="auto"/>
         <w:ind w:left="0" w:firstLine="720"/>
         <w:jc w:val="thaiDistribute"/>
         <w:rPr>
@@ -3622,6 +3745,7 @@
         <w:tabs>
           <w:tab w:val="left" w:pos="720"/>
         </w:tabs>
+        <w:spacing w:after="0" w:line="240" w:lineRule="auto"/>
         <w:ind w:left="0" w:firstLine="720"/>
         <w:jc w:val="thaiDistribute"/>
         <w:rPr>
@@ -3638,6 +3762,713 @@
           <w:cs/>
         </w:rPr>
         <w:t>ระบบสามารถออกรายงานการประเมิณคุณภาพหลังการซ่อม</w:t>
+      </w:r>
+    </w:p>
+    <w:p>
+      <w:pPr>
+        <w:tabs>
+          <w:tab w:val="left" w:pos="720"/>
+        </w:tabs>
+        <w:spacing w:after="0" w:line="240" w:lineRule="auto"/>
+        <w:jc w:val="thaiDistribute"/>
+        <w:rPr>
+          <w:rFonts w:ascii="TH SarabunPSK" w:hAnsi="TH SarabunPSK" w:cs="TH SarabunPSK"/>
+          <w:sz w:val="32"/>
+          <w:szCs w:val="32"/>
+        </w:rPr>
+      </w:pPr>
+    </w:p>
+    <w:p>
+      <w:pPr>
+        <w:rPr>
+          <w:rFonts w:ascii="TH SarabunPSK" w:hAnsi="TH SarabunPSK" w:cs="TH SarabunPSK"/>
+          <w:b/>
+          <w:bCs/>
+          <w:sz w:val="32"/>
+          <w:szCs w:val="32"/>
+          <w:cs/>
+        </w:rPr>
+      </w:pPr>
+      <w:r>
+        <w:rPr>
+          <w:rFonts w:ascii="TH SarabunPSK" w:hAnsi="TH SarabunPSK" w:cs="TH SarabunPSK"/>
+          <w:b/>
+          <w:bCs/>
+          <w:sz w:val="32"/>
+          <w:szCs w:val="32"/>
+          <w:cs/>
+        </w:rPr>
+        <w:br w:type="page"/>
+      </w:r>
+    </w:p>
+    <w:p>
+      <w:pPr>
+        <w:spacing w:after="0" w:line="240" w:lineRule="auto"/>
+        <w:rPr>
+          <w:rFonts w:ascii="TH SarabunPSK" w:hAnsi="TH SarabunPSK" w:cs="TH SarabunPSK"/>
+          <w:sz w:val="32"/>
+          <w:szCs w:val="32"/>
+        </w:rPr>
+      </w:pPr>
+      <w:r>
+        <w:rPr>
+          <w:rFonts w:ascii="TH SarabunPSK" w:hAnsi="TH SarabunPSK" w:cs="TH SarabunPSK"/>
+          <w:b/>
+          <w:bCs/>
+          <w:sz w:val="32"/>
+          <w:szCs w:val="32"/>
+          <w:cs/>
+        </w:rPr>
+        <w:lastRenderedPageBreak/>
+        <w:t>แผนการดําเนินการ</w:t>
+      </w:r>
+      <w:r>
+        <w:rPr>
+          <w:rFonts w:ascii="TH SarabunPSK" w:hAnsi="TH SarabunPSK" w:cs="TH SarabunPSK" w:hint="cs"/>
+          <w:sz w:val="32"/>
+          <w:szCs w:val="32"/>
+          <w:cs/>
+        </w:rPr>
+        <w:t xml:space="preserve"> </w:t>
+      </w:r>
+    </w:p>
+    <w:p>
+      <w:pPr>
+        <w:pStyle w:val="ListParagraph"/>
+        <w:numPr>
+          <w:ilvl w:val="0"/>
+          <w:numId w:val="6"/>
+        </w:numPr>
+        <w:spacing w:after="0" w:line="240" w:lineRule="auto"/>
+        <w:rPr>
+          <w:rFonts w:ascii="TH SarabunPSK" w:hAnsi="TH SarabunPSK" w:cs="TH SarabunPSK"/>
+          <w:sz w:val="32"/>
+          <w:szCs w:val="32"/>
+        </w:rPr>
+      </w:pPr>
+      <w:r>
+        <w:rPr>
+          <w:rFonts w:ascii="TH SarabunPSK" w:hAnsi="TH SarabunPSK" w:cs="TH SarabunPSK"/>
+          <w:sz w:val="32"/>
+          <w:szCs w:val="32"/>
+          <w:cs/>
+        </w:rPr>
+        <w:t>การวางแผนและเตรียมการ</w:t>
+      </w:r>
+    </w:p>
+    <w:p>
+      <w:pPr>
+        <w:pStyle w:val="ListParagraph"/>
+        <w:numPr>
+          <w:ilvl w:val="1"/>
+          <w:numId w:val="6"/>
+        </w:numPr>
+        <w:spacing w:after="0" w:line="240" w:lineRule="auto"/>
+        <w:rPr>
+          <w:rFonts w:ascii="TH SarabunPSK" w:hAnsi="TH SarabunPSK" w:cs="TH SarabunPSK"/>
+          <w:sz w:val="32"/>
+          <w:szCs w:val="32"/>
+        </w:rPr>
+      </w:pPr>
+      <w:r>
+        <w:rPr>
+          <w:rFonts w:ascii="TH SarabunPSK" w:hAnsi="TH SarabunPSK" w:cs="TH SarabunPSK"/>
+          <w:sz w:val="32"/>
+          <w:szCs w:val="32"/>
+          <w:cs/>
+        </w:rPr>
+        <w:t>กำหนดวัตถุประสงค์และขอบเขตโครงการ</w:t>
+      </w:r>
+    </w:p>
+    <w:p>
+      <w:pPr>
+        <w:pStyle w:val="ListParagraph"/>
+        <w:numPr>
+          <w:ilvl w:val="1"/>
+          <w:numId w:val="6"/>
+        </w:numPr>
+        <w:spacing w:after="0" w:line="240" w:lineRule="auto"/>
+        <w:rPr>
+          <w:rFonts w:ascii="TH SarabunPSK" w:hAnsi="TH SarabunPSK" w:cs="TH SarabunPSK"/>
+          <w:sz w:val="32"/>
+          <w:szCs w:val="32"/>
+        </w:rPr>
+      </w:pPr>
+      <w:r>
+        <w:rPr>
+          <w:rFonts w:ascii="TH SarabunPSK" w:hAnsi="TH SarabunPSK" w:cs="TH SarabunPSK" w:hint="cs"/>
+          <w:sz w:val="32"/>
+          <w:szCs w:val="32"/>
+          <w:cs/>
+        </w:rPr>
+        <w:t>กำหนด</w:t>
+      </w:r>
+      <w:r>
+        <w:rPr>
+          <w:rFonts w:ascii="TH SarabunPSK" w:hAnsi="TH SarabunPSK" w:cs="TH SarabunPSK"/>
+          <w:sz w:val="32"/>
+          <w:szCs w:val="32"/>
+          <w:cs/>
+        </w:rPr>
+        <w:t>แผนงาน</w:t>
+      </w:r>
+      <w:r>
+        <w:rPr>
+          <w:rFonts w:ascii="TH SarabunPSK" w:hAnsi="TH SarabunPSK" w:cs="TH SarabunPSK" w:hint="cs"/>
+          <w:sz w:val="32"/>
+          <w:szCs w:val="32"/>
+          <w:cs/>
+        </w:rPr>
+        <w:t>เพื่อให้บรรลุตามเป้าหมายให้สำเร็จ</w:t>
+      </w:r>
+    </w:p>
+    <w:p>
+      <w:pPr>
+        <w:pStyle w:val="ListParagraph"/>
+        <w:numPr>
+          <w:ilvl w:val="0"/>
+          <w:numId w:val="6"/>
+        </w:numPr>
+        <w:spacing w:after="0" w:line="240" w:lineRule="auto"/>
+        <w:rPr>
+          <w:rFonts w:ascii="TH SarabunPSK" w:hAnsi="TH SarabunPSK" w:cs="TH SarabunPSK"/>
+          <w:sz w:val="32"/>
+          <w:szCs w:val="32"/>
+        </w:rPr>
+      </w:pPr>
+      <w:r>
+        <w:rPr>
+          <w:rFonts w:ascii="TH SarabunPSK" w:hAnsi="TH SarabunPSK" w:cs="TH SarabunPSK"/>
+          <w:sz w:val="32"/>
+          <w:szCs w:val="32"/>
+          <w:cs/>
+        </w:rPr>
+        <w:t>การออกแบบระบบ</w:t>
+      </w:r>
+    </w:p>
+    <w:p>
+      <w:pPr>
+        <w:pStyle w:val="ListParagraph"/>
+        <w:numPr>
+          <w:ilvl w:val="1"/>
+          <w:numId w:val="6"/>
+        </w:numPr>
+        <w:spacing w:after="0" w:line="240" w:lineRule="auto"/>
+        <w:rPr>
+          <w:rFonts w:ascii="TH SarabunPSK" w:hAnsi="TH SarabunPSK" w:cs="TH SarabunPSK"/>
+          <w:sz w:val="32"/>
+          <w:szCs w:val="32"/>
+        </w:rPr>
+      </w:pPr>
+      <w:r>
+        <w:rPr>
+          <w:rFonts w:ascii="TH SarabunPSK" w:hAnsi="TH SarabunPSK" w:cs="TH SarabunPSK"/>
+          <w:sz w:val="32"/>
+          <w:szCs w:val="32"/>
+          <w:cs/>
+        </w:rPr>
+        <w:t>ออกแบบ</w:t>
+      </w:r>
+      <w:r>
+        <w:rPr>
+          <w:rFonts w:ascii="TH SarabunPSK" w:hAnsi="TH SarabunPSK" w:cs="TH SarabunPSK" w:hint="cs"/>
+          <w:sz w:val="32"/>
+          <w:szCs w:val="32"/>
+          <w:cs/>
+        </w:rPr>
+        <w:t>โครงสร้าง</w:t>
+      </w:r>
+      <w:r>
+        <w:rPr>
+          <w:rFonts w:ascii="TH SarabunPSK" w:hAnsi="TH SarabunPSK" w:cs="TH SarabunPSK"/>
+          <w:sz w:val="32"/>
+          <w:szCs w:val="32"/>
+          <w:cs/>
+        </w:rPr>
+        <w:t>ระบบ</w:t>
+      </w:r>
+    </w:p>
+    <w:p>
+      <w:pPr>
+        <w:pStyle w:val="ListParagraph"/>
+        <w:numPr>
+          <w:ilvl w:val="1"/>
+          <w:numId w:val="6"/>
+        </w:numPr>
+        <w:spacing w:after="0" w:line="240" w:lineRule="auto"/>
+        <w:rPr>
+          <w:rFonts w:ascii="TH SarabunPSK" w:hAnsi="TH SarabunPSK" w:cs="TH SarabunPSK"/>
+          <w:sz w:val="32"/>
+          <w:szCs w:val="32"/>
+        </w:rPr>
+      </w:pPr>
+      <w:r>
+        <w:rPr>
+          <w:rFonts w:ascii="TH SarabunPSK" w:hAnsi="TH SarabunPSK" w:cs="TH SarabunPSK"/>
+          <w:sz w:val="32"/>
+          <w:szCs w:val="32"/>
+          <w:cs/>
+        </w:rPr>
+        <w:t>ออกแบบฐานข้อมูล</w:t>
+      </w:r>
+    </w:p>
+    <w:p>
+      <w:pPr>
+        <w:pStyle w:val="ListParagraph"/>
+        <w:numPr>
+          <w:ilvl w:val="1"/>
+          <w:numId w:val="6"/>
+        </w:numPr>
+        <w:spacing w:after="0" w:line="240" w:lineRule="auto"/>
+        <w:rPr>
+          <w:rFonts w:ascii="TH SarabunPSK" w:hAnsi="TH SarabunPSK" w:cs="TH SarabunPSK"/>
+          <w:sz w:val="32"/>
+          <w:szCs w:val="32"/>
+        </w:rPr>
+      </w:pPr>
+      <w:r>
+        <w:rPr>
+          <w:rFonts w:ascii="TH SarabunPSK" w:hAnsi="TH SarabunPSK" w:cs="TH SarabunPSK"/>
+          <w:sz w:val="32"/>
+          <w:szCs w:val="32"/>
+          <w:cs/>
+        </w:rPr>
+        <w:t>ออกแบบ</w:t>
+      </w:r>
+      <w:r>
+        <w:rPr>
+          <w:rFonts w:ascii="TH SarabunPSK" w:hAnsi="TH SarabunPSK" w:cs="TH SarabunPSK" w:hint="cs"/>
+          <w:sz w:val="32"/>
+          <w:szCs w:val="32"/>
+          <w:cs/>
+        </w:rPr>
+        <w:t xml:space="preserve"> </w:t>
+      </w:r>
+      <w:r>
+        <w:rPr>
+          <w:rFonts w:ascii="TH SarabunPSK" w:hAnsi="TH SarabunPSK" w:cs="TH SarabunPSK"/>
+          <w:sz w:val="32"/>
+          <w:szCs w:val="32"/>
+        </w:rPr>
+        <w:t>UX/UI</w:t>
+      </w:r>
+    </w:p>
+    <w:p>
+      <w:pPr>
+        <w:pStyle w:val="ListParagraph"/>
+        <w:numPr>
+          <w:ilvl w:val="0"/>
+          <w:numId w:val="6"/>
+        </w:numPr>
+        <w:spacing w:after="0" w:line="240" w:lineRule="auto"/>
+        <w:rPr>
+          <w:rFonts w:ascii="TH SarabunPSK" w:hAnsi="TH SarabunPSK" w:cs="TH SarabunPSK"/>
+          <w:sz w:val="32"/>
+          <w:szCs w:val="32"/>
+        </w:rPr>
+      </w:pPr>
+      <w:r>
+        <w:rPr>
+          <w:rFonts w:ascii="TH SarabunPSK" w:hAnsi="TH SarabunPSK" w:cs="TH SarabunPSK"/>
+          <w:sz w:val="32"/>
+          <w:szCs w:val="32"/>
+          <w:cs/>
+        </w:rPr>
+        <w:t>การพัฒนาระบบ</w:t>
+      </w:r>
+    </w:p>
+    <w:p>
+      <w:pPr>
+        <w:pStyle w:val="ListParagraph"/>
+        <w:numPr>
+          <w:ilvl w:val="1"/>
+          <w:numId w:val="6"/>
+        </w:numPr>
+        <w:spacing w:after="0" w:line="240" w:lineRule="auto"/>
+        <w:rPr>
+          <w:rFonts w:ascii="TH SarabunPSK" w:hAnsi="TH SarabunPSK" w:cs="TH SarabunPSK"/>
+          <w:sz w:val="32"/>
+          <w:szCs w:val="32"/>
+        </w:rPr>
+      </w:pPr>
+      <w:r>
+        <w:rPr>
+          <w:rFonts w:ascii="TH SarabunPSK" w:hAnsi="TH SarabunPSK" w:cs="TH SarabunPSK"/>
+          <w:sz w:val="32"/>
+          <w:szCs w:val="32"/>
+          <w:cs/>
+        </w:rPr>
+        <w:t>พัฒนาฟังก์ชันการลงทะเบียนและจัดการผู้ใช้</w:t>
+      </w:r>
+    </w:p>
+    <w:p>
+      <w:pPr>
+        <w:pStyle w:val="ListParagraph"/>
+        <w:numPr>
+          <w:ilvl w:val="1"/>
+          <w:numId w:val="6"/>
+        </w:numPr>
+        <w:spacing w:after="0" w:line="240" w:lineRule="auto"/>
+        <w:rPr>
+          <w:rFonts w:ascii="TH SarabunPSK" w:hAnsi="TH SarabunPSK" w:cs="TH SarabunPSK"/>
+          <w:sz w:val="32"/>
+          <w:szCs w:val="32"/>
+        </w:rPr>
+      </w:pPr>
+      <w:r>
+        <w:rPr>
+          <w:rFonts w:ascii="TH SarabunPSK" w:hAnsi="TH SarabunPSK" w:cs="TH SarabunPSK"/>
+          <w:sz w:val="32"/>
+          <w:szCs w:val="32"/>
+          <w:cs/>
+        </w:rPr>
+        <w:t>พัฒนาฟังก์ชันการแจ้งปัญหาและติดตามสถานะ</w:t>
+      </w:r>
+    </w:p>
+    <w:p>
+      <w:pPr>
+        <w:pStyle w:val="ListParagraph"/>
+        <w:numPr>
+          <w:ilvl w:val="1"/>
+          <w:numId w:val="6"/>
+        </w:numPr>
+        <w:spacing w:after="0" w:line="240" w:lineRule="auto"/>
+        <w:rPr>
+          <w:rFonts w:ascii="TH SarabunPSK" w:hAnsi="TH SarabunPSK" w:cs="TH SarabunPSK"/>
+          <w:sz w:val="32"/>
+          <w:szCs w:val="32"/>
+        </w:rPr>
+      </w:pPr>
+      <w:r>
+        <w:rPr>
+          <w:rFonts w:ascii="TH SarabunPSK" w:hAnsi="TH SarabunPSK" w:cs="TH SarabunPSK"/>
+          <w:sz w:val="32"/>
+          <w:szCs w:val="32"/>
+          <w:cs/>
+        </w:rPr>
+        <w:t>พัฒนาฟังก์ชันการจัดการคลังวัสดุและการสั่งซื้อวัสดุ</w:t>
+      </w:r>
+    </w:p>
+    <w:p>
+      <w:pPr>
+        <w:pStyle w:val="ListParagraph"/>
+        <w:numPr>
+          <w:ilvl w:val="1"/>
+          <w:numId w:val="6"/>
+        </w:numPr>
+        <w:spacing w:after="0" w:line="240" w:lineRule="auto"/>
+        <w:rPr>
+          <w:rFonts w:ascii="TH SarabunPSK" w:hAnsi="TH SarabunPSK" w:cs="TH SarabunPSK"/>
+          <w:sz w:val="32"/>
+          <w:szCs w:val="32"/>
+        </w:rPr>
+      </w:pPr>
+      <w:r>
+        <w:rPr>
+          <w:rFonts w:ascii="TH SarabunPSK" w:hAnsi="TH SarabunPSK" w:cs="TH SarabunPSK"/>
+          <w:sz w:val="32"/>
+          <w:szCs w:val="32"/>
+          <w:cs/>
+        </w:rPr>
+        <w:t>พัฒนาฟังก์ชันการ</w:t>
+      </w:r>
+      <w:r>
+        <w:rPr>
+          <w:rFonts w:ascii="TH SarabunPSK" w:hAnsi="TH SarabunPSK" w:cs="TH SarabunPSK" w:hint="cs"/>
+          <w:sz w:val="32"/>
+          <w:szCs w:val="32"/>
+          <w:cs/>
+        </w:rPr>
+        <w:t>ออกรายงาน</w:t>
+      </w:r>
+    </w:p>
+    <w:p>
+      <w:pPr>
+        <w:pStyle w:val="ListParagraph"/>
+        <w:numPr>
+          <w:ilvl w:val="0"/>
+          <w:numId w:val="6"/>
+        </w:numPr>
+        <w:spacing w:after="0" w:line="240" w:lineRule="auto"/>
+        <w:rPr>
+          <w:rFonts w:ascii="TH SarabunPSK" w:hAnsi="TH SarabunPSK" w:cs="TH SarabunPSK"/>
+          <w:sz w:val="32"/>
+          <w:szCs w:val="32"/>
+        </w:rPr>
+      </w:pPr>
+      <w:r>
+        <w:rPr>
+          <w:rFonts w:ascii="TH SarabunPSK" w:hAnsi="TH SarabunPSK" w:cs="TH SarabunPSK"/>
+          <w:sz w:val="32"/>
+          <w:szCs w:val="32"/>
+          <w:cs/>
+        </w:rPr>
+        <w:t>การทดสอบระบบ</w:t>
+      </w:r>
+    </w:p>
+    <w:p>
+      <w:pPr>
+        <w:pStyle w:val="ListParagraph"/>
+        <w:numPr>
+          <w:ilvl w:val="1"/>
+          <w:numId w:val="6"/>
+        </w:numPr>
+        <w:spacing w:after="0" w:line="240" w:lineRule="auto"/>
+        <w:rPr>
+          <w:rFonts w:ascii="TH SarabunPSK" w:hAnsi="TH SarabunPSK" w:cs="TH SarabunPSK"/>
+          <w:sz w:val="32"/>
+          <w:szCs w:val="32"/>
+        </w:rPr>
+      </w:pPr>
+      <w:r>
+        <w:rPr>
+          <w:rFonts w:ascii="TH SarabunPSK" w:hAnsi="TH SarabunPSK" w:cs="TH SarabunPSK"/>
+          <w:sz w:val="32"/>
+          <w:szCs w:val="32"/>
+          <w:cs/>
+        </w:rPr>
+        <w:t>การทดสอบระบบทั้งหมด</w:t>
+      </w:r>
+    </w:p>
+    <w:p>
+      <w:pPr>
+        <w:pStyle w:val="ListParagraph"/>
+        <w:numPr>
+          <w:ilvl w:val="0"/>
+          <w:numId w:val="6"/>
+        </w:numPr>
+        <w:spacing w:after="0" w:line="240" w:lineRule="auto"/>
+        <w:rPr>
+          <w:rFonts w:ascii="TH SarabunPSK" w:hAnsi="TH SarabunPSK" w:cs="TH SarabunPSK"/>
+          <w:sz w:val="32"/>
+          <w:szCs w:val="32"/>
+        </w:rPr>
+      </w:pPr>
+      <w:r>
+        <w:rPr>
+          <w:rFonts w:ascii="TH SarabunPSK" w:hAnsi="TH SarabunPSK" w:cs="TH SarabunPSK" w:hint="cs"/>
+          <w:sz w:val="32"/>
+          <w:szCs w:val="32"/>
+          <w:cs/>
+        </w:rPr>
+        <w:t>ปรับปรุ</w:t>
+      </w:r>
+      <w:r>
+        <w:rPr>
+          <w:rFonts w:ascii="TH SarabunPSK" w:hAnsi="TH SarabunPSK" w:cs="TH SarabunPSK" w:hint="cs"/>
+          <w:sz w:val="32"/>
+          <w:szCs w:val="32"/>
+          <w:cs/>
+        </w:rPr>
+        <w:t>งระบบ</w:t>
+      </w:r>
+      <w:r>
+        <w:rPr>
+          <w:rFonts w:ascii="TH SarabunPSK" w:hAnsi="TH SarabunPSK" w:cs="TH SarabunPSK"/>
+          <w:sz w:val="32"/>
+          <w:szCs w:val="32"/>
+        </w:rPr>
+        <w:t xml:space="preserve"> </w:t>
+      </w:r>
+    </w:p>
+    <w:p>
+      <w:pPr>
+        <w:pStyle w:val="ListParagraph"/>
+        <w:numPr>
+          <w:ilvl w:val="1"/>
+          <w:numId w:val="6"/>
+        </w:numPr>
+        <w:spacing w:after="0" w:line="240" w:lineRule="auto"/>
+        <w:rPr>
+          <w:rFonts w:ascii="TH SarabunPSK" w:hAnsi="TH SarabunPSK" w:cs="TH SarabunPSK"/>
+          <w:sz w:val="32"/>
+          <w:szCs w:val="32"/>
+        </w:rPr>
+      </w:pPr>
+      <w:r>
+        <w:rPr>
+          <w:rFonts w:ascii="TH SarabunPSK" w:hAnsi="TH SarabunPSK" w:cs="TH SarabunPSK"/>
+          <w:sz w:val="32"/>
+          <w:szCs w:val="32"/>
+          <w:cs/>
+        </w:rPr>
+        <w:t>ปรับปรุงระบบ</w:t>
+      </w:r>
+      <w:r>
+        <w:rPr>
+          <w:rFonts w:ascii="TH SarabunPSK" w:hAnsi="TH SarabunPSK" w:cs="TH SarabunPSK" w:hint="cs"/>
+          <w:sz w:val="32"/>
+          <w:szCs w:val="32"/>
+          <w:cs/>
+        </w:rPr>
+        <w:t>ในส่วนที่ผิดพลาดให้ทำงานถูกต้องสมบูรณ์</w:t>
+      </w:r>
+    </w:p>
+    <w:p>
+      <w:pPr>
+        <w:spacing w:after="0" w:line="240" w:lineRule="auto"/>
+        <w:rPr>
+          <w:rFonts w:ascii="TH SarabunPSK" w:hAnsi="TH SarabunPSK" w:cs="TH SarabunPSK" w:hint="cs"/>
+          <w:sz w:val="32"/>
+          <w:szCs w:val="32"/>
+          <w:cs/>
+        </w:rPr>
+      </w:pPr>
+    </w:p>
+    <w:p>
+      <w:pPr>
+        <w:tabs>
+          <w:tab w:val="left" w:pos="720"/>
+        </w:tabs>
+        <w:spacing w:after="0" w:line="240" w:lineRule="auto"/>
+        <w:jc w:val="thaiDistribute"/>
+        <w:rPr>
+          <w:rFonts w:ascii="TH SarabunPSK" w:hAnsi="TH SarabunPSK" w:cs="TH SarabunPSK"/>
+          <w:sz w:val="32"/>
+          <w:szCs w:val="32"/>
+        </w:rPr>
+      </w:pPr>
+      <w:r>
+        <w:rPr>
+          <w:rFonts w:ascii="TH SarabunPSK" w:hAnsi="TH SarabunPSK" w:cs="TH SarabunPSK"/>
+          <w:sz w:val="32"/>
+          <w:szCs w:val="32"/>
+          <w:cs/>
+        </w:rPr>
+        <w:t xml:space="preserve">จํานวนนักศึกษาต่อกลุ่ม : </w:t>
+      </w:r>
+      <w:r>
+        <w:rPr>
+          <w:rFonts w:ascii="TH SarabunPSK" w:hAnsi="TH SarabunPSK" w:cs="TH SarabunPSK"/>
+          <w:sz w:val="32"/>
+          <w:szCs w:val="32"/>
+        </w:rPr>
+        <w:t>1</w:t>
+      </w:r>
+      <w:r>
+        <w:rPr>
+          <w:rFonts w:ascii="TH SarabunPSK" w:hAnsi="TH SarabunPSK" w:cs="TH SarabunPSK"/>
+          <w:sz w:val="32"/>
+          <w:szCs w:val="32"/>
+          <w:cs/>
+        </w:rPr>
+        <w:t xml:space="preserve"> คน จํานวนกลุ่ม : ……….กลุ่ม </w:t>
+      </w:r>
+    </w:p>
+    <w:p>
+      <w:pPr>
+        <w:tabs>
+          <w:tab w:val="left" w:pos="720"/>
+        </w:tabs>
+        <w:spacing w:after="0" w:line="240" w:lineRule="auto"/>
+        <w:jc w:val="thaiDistribute"/>
+        <w:rPr>
+          <w:rFonts w:ascii="TH SarabunPSK" w:hAnsi="TH SarabunPSK" w:cs="TH SarabunPSK"/>
+          <w:sz w:val="32"/>
+          <w:szCs w:val="32"/>
+        </w:rPr>
+      </w:pPr>
+      <w:r>
+        <w:rPr>
+          <w:rFonts w:ascii="TH SarabunPSK" w:hAnsi="TH SarabunPSK" w:cs="TH SarabunPSK"/>
+          <w:sz w:val="32"/>
+          <w:szCs w:val="32"/>
+          <w:cs/>
+        </w:rPr>
+        <w:t xml:space="preserve">นักศึกษาต้องผ่านวิชา </w:t>
+      </w:r>
+    </w:p>
+    <w:p>
+      <w:pPr>
+        <w:tabs>
+          <w:tab w:val="left" w:pos="720"/>
+        </w:tabs>
+        <w:spacing w:after="0" w:line="240" w:lineRule="auto"/>
+        <w:jc w:val="thaiDistribute"/>
+        <w:rPr>
+          <w:rFonts w:ascii="TH SarabunPSK" w:hAnsi="TH SarabunPSK" w:cs="TH SarabunPSK"/>
+          <w:sz w:val="32"/>
+          <w:szCs w:val="32"/>
+        </w:rPr>
+      </w:pPr>
+      <w:r>
+        <w:rPr>
+          <w:rFonts w:ascii="TH SarabunPSK" w:hAnsi="TH SarabunPSK" w:cs="TH SarabunPSK"/>
+          <w:sz w:val="32"/>
+          <w:szCs w:val="32"/>
+        </w:rPr>
+        <w:t xml:space="preserve">1. ................................................................................................ </w:t>
+      </w:r>
+      <w:r>
+        <w:rPr>
+          <w:rFonts w:ascii="TH SarabunPSK" w:hAnsi="TH SarabunPSK" w:cs="TH SarabunPSK"/>
+          <w:sz w:val="32"/>
+          <w:szCs w:val="32"/>
+          <w:cs/>
+        </w:rPr>
+        <w:t xml:space="preserve">ด้วยเกรดไม่ตํ่ากว่า......................... </w:t>
+      </w:r>
+    </w:p>
+    <w:p>
+      <w:pPr>
+        <w:tabs>
+          <w:tab w:val="left" w:pos="720"/>
+        </w:tabs>
+        <w:spacing w:after="0" w:line="240" w:lineRule="auto"/>
+        <w:jc w:val="thaiDistribute"/>
+        <w:rPr>
+          <w:rFonts w:ascii="TH SarabunPSK" w:hAnsi="TH SarabunPSK" w:cs="TH SarabunPSK"/>
+          <w:sz w:val="32"/>
+          <w:szCs w:val="32"/>
+        </w:rPr>
+      </w:pPr>
+      <w:r>
+        <w:rPr>
+          <w:rFonts w:ascii="TH SarabunPSK" w:hAnsi="TH SarabunPSK" w:cs="TH SarabunPSK"/>
+          <w:sz w:val="32"/>
+          <w:szCs w:val="32"/>
+        </w:rPr>
+        <w:t xml:space="preserve">2. ................................................................................................ </w:t>
+      </w:r>
+      <w:r>
+        <w:rPr>
+          <w:rFonts w:ascii="TH SarabunPSK" w:hAnsi="TH SarabunPSK" w:cs="TH SarabunPSK"/>
+          <w:sz w:val="32"/>
+          <w:szCs w:val="32"/>
+          <w:cs/>
+        </w:rPr>
+        <w:t xml:space="preserve">ด้วยเกรดไม่ตํ่ากว่า......................... </w:t>
+      </w:r>
+    </w:p>
+    <w:p>
+      <w:pPr>
+        <w:tabs>
+          <w:tab w:val="left" w:pos="720"/>
+        </w:tabs>
+        <w:spacing w:after="0" w:line="240" w:lineRule="auto"/>
+        <w:jc w:val="thaiDistribute"/>
+        <w:rPr>
+          <w:rFonts w:ascii="TH SarabunPSK" w:hAnsi="TH SarabunPSK" w:cs="TH SarabunPSK"/>
+          <w:sz w:val="32"/>
+          <w:szCs w:val="32"/>
+        </w:rPr>
+      </w:pPr>
+      <w:r>
+        <w:rPr>
+          <w:rFonts w:ascii="TH SarabunPSK" w:hAnsi="TH SarabunPSK" w:cs="TH SarabunPSK"/>
+          <w:sz w:val="32"/>
+          <w:szCs w:val="32"/>
+        </w:rPr>
+        <w:t xml:space="preserve">3. ................................................................................................ </w:t>
+      </w:r>
+      <w:r>
+        <w:rPr>
+          <w:rFonts w:ascii="TH SarabunPSK" w:hAnsi="TH SarabunPSK" w:cs="TH SarabunPSK"/>
+          <w:sz w:val="32"/>
+          <w:szCs w:val="32"/>
+          <w:cs/>
+        </w:rPr>
+        <w:t>ด้วยเกรดไม่ตํ่ากว่า.........................</w:t>
       </w:r>
     </w:p>
     <w:p>
@@ -3645,11 +4476,13 @@
         <w:tabs>
           <w:tab w:val="left" w:pos="426"/>
         </w:tabs>
-        <w:jc w:val="thaiDistribute"/>
-        <w:rPr>
-          <w:rFonts w:ascii="TH SarabunPSK" w:hAnsi="TH SarabunPSK" w:cs="TH SarabunPSK"/>
-          <w:sz w:val="32"/>
-          <w:szCs w:val="32"/>
+        <w:spacing w:after="0" w:line="240" w:lineRule="auto"/>
+        <w:jc w:val="thaiDistribute"/>
+        <w:rPr>
+          <w:rFonts w:ascii="TH SarabunPSK" w:hAnsi="TH SarabunPSK" w:cs="TH SarabunPSK" w:hint="cs"/>
+          <w:sz w:val="32"/>
+          <w:szCs w:val="32"/>
+          <w:cs/>
         </w:rPr>
       </w:pPr>
     </w:p>
@@ -3984,6 +4817,92 @@
     </w:lvl>
   </w:abstractNum>
   <w:abstractNum w:abstractNumId="3" w15:restartNumberingAfterBreak="0">
+    <w:nsid w:val="567D2FB2"/>
+    <w:multiLevelType w:val="hybridMultilevel"/>
+    <w:tmpl w:val="DFAA015E"/>
+    <w:lvl w:ilvl="0" w:tplc="0409000F">
+      <w:start w:val="1"/>
+      <w:numFmt w:val="decimal"/>
+      <w:lvlText w:val="%1."/>
+      <w:lvlJc w:val="left"/>
+      <w:pPr>
+        <w:ind w:left="720" w:hanging="360"/>
+      </w:pPr>
+    </w:lvl>
+    <w:lvl w:ilvl="1" w:tplc="04090019">
+      <w:start w:val="1"/>
+      <w:numFmt w:val="lowerLetter"/>
+      <w:lvlText w:val="%2."/>
+      <w:lvlJc w:val="left"/>
+      <w:pPr>
+        <w:ind w:left="1440" w:hanging="360"/>
+      </w:pPr>
+    </w:lvl>
+    <w:lvl w:ilvl="2" w:tplc="0409001B" w:tentative="1">
+      <w:start w:val="1"/>
+      <w:numFmt w:val="lowerRoman"/>
+      <w:lvlText w:val="%3."/>
+      <w:lvlJc w:val="right"/>
+      <w:pPr>
+        <w:ind w:left="2160" w:hanging="180"/>
+      </w:pPr>
+    </w:lvl>
+    <w:lvl w:ilvl="3" w:tplc="0409000F" w:tentative="1">
+      <w:start w:val="1"/>
+      <w:numFmt w:val="decimal"/>
+      <w:lvlText w:val="%4."/>
+      <w:lvlJc w:val="left"/>
+      <w:pPr>
+        <w:ind w:left="2880" w:hanging="360"/>
+      </w:pPr>
+    </w:lvl>
+    <w:lvl w:ilvl="4" w:tplc="04090019" w:tentative="1">
+      <w:start w:val="1"/>
+      <w:numFmt w:val="lowerLetter"/>
+      <w:lvlText w:val="%5."/>
+      <w:lvlJc w:val="left"/>
+      <w:pPr>
+        <w:ind w:left="3600" w:hanging="360"/>
+      </w:pPr>
+    </w:lvl>
+    <w:lvl w:ilvl="5" w:tplc="0409001B" w:tentative="1">
+      <w:start w:val="1"/>
+      <w:numFmt w:val="lowerRoman"/>
+      <w:lvlText w:val="%6."/>
+      <w:lvlJc w:val="right"/>
+      <w:pPr>
+        <w:ind w:left="4320" w:hanging="180"/>
+      </w:pPr>
+    </w:lvl>
+    <w:lvl w:ilvl="6" w:tplc="0409000F" w:tentative="1">
+      <w:start w:val="1"/>
+      <w:numFmt w:val="decimal"/>
+      <w:lvlText w:val="%7."/>
+      <w:lvlJc w:val="left"/>
+      <w:pPr>
+        <w:ind w:left="5040" w:hanging="360"/>
+      </w:pPr>
+    </w:lvl>
+    <w:lvl w:ilvl="7" w:tplc="04090019" w:tentative="1">
+      <w:start w:val="1"/>
+      <w:numFmt w:val="lowerLetter"/>
+      <w:lvlText w:val="%8."/>
+      <w:lvlJc w:val="left"/>
+      <w:pPr>
+        <w:ind w:left="5760" w:hanging="360"/>
+      </w:pPr>
+    </w:lvl>
+    <w:lvl w:ilvl="8" w:tplc="0409001B" w:tentative="1">
+      <w:start w:val="1"/>
+      <w:numFmt w:val="lowerRoman"/>
+      <w:lvlText w:val="%9."/>
+      <w:lvlJc w:val="right"/>
+      <w:pPr>
+        <w:ind w:left="6480" w:hanging="180"/>
+      </w:pPr>
+    </w:lvl>
+  </w:abstractNum>
+  <w:abstractNum w:abstractNumId="4" w15:restartNumberingAfterBreak="0">
     <w:nsid w:val="78BB5D3C"/>
     <w:multiLevelType w:val="multilevel"/>
     <w:tmpl w:val="1A742AD8"/>
@@ -4130,6 +5049,92 @@
         <w:rFonts w:ascii="Wingdings" w:hAnsi="Wingdings" w:hint="default"/>
         <w:sz w:val="20"/>
       </w:rPr>
+    </w:lvl>
+  </w:abstractNum>
+  <w:abstractNum w:abstractNumId="5" w15:restartNumberingAfterBreak="0">
+    <w:nsid w:val="7F9C6809"/>
+    <w:multiLevelType w:val="multilevel"/>
+    <w:tmpl w:val="0409001F"/>
+    <w:lvl w:ilvl="0">
+      <w:start w:val="1"/>
+      <w:numFmt w:val="decimal"/>
+      <w:lvlText w:val="%1."/>
+      <w:lvlJc w:val="left"/>
+      <w:pPr>
+        <w:ind w:left="360" w:hanging="360"/>
+      </w:pPr>
+    </w:lvl>
+    <w:lvl w:ilvl="1">
+      <w:start w:val="1"/>
+      <w:numFmt w:val="decimal"/>
+      <w:lvlText w:val="%1.%2."/>
+      <w:lvlJc w:val="left"/>
+      <w:pPr>
+        <w:ind w:left="792" w:hanging="432"/>
+      </w:pPr>
+    </w:lvl>
+    <w:lvl w:ilvl="2">
+      <w:start w:val="1"/>
+      <w:numFmt w:val="decimal"/>
+      <w:lvlText w:val="%1.%2.%3."/>
+      <w:lvlJc w:val="left"/>
+      <w:pPr>
+        <w:ind w:left="1224" w:hanging="504"/>
+      </w:pPr>
+    </w:lvl>
+    <w:lvl w:ilvl="3">
+      <w:start w:val="1"/>
+      <w:numFmt w:val="decimal"/>
+      <w:lvlText w:val="%1.%2.%3.%4."/>
+      <w:lvlJc w:val="left"/>
+      <w:pPr>
+        <w:ind w:left="1728" w:hanging="648"/>
+      </w:pPr>
+    </w:lvl>
+    <w:lvl w:ilvl="4">
+      <w:start w:val="1"/>
+      <w:numFmt w:val="decimal"/>
+      <w:lvlText w:val="%1.%2.%3.%4.%5."/>
+      <w:lvlJc w:val="left"/>
+      <w:pPr>
+        <w:ind w:left="2232" w:hanging="792"/>
+      </w:pPr>
+    </w:lvl>
+    <w:lvl w:ilvl="5">
+      <w:start w:val="1"/>
+      <w:numFmt w:val="decimal"/>
+      <w:lvlText w:val="%1.%2.%3.%4.%5.%6."/>
+      <w:lvlJc w:val="left"/>
+      <w:pPr>
+        <w:ind w:left="2736" w:hanging="936"/>
+      </w:pPr>
+    </w:lvl>
+    <w:lvl w:ilvl="6">
+      <w:start w:val="1"/>
+      <w:numFmt w:val="decimal"/>
+      <w:lvlText w:val="%1.%2.%3.%4.%5.%6.%7."/>
+      <w:lvlJc w:val="left"/>
+      <w:pPr>
+        <w:ind w:left="3240" w:hanging="1080"/>
+      </w:pPr>
+    </w:lvl>
+    <w:lvl w:ilvl="7">
+      <w:start w:val="1"/>
+      <w:numFmt w:val="decimal"/>
+      <w:lvlText w:val="%1.%2.%3.%4.%5.%6.%7.%8."/>
+      <w:lvlJc w:val="left"/>
+      <w:pPr>
+        <w:ind w:left="3744" w:hanging="1224"/>
+      </w:pPr>
+    </w:lvl>
+    <w:lvl w:ilvl="8">
+      <w:start w:val="1"/>
+      <w:numFmt w:val="decimal"/>
+      <w:lvlText w:val="%1.%2.%3.%4.%5.%6.%7.%8.%9."/>
+      <w:lvlJc w:val="left"/>
+      <w:pPr>
+        <w:ind w:left="4320" w:hanging="1440"/>
+      </w:pPr>
     </w:lvl>
   </w:abstractNum>
   <w:num w:numId="1" w16cid:durableId="829905994">
@@ -4142,7 +5147,13 @@
     <w:abstractNumId w:val="0"/>
   </w:num>
   <w:num w:numId="4" w16cid:durableId="92435106">
+    <w:abstractNumId w:val="4"/>
+  </w:num>
+  <w:num w:numId="5" w16cid:durableId="853568891">
     <w:abstractNumId w:val="3"/>
+  </w:num>
+  <w:num w:numId="6" w16cid:durableId="631908694">
+    <w:abstractNumId w:val="5"/>
   </w:num>
 </w:numbering>
 </file>
@@ -4551,7 +5562,6 @@
   <w:style w:type="character" w:default="1" w:styleId="DefaultParagraphFont">
     <w:name w:val="Default Paragraph Font"/>
     <w:uiPriority w:val="1"/>
-    <w:semiHidden/>
     <w:unhideWhenUsed/>
   </w:style>
   <w:style w:type="table" w:default="1" w:styleId="TableNormal">

</xml_diff>

<commit_message>
work UxUI (16-07-67 22:57)
</commit_message>
<xml_diff>
--- a/เอกสาร/ขอบเขต/การพัฒนาเวปแอปพลิเคชันสำหรับการแจ้งซ่อมภายในหอพัก4.docx
+++ b/เอกสาร/ขอบเขต/การพัฒนาเวปแอปพลิเคชันสำหรับการแจ้งซ่อมภายในหอพัก4.docx
@@ -243,7 +243,7 @@
           <w:szCs w:val="32"/>
           <w:cs/>
         </w:rPr>
-        <w:t>ออาจารย์ทีปรึกษา</w:t>
+        <w:t>อาจารย์ทีปรึกษา</w:t>
       </w:r>
       <w:r>
         <w:rPr>
@@ -438,7 +438,7 @@
       <w:pPr>
         <w:spacing w:after="0" w:line="240" w:lineRule="auto"/>
         <w:rPr>
-          <w:rFonts w:ascii="TH SarabunPSK" w:hAnsi="TH SarabunPSK" w:cs="TH SarabunPSK" w:hint="cs"/>
+          <w:rFonts w:ascii="TH SarabunPSK" w:hAnsi="TH SarabunPSK" w:cs="TH SarabunPSK"/>
           <w:sz w:val="32"/>
           <w:szCs w:val="32"/>
           <w:cs/>
@@ -4308,7 +4308,7 @@
       <w:pPr>
         <w:spacing w:after="0" w:line="240" w:lineRule="auto"/>
         <w:rPr>
-          <w:rFonts w:ascii="TH SarabunPSK" w:hAnsi="TH SarabunPSK" w:cs="TH SarabunPSK" w:hint="cs"/>
+          <w:rFonts w:ascii="TH SarabunPSK" w:hAnsi="TH SarabunPSK" w:cs="TH SarabunPSK"/>
           <w:sz w:val="32"/>
           <w:szCs w:val="32"/>
           <w:cs/>
@@ -4479,7 +4479,7 @@
         <w:spacing w:after="0" w:line="240" w:lineRule="auto"/>
         <w:jc w:val="thaiDistribute"/>
         <w:rPr>
-          <w:rFonts w:ascii="TH SarabunPSK" w:hAnsi="TH SarabunPSK" w:cs="TH SarabunPSK" w:hint="cs"/>
+          <w:rFonts w:ascii="TH SarabunPSK" w:hAnsi="TH SarabunPSK" w:cs="TH SarabunPSK"/>
           <w:sz w:val="32"/>
           <w:szCs w:val="32"/>
           <w:cs/>
@@ -5562,6 +5562,7 @@
   <w:style w:type="character" w:default="1" w:styleId="DefaultParagraphFont">
     <w:name w:val="Default Paragraph Font"/>
     <w:uiPriority w:val="1"/>
+    <w:semiHidden/>
     <w:unhideWhenUsed/>
   </w:style>
   <w:style w:type="table" w:default="1" w:styleId="TableNormal">

</xml_diff>

<commit_message>
edit kobket (18-07-67 22:30)
</commit_message>
<xml_diff>
--- a/เอกสาร/ขอบเขต/การพัฒนาเวปแอปพลิเคชันสำหรับการแจ้งซ่อมภายในหอพัก4.docx
+++ b/เอกสาร/ขอบเขต/การพัฒนาเวปแอปพลิเคชันสำหรับการแจ้งซ่อมภายในหอพัก4.docx
@@ -157,7 +157,25 @@
           <w:szCs w:val="32"/>
           <w:cs/>
         </w:rPr>
-        <w:t>การพัฒนาระบบแจ้งซ่อมบำรุงหอพักพร้อมระบบเบิกและจัดการคลังวัสดุ</w:t>
+        <w:t>การพัฒนาระบบแจ้งซ่อมบำรุงหอพักพร้อม</w:t>
+      </w:r>
+      <w:r>
+        <w:rPr>
+          <w:rFonts w:ascii="TH SarabunPSK" w:hAnsi="TH SarabunPSK" w:cs="TH SarabunPSK" w:hint="cs"/>
+          <w:sz w:val="32"/>
+          <w:szCs w:val="32"/>
+          <w:cs/>
+        </w:rPr>
+        <w:t>การ</w:t>
+      </w:r>
+      <w:r>
+        <w:rPr>
+          <w:rFonts w:ascii="TH SarabunPSK" w:hAnsi="TH SarabunPSK" w:cs="TH SarabunPSK"/>
+          <w:sz w:val="32"/>
+          <w:szCs w:val="32"/>
+          <w:cs/>
+        </w:rPr>
+        <w:t>จัดการคลังวัสดุ</w:t>
       </w:r>
     </w:p>
     <w:p>
@@ -824,16 +842,7 @@
           <w:szCs w:val="32"/>
           <w:cs/>
         </w:rPr>
-        <w:t>ค่าคงที่</w:t>
-      </w:r>
-      <w:r>
-        <w:rPr>
-          <w:rFonts w:ascii="TH SarabunPSK" w:hAnsi="TH SarabunPSK" w:cs="TH SarabunPSK"/>
-          <w:sz w:val="32"/>
-          <w:szCs w:val="32"/>
-          <w:cs/>
-        </w:rPr>
-        <w:t>เจ้าหน้าที่</w:t>
+        <w:t>ค่าคงที่นิติบุคคล</w:t>
       </w:r>
     </w:p>
     <w:p>
@@ -871,21 +880,21 @@
       </w:r>
       <w:r>
         <w:rPr>
+          <w:rFonts w:ascii="TH SarabunPSK" w:hAnsi="TH SarabunPSK" w:cs="TH SarabunPSK"/>
+          <w:sz w:val="32"/>
+          <w:szCs w:val="32"/>
+          <w:cs/>
+        </w:rPr>
+        <w:t>เจ้าหน้าที่</w:t>
+      </w:r>
+      <w:r>
+        <w:rPr>
           <w:rFonts w:ascii="TH SarabunPSK" w:hAnsi="TH SarabunPSK" w:cs="TH SarabunPSK" w:hint="cs"/>
           <w:sz w:val="32"/>
           <w:szCs w:val="32"/>
           <w:cs/>
         </w:rPr>
-        <w:t>ประเภท</w:t>
-      </w:r>
-      <w:r>
-        <w:rPr>
-          <w:rFonts w:ascii="TH SarabunPSK" w:hAnsi="TH SarabunPSK" w:cs="TH SarabunPSK"/>
-          <w:sz w:val="32"/>
-          <w:szCs w:val="32"/>
-          <w:cs/>
-        </w:rPr>
-        <w:t>การแจ้งปัญหา</w:t>
+        <w:t>ซ่อมบำรุง</w:t>
       </w:r>
     </w:p>
     <w:p>
@@ -919,7 +928,16 @@
           <w:szCs w:val="32"/>
           <w:cs/>
         </w:rPr>
-        <w:t>ค่าคงที่สภานะในระบบ</w:t>
+        <w:t>ค่าคงที่</w:t>
+      </w:r>
+      <w:r>
+        <w:rPr>
+          <w:rFonts w:ascii="TH SarabunPSK" w:hAnsi="TH SarabunPSK" w:cs="TH SarabunPSK" w:hint="cs"/>
+          <w:sz w:val="32"/>
+          <w:szCs w:val="32"/>
+          <w:cs/>
+        </w:rPr>
+        <w:t>ผู้จัดการ</w:t>
       </w:r>
     </w:p>
     <w:p>
@@ -953,6 +971,92 @@
           <w:szCs w:val="32"/>
           <w:cs/>
         </w:rPr>
+        <w:t>ค่าคงที่</w:t>
+      </w:r>
+      <w:r>
+        <w:rPr>
+          <w:rFonts w:ascii="TH SarabunPSK" w:hAnsi="TH SarabunPSK" w:cs="TH SarabunPSK" w:hint="cs"/>
+          <w:sz w:val="32"/>
+          <w:szCs w:val="32"/>
+          <w:cs/>
+        </w:rPr>
+        <w:t>ประเภท</w:t>
+      </w:r>
+      <w:r>
+        <w:rPr>
+          <w:rFonts w:ascii="TH SarabunPSK" w:hAnsi="TH SarabunPSK" w:cs="TH SarabunPSK"/>
+          <w:sz w:val="32"/>
+          <w:szCs w:val="32"/>
+          <w:cs/>
+        </w:rPr>
+        <w:t>การแจ้งปัญหา</w:t>
+      </w:r>
+    </w:p>
+    <w:p>
+      <w:pPr>
+        <w:pStyle w:val="ListParagraph"/>
+        <w:numPr>
+          <w:ilvl w:val="1"/>
+          <w:numId w:val="1"/>
+        </w:numPr>
+        <w:spacing w:after="0" w:line="240" w:lineRule="auto"/>
+        <w:jc w:val="thaiDistribute"/>
+        <w:rPr>
+          <w:rFonts w:ascii="TH SarabunPSK" w:hAnsi="TH SarabunPSK" w:cs="TH SarabunPSK"/>
+          <w:sz w:val="32"/>
+          <w:szCs w:val="32"/>
+        </w:rPr>
+      </w:pPr>
+      <w:r>
+        <w:rPr>
+          <w:rFonts w:ascii="TH SarabunPSK" w:hAnsi="TH SarabunPSK" w:cs="TH SarabunPSK"/>
+          <w:sz w:val="32"/>
+          <w:szCs w:val="32"/>
+          <w:cs/>
+        </w:rPr>
+        <w:t>ข้อมูล</w:t>
+      </w:r>
+      <w:r>
+        <w:rPr>
+          <w:rFonts w:ascii="TH SarabunPSK" w:hAnsi="TH SarabunPSK" w:cs="TH SarabunPSK" w:hint="cs"/>
+          <w:sz w:val="32"/>
+          <w:szCs w:val="32"/>
+          <w:cs/>
+        </w:rPr>
+        <w:t>ค่าคงที่สภานะในระบบ</w:t>
+      </w:r>
+    </w:p>
+    <w:p>
+      <w:pPr>
+        <w:pStyle w:val="ListParagraph"/>
+        <w:numPr>
+          <w:ilvl w:val="1"/>
+          <w:numId w:val="1"/>
+        </w:numPr>
+        <w:spacing w:after="0" w:line="240" w:lineRule="auto"/>
+        <w:jc w:val="thaiDistribute"/>
+        <w:rPr>
+          <w:rFonts w:ascii="TH SarabunPSK" w:hAnsi="TH SarabunPSK" w:cs="TH SarabunPSK"/>
+          <w:sz w:val="32"/>
+          <w:szCs w:val="32"/>
+        </w:rPr>
+      </w:pPr>
+      <w:r>
+        <w:rPr>
+          <w:rFonts w:ascii="TH SarabunPSK" w:hAnsi="TH SarabunPSK" w:cs="TH SarabunPSK"/>
+          <w:sz w:val="32"/>
+          <w:szCs w:val="32"/>
+          <w:cs/>
+        </w:rPr>
+        <w:t>ข้อมูล</w:t>
+      </w:r>
+      <w:r>
+        <w:rPr>
+          <w:rFonts w:ascii="TH SarabunPSK" w:hAnsi="TH SarabunPSK" w:cs="TH SarabunPSK" w:hint="cs"/>
+          <w:sz w:val="32"/>
+          <w:szCs w:val="32"/>
+          <w:cs/>
+        </w:rPr>
         <w:t>ค่า</w:t>
       </w:r>
       <w:r>
@@ -963,6 +1067,24 @@
           <w:cs/>
         </w:rPr>
         <w:t>คงที่</w:t>
+      </w:r>
+      <w:r>
+        <w:rPr>
+          <w:rFonts w:ascii="TH SarabunPSK" w:hAnsi="TH SarabunPSK" w:cs="TH SarabunPSK" w:hint="cs"/>
+          <w:sz w:val="32"/>
+          <w:szCs w:val="32"/>
+          <w:cs/>
+        </w:rPr>
+        <w:t>ตำแหน่ง</w:t>
+      </w:r>
+      <w:r>
+        <w:rPr>
+          <w:rFonts w:ascii="TH SarabunPSK" w:hAnsi="TH SarabunPSK" w:cs="TH SarabunPSK" w:hint="cs"/>
+          <w:sz w:val="32"/>
+          <w:szCs w:val="32"/>
+          <w:cs/>
+        </w:rPr>
+        <w:t>และ</w:t>
       </w:r>
       <w:r>
         <w:rPr>
@@ -996,456 +1118,7 @@
           <w:szCs w:val="32"/>
           <w:cs/>
         </w:rPr>
-        <w:t>ระบบ</w:t>
-      </w:r>
-      <w:r>
-        <w:rPr>
-          <w:rFonts w:ascii="TH SarabunPSK" w:hAnsi="TH SarabunPSK" w:cs="TH SarabunPSK"/>
-          <w:sz w:val="32"/>
-          <w:szCs w:val="32"/>
-          <w:cs/>
-        </w:rPr>
-        <w:t>การลงทะเบียนและจัดการผู้ใช้</w:t>
-      </w:r>
-    </w:p>
-    <w:p>
-      <w:pPr>
-        <w:pStyle w:val="ListParagraph"/>
-        <w:numPr>
-          <w:ilvl w:val="1"/>
-          <w:numId w:val="1"/>
-        </w:numPr>
-        <w:spacing w:after="0" w:line="240" w:lineRule="auto"/>
-        <w:ind w:left="0" w:firstLine="360"/>
-        <w:jc w:val="thaiDistribute"/>
-        <w:rPr>
-          <w:rFonts w:ascii="TH SarabunPSK" w:hAnsi="TH SarabunPSK" w:cs="TH SarabunPSK"/>
-          <w:sz w:val="32"/>
-          <w:szCs w:val="32"/>
-        </w:rPr>
-      </w:pPr>
-      <w:r>
-        <w:rPr>
-          <w:rFonts w:ascii="TH SarabunPSK" w:hAnsi="TH SarabunPSK" w:cs="TH SarabunPSK"/>
-          <w:sz w:val="32"/>
-          <w:szCs w:val="32"/>
-          <w:cs/>
-        </w:rPr>
-        <w:t>ผู้ดูแลระบบสามารถลงทะเบียน</w:t>
-      </w:r>
-      <w:r>
-        <w:rPr>
-          <w:rFonts w:ascii="TH SarabunPSK" w:hAnsi="TH SarabunPSK" w:cs="TH SarabunPSK"/>
-          <w:sz w:val="32"/>
-          <w:szCs w:val="32"/>
-          <w:cs/>
-        </w:rPr>
-        <w:t>ผู้จัดการ เจ้าหน้าที่ซ่อมบำรุงและ</w:t>
-      </w:r>
-      <w:r>
-        <w:rPr>
-          <w:rFonts w:ascii="TH SarabunPSK" w:hAnsi="TH SarabunPSK" w:cs="TH SarabunPSK"/>
-          <w:sz w:val="32"/>
-          <w:szCs w:val="32"/>
-          <w:cs/>
-        </w:rPr>
-        <w:t>นิติบุคคล</w:t>
-      </w:r>
-      <w:r>
-        <w:rPr>
-          <w:rFonts w:ascii="TH SarabunPSK" w:hAnsi="TH SarabunPSK" w:cs="TH SarabunPSK"/>
-          <w:sz w:val="32"/>
-          <w:szCs w:val="32"/>
-          <w:cs/>
-        </w:rPr>
-        <w:t>โดยกรอกข้อมูล เช่น ชื่อนามสกุล</w:t>
-      </w:r>
-      <w:r>
-        <w:rPr>
-          <w:rFonts w:ascii="TH SarabunPSK" w:hAnsi="TH SarabunPSK" w:cs="TH SarabunPSK"/>
-          <w:sz w:val="32"/>
-          <w:szCs w:val="32"/>
-        </w:rPr>
-        <w:t xml:space="preserve">, </w:t>
-      </w:r>
-      <w:r>
-        <w:rPr>
-          <w:rFonts w:ascii="TH SarabunPSK" w:hAnsi="TH SarabunPSK" w:cs="TH SarabunPSK"/>
-          <w:sz w:val="32"/>
-          <w:szCs w:val="32"/>
-          <w:cs/>
-        </w:rPr>
-        <w:t>อีเมล</w:t>
-      </w:r>
-      <w:r>
-        <w:rPr>
-          <w:rFonts w:ascii="TH SarabunPSK" w:hAnsi="TH SarabunPSK" w:cs="TH SarabunPSK"/>
-          <w:sz w:val="32"/>
-          <w:szCs w:val="32"/>
-        </w:rPr>
-        <w:t xml:space="preserve">, </w:t>
-      </w:r>
-      <w:r>
-        <w:rPr>
-          <w:rFonts w:ascii="TH SarabunPSK" w:hAnsi="TH SarabunPSK" w:cs="TH SarabunPSK"/>
-          <w:sz w:val="32"/>
-          <w:szCs w:val="32"/>
-          <w:cs/>
-        </w:rPr>
-        <w:t>เบอร์โทรศัพท์</w:t>
-      </w:r>
-      <w:r>
-        <w:rPr>
-          <w:rFonts w:ascii="TH SarabunPSK" w:hAnsi="TH SarabunPSK" w:cs="TH SarabunPSK"/>
-          <w:sz w:val="32"/>
-          <w:szCs w:val="32"/>
-        </w:rPr>
-        <w:t xml:space="preserve">, </w:t>
-      </w:r>
-      <w:r>
-        <w:rPr>
-          <w:rFonts w:ascii="TH SarabunPSK" w:hAnsi="TH SarabunPSK" w:cs="TH SarabunPSK"/>
-          <w:sz w:val="32"/>
-          <w:szCs w:val="32"/>
-          <w:cs/>
-        </w:rPr>
-        <w:t>ตำแหน่งงาน</w:t>
-      </w:r>
-    </w:p>
-    <w:p>
-      <w:pPr>
-        <w:pStyle w:val="ListParagraph"/>
-        <w:numPr>
-          <w:ilvl w:val="1"/>
-          <w:numId w:val="1"/>
-        </w:numPr>
-        <w:spacing w:after="0" w:line="240" w:lineRule="auto"/>
-        <w:ind w:left="0" w:firstLine="360"/>
-        <w:jc w:val="thaiDistribute"/>
-        <w:rPr>
-          <w:rFonts w:ascii="TH SarabunPSK" w:hAnsi="TH SarabunPSK" w:cs="TH SarabunPSK"/>
-          <w:sz w:val="32"/>
-          <w:szCs w:val="32"/>
-        </w:rPr>
-      </w:pPr>
-      <w:r>
-        <w:rPr>
-          <w:rFonts w:ascii="TH SarabunPSK" w:hAnsi="TH SarabunPSK" w:cs="TH SarabunPSK"/>
-          <w:sz w:val="32"/>
-          <w:szCs w:val="32"/>
-          <w:cs/>
-        </w:rPr>
-        <w:t>ผู้จัดการสามารถลงทะเบียนเจ้าหน้าที่ซ่อมบำรุงและ</w:t>
-      </w:r>
-      <w:r>
-        <w:rPr>
-          <w:rFonts w:ascii="TH SarabunPSK" w:hAnsi="TH SarabunPSK" w:cs="TH SarabunPSK" w:hint="cs"/>
-          <w:sz w:val="32"/>
-          <w:szCs w:val="32"/>
-          <w:cs/>
-        </w:rPr>
-        <w:t>นิติบุคคล</w:t>
-      </w:r>
-      <w:r>
-        <w:rPr>
-          <w:rFonts w:ascii="TH SarabunPSK" w:hAnsi="TH SarabunPSK" w:cs="TH SarabunPSK"/>
-          <w:sz w:val="32"/>
-          <w:szCs w:val="32"/>
-          <w:cs/>
-        </w:rPr>
-        <w:t>โดยกรอกข้อมูล เช่น ชื่อ</w:t>
-      </w:r>
-      <w:r>
-        <w:rPr>
-          <w:rFonts w:ascii="TH SarabunPSK" w:hAnsi="TH SarabunPSK" w:cs="TH SarabunPSK"/>
-          <w:sz w:val="32"/>
-          <w:szCs w:val="32"/>
-        </w:rPr>
-        <w:t xml:space="preserve">, </w:t>
-      </w:r>
-      <w:r>
-        <w:rPr>
-          <w:rFonts w:ascii="TH SarabunPSK" w:hAnsi="TH SarabunPSK" w:cs="TH SarabunPSK"/>
-          <w:sz w:val="32"/>
-          <w:szCs w:val="32"/>
-          <w:cs/>
-        </w:rPr>
-        <w:t>นามสกุล</w:t>
-      </w:r>
-      <w:r>
-        <w:rPr>
-          <w:rFonts w:ascii="TH SarabunPSK" w:hAnsi="TH SarabunPSK" w:cs="TH SarabunPSK"/>
-          <w:sz w:val="32"/>
-          <w:szCs w:val="32"/>
-        </w:rPr>
-        <w:t xml:space="preserve">, </w:t>
-      </w:r>
-      <w:r>
-        <w:rPr>
-          <w:rFonts w:ascii="TH SarabunPSK" w:hAnsi="TH SarabunPSK" w:cs="TH SarabunPSK"/>
-          <w:sz w:val="32"/>
-          <w:szCs w:val="32"/>
-          <w:cs/>
-        </w:rPr>
-        <w:t>อีเมล</w:t>
-      </w:r>
-      <w:r>
-        <w:rPr>
-          <w:rFonts w:ascii="TH SarabunPSK" w:hAnsi="TH SarabunPSK" w:cs="TH SarabunPSK"/>
-          <w:sz w:val="32"/>
-          <w:szCs w:val="32"/>
-        </w:rPr>
-        <w:t xml:space="preserve">, </w:t>
-      </w:r>
-      <w:r>
-        <w:rPr>
-          <w:rFonts w:ascii="TH SarabunPSK" w:hAnsi="TH SarabunPSK" w:cs="TH SarabunPSK"/>
-          <w:sz w:val="32"/>
-          <w:szCs w:val="32"/>
-          <w:cs/>
-        </w:rPr>
-        <w:t>เบอร์โทรศัพท์</w:t>
-      </w:r>
-      <w:r>
-        <w:rPr>
-          <w:rFonts w:ascii="TH SarabunPSK" w:hAnsi="TH SarabunPSK" w:cs="TH SarabunPSK"/>
-          <w:sz w:val="32"/>
-          <w:szCs w:val="32"/>
-        </w:rPr>
-        <w:t xml:space="preserve">, </w:t>
-      </w:r>
-      <w:r>
-        <w:rPr>
-          <w:rFonts w:ascii="TH SarabunPSK" w:hAnsi="TH SarabunPSK" w:cs="TH SarabunPSK"/>
-          <w:sz w:val="32"/>
-          <w:szCs w:val="32"/>
-          <w:cs/>
-        </w:rPr>
-        <w:t>ตำแหน่งงาน</w:t>
-      </w:r>
-    </w:p>
-    <w:p>
-      <w:pPr>
-        <w:pStyle w:val="ListParagraph"/>
-        <w:numPr>
-          <w:ilvl w:val="1"/>
-          <w:numId w:val="1"/>
-        </w:numPr>
-        <w:spacing w:after="0" w:line="240" w:lineRule="auto"/>
-        <w:ind w:left="0" w:firstLine="360"/>
-        <w:jc w:val="thaiDistribute"/>
-        <w:rPr>
-          <w:rFonts w:ascii="TH SarabunPSK" w:hAnsi="TH SarabunPSK" w:cs="TH SarabunPSK"/>
-          <w:sz w:val="32"/>
-          <w:szCs w:val="32"/>
-        </w:rPr>
-      </w:pPr>
-      <w:r>
-        <w:rPr>
-          <w:rFonts w:ascii="TH SarabunPSK" w:hAnsi="TH SarabunPSK" w:cs="TH SarabunPSK" w:hint="cs"/>
-          <w:sz w:val="32"/>
-          <w:szCs w:val="32"/>
-          <w:cs/>
-        </w:rPr>
-        <w:t>นิติบุคคล</w:t>
-      </w:r>
-      <w:r>
-        <w:rPr>
-          <w:rFonts w:ascii="TH SarabunPSK" w:hAnsi="TH SarabunPSK" w:cs="TH SarabunPSK"/>
-          <w:sz w:val="32"/>
-          <w:szCs w:val="32"/>
-          <w:cs/>
-        </w:rPr>
-        <w:t>สามารถลงทะเบียนเจ้าหน้าที่ซ่อมบำรุงโดยกรอกข้อมูล เช่น ชื่อ</w:t>
-      </w:r>
-      <w:r>
-        <w:rPr>
-          <w:rFonts w:ascii="TH SarabunPSK" w:hAnsi="TH SarabunPSK" w:cs="TH SarabunPSK"/>
-          <w:sz w:val="32"/>
-          <w:szCs w:val="32"/>
-        </w:rPr>
-        <w:t xml:space="preserve">, </w:t>
-      </w:r>
-      <w:r>
-        <w:rPr>
-          <w:rFonts w:ascii="TH SarabunPSK" w:hAnsi="TH SarabunPSK" w:cs="TH SarabunPSK"/>
-          <w:sz w:val="32"/>
-          <w:szCs w:val="32"/>
-          <w:cs/>
-        </w:rPr>
-        <w:t>นามสกุล</w:t>
-      </w:r>
-      <w:r>
-        <w:rPr>
-          <w:rFonts w:ascii="TH SarabunPSK" w:hAnsi="TH SarabunPSK" w:cs="TH SarabunPSK"/>
-          <w:sz w:val="32"/>
-          <w:szCs w:val="32"/>
-        </w:rPr>
-        <w:t xml:space="preserve">, </w:t>
-      </w:r>
-      <w:r>
-        <w:rPr>
-          <w:rFonts w:ascii="TH SarabunPSK" w:hAnsi="TH SarabunPSK" w:cs="TH SarabunPSK"/>
-          <w:sz w:val="32"/>
-          <w:szCs w:val="32"/>
-          <w:cs/>
-        </w:rPr>
-        <w:t>อีเมล</w:t>
-      </w:r>
-      <w:r>
-        <w:rPr>
-          <w:rFonts w:ascii="TH SarabunPSK" w:hAnsi="TH SarabunPSK" w:cs="TH SarabunPSK"/>
-          <w:sz w:val="32"/>
-          <w:szCs w:val="32"/>
-        </w:rPr>
-        <w:t xml:space="preserve">, </w:t>
-      </w:r>
-      <w:r>
-        <w:rPr>
-          <w:rFonts w:ascii="TH SarabunPSK" w:hAnsi="TH SarabunPSK" w:cs="TH SarabunPSK"/>
-          <w:sz w:val="32"/>
-          <w:szCs w:val="32"/>
-          <w:cs/>
-        </w:rPr>
-        <w:t>เบอร์โทรศัพท์</w:t>
-      </w:r>
-      <w:r>
-        <w:rPr>
-          <w:rFonts w:ascii="TH SarabunPSK" w:hAnsi="TH SarabunPSK" w:cs="TH SarabunPSK"/>
-          <w:sz w:val="32"/>
-          <w:szCs w:val="32"/>
-        </w:rPr>
-        <w:t xml:space="preserve">, </w:t>
-      </w:r>
-      <w:r>
-        <w:rPr>
-          <w:rFonts w:ascii="TH SarabunPSK" w:hAnsi="TH SarabunPSK" w:cs="TH SarabunPSK"/>
-          <w:sz w:val="32"/>
-          <w:szCs w:val="32"/>
-          <w:cs/>
-        </w:rPr>
-        <w:t>ตำแหน่งงาน</w:t>
-      </w:r>
-    </w:p>
-    <w:p>
-      <w:pPr>
-        <w:pStyle w:val="ListParagraph"/>
-        <w:numPr>
-          <w:ilvl w:val="1"/>
-          <w:numId w:val="1"/>
-        </w:numPr>
-        <w:spacing w:after="0" w:line="240" w:lineRule="auto"/>
-        <w:ind w:left="0" w:firstLine="360"/>
-        <w:jc w:val="thaiDistribute"/>
-        <w:rPr>
-          <w:rFonts w:ascii="TH SarabunPSK" w:hAnsi="TH SarabunPSK" w:cs="TH SarabunPSK"/>
-          <w:sz w:val="32"/>
-          <w:szCs w:val="32"/>
-        </w:rPr>
-      </w:pPr>
-      <w:r>
-        <w:rPr>
-          <w:rFonts w:ascii="TH SarabunPSK" w:hAnsi="TH SarabunPSK" w:cs="TH SarabunPSK" w:hint="cs"/>
-          <w:sz w:val="32"/>
-          <w:szCs w:val="32"/>
-          <w:cs/>
-        </w:rPr>
-        <w:t>นิติบุคคล</w:t>
-      </w:r>
-      <w:r>
-        <w:rPr>
-          <w:rFonts w:ascii="TH SarabunPSK" w:hAnsi="TH SarabunPSK" w:cs="TH SarabunPSK"/>
-          <w:sz w:val="32"/>
-          <w:szCs w:val="32"/>
-          <w:cs/>
-        </w:rPr>
-        <w:t>สามารถลงทะเบียน</w:t>
-      </w:r>
-      <w:r>
-        <w:rPr>
-          <w:rFonts w:ascii="TH SarabunPSK" w:hAnsi="TH SarabunPSK" w:cs="TH SarabunPSK" w:hint="cs"/>
-          <w:sz w:val="32"/>
-          <w:szCs w:val="32"/>
-          <w:cs/>
-        </w:rPr>
-        <w:t>ผู้พักอาศัย</w:t>
-      </w:r>
-      <w:r>
-        <w:rPr>
-          <w:rFonts w:ascii="TH SarabunPSK" w:hAnsi="TH SarabunPSK" w:cs="TH SarabunPSK"/>
-          <w:sz w:val="32"/>
-          <w:szCs w:val="32"/>
-          <w:cs/>
-        </w:rPr>
-        <w:t>โดยกรอกข้อมูลส่วนตัว เช่น ชื่อ</w:t>
-      </w:r>
-      <w:r>
-        <w:rPr>
-          <w:rFonts w:ascii="TH SarabunPSK" w:hAnsi="TH SarabunPSK" w:cs="TH SarabunPSK"/>
-          <w:sz w:val="32"/>
-          <w:szCs w:val="32"/>
-        </w:rPr>
-        <w:t xml:space="preserve">, </w:t>
-      </w:r>
-      <w:r>
-        <w:rPr>
-          <w:rFonts w:ascii="TH SarabunPSK" w:hAnsi="TH SarabunPSK" w:cs="TH SarabunPSK"/>
-          <w:sz w:val="32"/>
-          <w:szCs w:val="32"/>
-          <w:cs/>
-        </w:rPr>
-        <w:t>นามสกุล</w:t>
-      </w:r>
-      <w:r>
-        <w:rPr>
-          <w:rFonts w:ascii="TH SarabunPSK" w:hAnsi="TH SarabunPSK" w:cs="TH SarabunPSK"/>
-          <w:sz w:val="32"/>
-          <w:szCs w:val="32"/>
-        </w:rPr>
-        <w:t xml:space="preserve">, </w:t>
-      </w:r>
-      <w:r>
-        <w:rPr>
-          <w:rFonts w:ascii="TH SarabunPSK" w:hAnsi="TH SarabunPSK" w:cs="TH SarabunPSK"/>
-          <w:sz w:val="32"/>
-          <w:szCs w:val="32"/>
-          <w:cs/>
-        </w:rPr>
-        <w:t>หมายเลขห้องพัก</w:t>
-      </w:r>
-      <w:r>
-        <w:rPr>
-          <w:rFonts w:ascii="TH SarabunPSK" w:hAnsi="TH SarabunPSK" w:cs="TH SarabunPSK"/>
-          <w:sz w:val="32"/>
-          <w:szCs w:val="32"/>
-        </w:rPr>
-        <w:t xml:space="preserve">, </w:t>
-      </w:r>
-      <w:r>
-        <w:rPr>
-          <w:rFonts w:ascii="TH SarabunPSK" w:hAnsi="TH SarabunPSK" w:cs="TH SarabunPSK"/>
-          <w:sz w:val="32"/>
-          <w:szCs w:val="32"/>
-          <w:cs/>
-        </w:rPr>
-        <w:t>อีเมล</w:t>
-      </w:r>
-      <w:r>
-        <w:rPr>
-          <w:rFonts w:ascii="TH SarabunPSK" w:hAnsi="TH SarabunPSK" w:cs="TH SarabunPSK"/>
-          <w:sz w:val="32"/>
-          <w:szCs w:val="32"/>
-        </w:rPr>
-        <w:t xml:space="preserve">, </w:t>
-      </w:r>
-      <w:r>
-        <w:rPr>
-          <w:rFonts w:ascii="TH SarabunPSK" w:hAnsi="TH SarabunPSK" w:cs="TH SarabunPSK"/>
-          <w:sz w:val="32"/>
-          <w:szCs w:val="32"/>
-          <w:cs/>
-        </w:rPr>
-        <w:t>เบอร์โทรศัพท์</w:t>
+        <w:t>การแจ้งปัญหา</w:t>
       </w:r>
     </w:p>
     <w:p>
@@ -1470,15 +1143,14 @@
           <w:szCs w:val="32"/>
           <w:cs/>
         </w:rPr>
-        <w:lastRenderedPageBreak/>
-        <w:t>ผู้พักอาศัยสามารถแก้ไขข้อมูลส่วนตัวได้ผ่านหน้าโปรไฟล์</w:t>
+        <w:t>ผู้พักอาศัยสามารถกรอกฟอร์มแจ้งปัญหา โดยมีรายละเอียดดังนี้</w:t>
       </w:r>
     </w:p>
     <w:p>
       <w:pPr>
         <w:pStyle w:val="ListParagraph"/>
         <w:numPr>
-          <w:ilvl w:val="1"/>
+          <w:ilvl w:val="2"/>
           <w:numId w:val="1"/>
         </w:numPr>
         <w:spacing w:after="0" w:line="240" w:lineRule="auto"/>
@@ -1496,7 +1168,7 @@
           <w:szCs w:val="32"/>
           <w:cs/>
         </w:rPr>
-        <w:t>ผู้ดูแลระบบสามารถเข้าถึงและจัดการข้อมูลผู้ใช้ทั้งหมด เช่น การเพิ่ม</w:t>
+        <w:t>ประเภทของปัญหา (เช่น ระบบไฟฟ้า</w:t>
       </w:r>
       <w:r>
         <w:rPr>
@@ -1513,7 +1185,7 @@
           <w:szCs w:val="32"/>
           <w:cs/>
         </w:rPr>
-        <w:t>ลบ</w:t>
+        <w:t>ระบบน้ำ</w:t>
       </w:r>
       <w:r>
         <w:rPr>
@@ -1530,7 +1202,57 @@
           <w:szCs w:val="32"/>
           <w:cs/>
         </w:rPr>
-        <w:t>แก้ไขข้อมูล</w:t>
+        <w:t>อุปกรณ์ในห้องพัก)</w:t>
+      </w:r>
+    </w:p>
+    <w:p>
+      <w:pPr>
+        <w:pStyle w:val="ListParagraph"/>
+        <w:numPr>
+          <w:ilvl w:val="2"/>
+          <w:numId w:val="1"/>
+        </w:numPr>
+        <w:spacing w:after="0" w:line="240" w:lineRule="auto"/>
+        <w:jc w:val="thaiDistribute"/>
+        <w:rPr>
+          <w:rFonts w:ascii="TH SarabunPSK" w:hAnsi="TH SarabunPSK" w:cs="TH SarabunPSK"/>
+          <w:sz w:val="32"/>
+          <w:szCs w:val="32"/>
+        </w:rPr>
+      </w:pPr>
+      <w:r>
+        <w:rPr>
+          <w:rFonts w:ascii="TH SarabunPSK" w:hAnsi="TH SarabunPSK" w:cs="TH SarabunPSK"/>
+          <w:sz w:val="32"/>
+          <w:szCs w:val="32"/>
+          <w:cs/>
+        </w:rPr>
+        <w:t>รายละเอียดปัญหา</w:t>
+      </w:r>
+    </w:p>
+    <w:p>
+      <w:pPr>
+        <w:pStyle w:val="ListParagraph"/>
+        <w:numPr>
+          <w:ilvl w:val="2"/>
+          <w:numId w:val="1"/>
+        </w:numPr>
+        <w:spacing w:after="0" w:line="240" w:lineRule="auto"/>
+        <w:jc w:val="thaiDistribute"/>
+        <w:rPr>
+          <w:rFonts w:ascii="TH SarabunPSK" w:hAnsi="TH SarabunPSK" w:cs="TH SarabunPSK"/>
+          <w:sz w:val="32"/>
+          <w:szCs w:val="32"/>
+        </w:rPr>
+      </w:pPr>
+      <w:r>
+        <w:rPr>
+          <w:rFonts w:ascii="TH SarabunPSK" w:hAnsi="TH SarabunPSK" w:cs="TH SarabunPSK"/>
+          <w:sz w:val="32"/>
+          <w:szCs w:val="32"/>
+          <w:cs/>
+        </w:rPr>
+        <w:t>ภาพถ่ายปัญหา</w:t>
       </w:r>
     </w:p>
     <w:p>
@@ -1555,525 +1277,6 @@
           <w:szCs w:val="32"/>
           <w:cs/>
         </w:rPr>
-        <w:t>การแจ้งปัญหา</w:t>
-      </w:r>
-    </w:p>
-    <w:p>
-      <w:pPr>
-        <w:pStyle w:val="ListParagraph"/>
-        <w:numPr>
-          <w:ilvl w:val="1"/>
-          <w:numId w:val="1"/>
-        </w:numPr>
-        <w:spacing w:after="0" w:line="240" w:lineRule="auto"/>
-        <w:jc w:val="thaiDistribute"/>
-        <w:rPr>
-          <w:rFonts w:ascii="TH SarabunPSK" w:hAnsi="TH SarabunPSK" w:cs="TH SarabunPSK"/>
-          <w:sz w:val="32"/>
-          <w:szCs w:val="32"/>
-        </w:rPr>
-      </w:pPr>
-      <w:r>
-        <w:rPr>
-          <w:rFonts w:ascii="TH SarabunPSK" w:hAnsi="TH SarabunPSK" w:cs="TH SarabunPSK"/>
-          <w:sz w:val="32"/>
-          <w:szCs w:val="32"/>
-          <w:cs/>
-        </w:rPr>
-        <w:t>ผู้พักอาศัยสามารถกรอกฟอร์มแจ้งปัญหา โดยมีรายละเอียดดังนี้</w:t>
-      </w:r>
-    </w:p>
-    <w:p>
-      <w:pPr>
-        <w:pStyle w:val="ListParagraph"/>
-        <w:numPr>
-          <w:ilvl w:val="2"/>
-          <w:numId w:val="1"/>
-        </w:numPr>
-        <w:spacing w:after="0" w:line="240" w:lineRule="auto"/>
-        <w:jc w:val="thaiDistribute"/>
-        <w:rPr>
-          <w:rFonts w:ascii="TH SarabunPSK" w:hAnsi="TH SarabunPSK" w:cs="TH SarabunPSK"/>
-          <w:sz w:val="32"/>
-          <w:szCs w:val="32"/>
-        </w:rPr>
-      </w:pPr>
-      <w:r>
-        <w:rPr>
-          <w:rFonts w:ascii="TH SarabunPSK" w:hAnsi="TH SarabunPSK" w:cs="TH SarabunPSK"/>
-          <w:sz w:val="32"/>
-          <w:szCs w:val="32"/>
-          <w:cs/>
-        </w:rPr>
-        <w:t>ประเภทของปัญหา (เช่น ระบบไฟฟ้า</w:t>
-      </w:r>
-      <w:r>
-        <w:rPr>
-          <w:rFonts w:ascii="TH SarabunPSK" w:hAnsi="TH SarabunPSK" w:cs="TH SarabunPSK"/>
-          <w:sz w:val="32"/>
-          <w:szCs w:val="32"/>
-        </w:rPr>
-        <w:t xml:space="preserve">, </w:t>
-      </w:r>
-      <w:r>
-        <w:rPr>
-          <w:rFonts w:ascii="TH SarabunPSK" w:hAnsi="TH SarabunPSK" w:cs="TH SarabunPSK"/>
-          <w:sz w:val="32"/>
-          <w:szCs w:val="32"/>
-          <w:cs/>
-        </w:rPr>
-        <w:t>ระบบน้ำ</w:t>
-      </w:r>
-      <w:r>
-        <w:rPr>
-          <w:rFonts w:ascii="TH SarabunPSK" w:hAnsi="TH SarabunPSK" w:cs="TH SarabunPSK"/>
-          <w:sz w:val="32"/>
-          <w:szCs w:val="32"/>
-        </w:rPr>
-        <w:t xml:space="preserve">, </w:t>
-      </w:r>
-      <w:r>
-        <w:rPr>
-          <w:rFonts w:ascii="TH SarabunPSK" w:hAnsi="TH SarabunPSK" w:cs="TH SarabunPSK"/>
-          <w:sz w:val="32"/>
-          <w:szCs w:val="32"/>
-          <w:cs/>
-        </w:rPr>
-        <w:t>อุปกรณ์ในห้องพัก)</w:t>
-      </w:r>
-    </w:p>
-    <w:p>
-      <w:pPr>
-        <w:pStyle w:val="ListParagraph"/>
-        <w:numPr>
-          <w:ilvl w:val="2"/>
-          <w:numId w:val="1"/>
-        </w:numPr>
-        <w:spacing w:after="0" w:line="240" w:lineRule="auto"/>
-        <w:jc w:val="thaiDistribute"/>
-        <w:rPr>
-          <w:rFonts w:ascii="TH SarabunPSK" w:hAnsi="TH SarabunPSK" w:cs="TH SarabunPSK"/>
-          <w:sz w:val="32"/>
-          <w:szCs w:val="32"/>
-        </w:rPr>
-      </w:pPr>
-      <w:r>
-        <w:rPr>
-          <w:rFonts w:ascii="TH SarabunPSK" w:hAnsi="TH SarabunPSK" w:cs="TH SarabunPSK"/>
-          <w:sz w:val="32"/>
-          <w:szCs w:val="32"/>
-          <w:cs/>
-        </w:rPr>
-        <w:t>รายละเอียดปัญหา</w:t>
-      </w:r>
-    </w:p>
-    <w:p>
-      <w:pPr>
-        <w:pStyle w:val="ListParagraph"/>
-        <w:numPr>
-          <w:ilvl w:val="2"/>
-          <w:numId w:val="1"/>
-        </w:numPr>
-        <w:spacing w:after="0" w:line="240" w:lineRule="auto"/>
-        <w:jc w:val="thaiDistribute"/>
-        <w:rPr>
-          <w:rFonts w:ascii="TH SarabunPSK" w:hAnsi="TH SarabunPSK" w:cs="TH SarabunPSK"/>
-          <w:sz w:val="32"/>
-          <w:szCs w:val="32"/>
-        </w:rPr>
-      </w:pPr>
-      <w:r>
-        <w:rPr>
-          <w:rFonts w:ascii="TH SarabunPSK" w:hAnsi="TH SarabunPSK" w:cs="TH SarabunPSK"/>
-          <w:sz w:val="32"/>
-          <w:szCs w:val="32"/>
-          <w:cs/>
-        </w:rPr>
-        <w:t>ภาพถ่ายปัญหา</w:t>
-      </w:r>
-    </w:p>
-    <w:p>
-      <w:pPr>
-        <w:pStyle w:val="ListParagraph"/>
-        <w:numPr>
-          <w:ilvl w:val="0"/>
-          <w:numId w:val="1"/>
-        </w:numPr>
-        <w:spacing w:after="0" w:line="240" w:lineRule="auto"/>
-        <w:jc w:val="thaiDistribute"/>
-        <w:rPr>
-          <w:rFonts w:ascii="TH SarabunPSK" w:hAnsi="TH SarabunPSK" w:cs="TH SarabunPSK"/>
-          <w:sz w:val="32"/>
-          <w:szCs w:val="32"/>
-        </w:rPr>
-      </w:pPr>
-      <w:r>
-        <w:rPr>
-          <w:rFonts w:ascii="TH SarabunPSK" w:hAnsi="TH SarabunPSK" w:cs="TH SarabunPSK"/>
-          <w:sz w:val="32"/>
-          <w:szCs w:val="32"/>
-          <w:cs/>
-        </w:rPr>
-        <w:t>การติดตามสถานะการแจ้งปัญหา</w:t>
-      </w:r>
-    </w:p>
-    <w:p>
-      <w:pPr>
-        <w:pStyle w:val="ListParagraph"/>
-        <w:numPr>
-          <w:ilvl w:val="1"/>
-          <w:numId w:val="1"/>
-        </w:numPr>
-        <w:spacing w:after="0" w:line="240" w:lineRule="auto"/>
-        <w:ind w:left="0" w:firstLine="360"/>
-        <w:jc w:val="thaiDistribute"/>
-        <w:rPr>
-          <w:rFonts w:ascii="TH SarabunPSK" w:hAnsi="TH SarabunPSK" w:cs="TH SarabunPSK"/>
-          <w:sz w:val="32"/>
-          <w:szCs w:val="32"/>
-          <w:cs/>
-        </w:rPr>
-      </w:pPr>
-      <w:r>
-        <w:rPr>
-          <w:rFonts w:ascii="TH SarabunPSK" w:hAnsi="TH SarabunPSK" w:cs="TH SarabunPSK"/>
-          <w:sz w:val="32"/>
-          <w:szCs w:val="32"/>
-          <w:cs/>
-        </w:rPr>
-        <w:t>ผู้</w:t>
-      </w:r>
-      <w:r>
-        <w:rPr>
-          <w:rFonts w:ascii="TH SarabunPSK" w:hAnsi="TH SarabunPSK" w:cs="TH SarabunPSK"/>
-          <w:sz w:val="32"/>
-          <w:szCs w:val="32"/>
-          <w:cs/>
-        </w:rPr>
-        <w:t>พักอาศัยสามารถดูสถานะของการแจ้งปัญหาผ่านหน้าแดชบอร์ด เช่น รอการตอบรับ</w:t>
-      </w:r>
-      <w:r>
-        <w:rPr>
-          <w:rFonts w:ascii="TH SarabunPSK" w:hAnsi="TH SarabunPSK" w:cs="TH SarabunPSK"/>
-          <w:sz w:val="32"/>
-          <w:szCs w:val="32"/>
-        </w:rPr>
-        <w:t>(</w:t>
-      </w:r>
-      <w:r>
-        <w:rPr>
-          <w:rFonts w:ascii="TH SarabunPSK" w:hAnsi="TH SarabunPSK" w:cs="TH SarabunPSK"/>
-          <w:sz w:val="32"/>
-          <w:szCs w:val="32"/>
-          <w:cs/>
-        </w:rPr>
-        <w:t>นิติบุคคล</w:t>
-      </w:r>
-      <w:r>
-        <w:rPr>
-          <w:rFonts w:ascii="TH SarabunPSK" w:hAnsi="TH SarabunPSK" w:cs="TH SarabunPSK"/>
-          <w:sz w:val="32"/>
-          <w:szCs w:val="32"/>
-          <w:cs/>
-        </w:rPr>
-        <w:t>ตรวจสอบ</w:t>
-      </w:r>
-      <w:r>
-        <w:rPr>
-          <w:rFonts w:ascii="TH SarabunPSK" w:hAnsi="TH SarabunPSK" w:cs="TH SarabunPSK"/>
-          <w:sz w:val="32"/>
-          <w:szCs w:val="32"/>
-        </w:rPr>
-        <w:t>)</w:t>
-      </w:r>
-      <w:r>
-        <w:rPr>
-          <w:rFonts w:ascii="TH SarabunPSK" w:hAnsi="TH SarabunPSK" w:cs="TH SarabunPSK"/>
-          <w:sz w:val="32"/>
-          <w:szCs w:val="32"/>
-        </w:rPr>
-        <w:t>,</w:t>
-      </w:r>
-      <w:r>
-        <w:rPr>
-          <w:rFonts w:ascii="TH SarabunPSK" w:hAnsi="TH SarabunPSK" w:cs="TH SarabunPSK"/>
-          <w:sz w:val="32"/>
-          <w:szCs w:val="32"/>
-          <w:cs/>
-        </w:rPr>
-        <w:t>รอการตอบรับจากเจ้าหน้าที่ซ่อมบำรุง</w:t>
-      </w:r>
-      <w:r>
-        <w:rPr>
-          <w:rFonts w:ascii="TH SarabunPSK" w:hAnsi="TH SarabunPSK" w:cs="TH SarabunPSK"/>
-          <w:sz w:val="32"/>
-          <w:szCs w:val="32"/>
-        </w:rPr>
-        <w:t>,</w:t>
-      </w:r>
-      <w:r>
-        <w:rPr>
-          <w:rFonts w:ascii="TH SarabunPSK" w:hAnsi="TH SarabunPSK" w:cs="TH SarabunPSK"/>
-          <w:sz w:val="32"/>
-          <w:szCs w:val="32"/>
-          <w:cs/>
-        </w:rPr>
-        <w:t xml:space="preserve"> </w:t>
-      </w:r>
-      <w:r>
-        <w:rPr>
-          <w:rFonts w:ascii="TH SarabunPSK" w:hAnsi="TH SarabunPSK" w:cs="TH SarabunPSK"/>
-          <w:sz w:val="32"/>
-          <w:szCs w:val="32"/>
-          <w:cs/>
-        </w:rPr>
-        <w:t>เจ้าหน้าที่</w:t>
-      </w:r>
-      <w:r>
-        <w:rPr>
-          <w:rFonts w:ascii="TH SarabunPSK" w:hAnsi="TH SarabunPSK" w:cs="TH SarabunPSK"/>
-          <w:sz w:val="32"/>
-          <w:szCs w:val="32"/>
-          <w:cs/>
-        </w:rPr>
-        <w:t>ซ่อมบำรุง</w:t>
-      </w:r>
-      <w:r>
-        <w:rPr>
-          <w:rFonts w:ascii="TH SarabunPSK" w:hAnsi="TH SarabunPSK" w:cs="TH SarabunPSK"/>
-          <w:sz w:val="32"/>
-          <w:szCs w:val="32"/>
-          <w:cs/>
-        </w:rPr>
-        <w:t>ตรวจสอบ</w:t>
-      </w:r>
-      <w:r>
-        <w:rPr>
-          <w:rFonts w:ascii="TH SarabunPSK" w:hAnsi="TH SarabunPSK" w:cs="TH SarabunPSK"/>
-          <w:sz w:val="32"/>
-          <w:szCs w:val="32"/>
-          <w:cs/>
-        </w:rPr>
-        <w:t>วัสดุ</w:t>
-      </w:r>
-      <w:r>
-        <w:rPr>
-          <w:rFonts w:ascii="TH SarabunPSK" w:hAnsi="TH SarabunPSK" w:cs="TH SarabunPSK"/>
-          <w:sz w:val="32"/>
-          <w:szCs w:val="32"/>
-        </w:rPr>
-        <w:t>,</w:t>
-      </w:r>
-      <w:r>
-        <w:rPr>
-          <w:rFonts w:ascii="TH SarabunPSK" w:hAnsi="TH SarabunPSK" w:cs="TH SarabunPSK"/>
-          <w:sz w:val="32"/>
-          <w:szCs w:val="32"/>
-        </w:rPr>
-        <w:t xml:space="preserve"> </w:t>
-      </w:r>
-      <w:r>
-        <w:rPr>
-          <w:rFonts w:ascii="TH SarabunPSK" w:hAnsi="TH SarabunPSK" w:cs="TH SarabunPSK"/>
-          <w:sz w:val="32"/>
-          <w:szCs w:val="32"/>
-          <w:cs/>
-        </w:rPr>
-        <w:t>รับเรื่องแล้ว</w:t>
-      </w:r>
-      <w:r>
-        <w:rPr>
-          <w:rFonts w:ascii="TH SarabunPSK" w:hAnsi="TH SarabunPSK" w:cs="TH SarabunPSK"/>
-          <w:sz w:val="32"/>
-          <w:szCs w:val="32"/>
-        </w:rPr>
-        <w:t>,</w:t>
-      </w:r>
-      <w:r>
-        <w:rPr>
-          <w:rFonts w:ascii="TH SarabunPSK" w:hAnsi="TH SarabunPSK" w:cs="TH SarabunPSK"/>
-          <w:sz w:val="32"/>
-          <w:szCs w:val="32"/>
-          <w:cs/>
-        </w:rPr>
-        <w:t xml:space="preserve"> รอนัด</w:t>
-      </w:r>
-      <w:r>
-        <w:rPr>
-          <w:rFonts w:ascii="TH SarabunPSK" w:hAnsi="TH SarabunPSK" w:cs="TH SarabunPSK"/>
-          <w:sz w:val="32"/>
-          <w:szCs w:val="32"/>
-        </w:rPr>
-        <w:t>,</w:t>
-      </w:r>
-      <w:r>
-        <w:rPr>
-          <w:rFonts w:ascii="TH SarabunPSK" w:hAnsi="TH SarabunPSK" w:cs="TH SarabunPSK"/>
-          <w:sz w:val="32"/>
-          <w:szCs w:val="32"/>
-        </w:rPr>
-        <w:t xml:space="preserve"> </w:t>
-      </w:r>
-      <w:r>
-        <w:rPr>
-          <w:rFonts w:ascii="TH SarabunPSK" w:hAnsi="TH SarabunPSK" w:cs="TH SarabunPSK"/>
-          <w:sz w:val="32"/>
-          <w:szCs w:val="32"/>
-          <w:cs/>
-        </w:rPr>
-        <w:t>กำลังดำเนินการ</w:t>
-      </w:r>
-      <w:r>
-        <w:rPr>
-          <w:rFonts w:ascii="TH SarabunPSK" w:hAnsi="TH SarabunPSK" w:cs="TH SarabunPSK"/>
-          <w:sz w:val="32"/>
-          <w:szCs w:val="32"/>
-        </w:rPr>
-        <w:t xml:space="preserve">, </w:t>
-      </w:r>
-      <w:r>
-        <w:rPr>
-          <w:rFonts w:ascii="TH SarabunPSK" w:hAnsi="TH SarabunPSK" w:cs="TH SarabunPSK"/>
-          <w:sz w:val="32"/>
-          <w:szCs w:val="32"/>
-          <w:cs/>
-        </w:rPr>
-        <w:t>เสร็จสิ้น</w:t>
-      </w:r>
-      <w:r>
-        <w:rPr>
-          <w:rFonts w:ascii="TH SarabunPSK" w:hAnsi="TH SarabunPSK" w:cs="TH SarabunPSK"/>
-          <w:sz w:val="32"/>
-          <w:szCs w:val="32"/>
-          <w:cs/>
-        </w:rPr>
-        <w:t xml:space="preserve"> หากไม่มีวัสดุจะปรับเปลี่ยนสถานะเป็น รอสั่งซื้อวัสดุ</w:t>
-      </w:r>
-    </w:p>
-    <w:p>
-      <w:pPr>
-        <w:pStyle w:val="ListParagraph"/>
-        <w:numPr>
-          <w:ilvl w:val="0"/>
-          <w:numId w:val="1"/>
-        </w:numPr>
-        <w:spacing w:after="0" w:line="240" w:lineRule="auto"/>
-        <w:jc w:val="thaiDistribute"/>
-        <w:rPr>
-          <w:rFonts w:ascii="TH SarabunPSK" w:hAnsi="TH SarabunPSK" w:cs="TH SarabunPSK"/>
-          <w:sz w:val="32"/>
-          <w:szCs w:val="32"/>
-        </w:rPr>
-      </w:pPr>
-      <w:r>
-        <w:rPr>
-          <w:rFonts w:ascii="TH SarabunPSK" w:hAnsi="TH SarabunPSK" w:cs="TH SarabunPSK"/>
-          <w:sz w:val="32"/>
-          <w:szCs w:val="32"/>
-          <w:cs/>
-        </w:rPr>
-        <w:t>การแจ้งเตือนสถานะ</w:t>
-      </w:r>
-    </w:p>
-    <w:p>
-      <w:pPr>
-        <w:pStyle w:val="ListParagraph"/>
-        <w:numPr>
-          <w:ilvl w:val="1"/>
-          <w:numId w:val="1"/>
-        </w:numPr>
-        <w:spacing w:after="0" w:line="240" w:lineRule="auto"/>
-        <w:jc w:val="thaiDistribute"/>
-        <w:rPr>
-          <w:rFonts w:ascii="TH SarabunPSK" w:hAnsi="TH SarabunPSK" w:cs="TH SarabunPSK"/>
-          <w:sz w:val="32"/>
-          <w:szCs w:val="32"/>
-          <w:cs/>
-        </w:rPr>
-      </w:pPr>
-      <w:r>
-        <w:rPr>
-          <w:rFonts w:ascii="TH SarabunPSK" w:hAnsi="TH SarabunPSK" w:cs="TH SarabunPSK"/>
-          <w:sz w:val="32"/>
-          <w:szCs w:val="32"/>
-          <w:cs/>
-        </w:rPr>
-        <w:t>ระบบ</w:t>
-      </w:r>
-      <w:r>
-        <w:rPr>
-          <w:rFonts w:ascii="TH SarabunPSK" w:hAnsi="TH SarabunPSK" w:cs="TH SarabunPSK" w:hint="cs"/>
-          <w:sz w:val="32"/>
-          <w:szCs w:val="32"/>
-          <w:cs/>
-        </w:rPr>
-        <w:t>สามารถ</w:t>
-      </w:r>
-      <w:r>
-        <w:rPr>
-          <w:rFonts w:ascii="TH SarabunPSK" w:hAnsi="TH SarabunPSK" w:cs="TH SarabunPSK"/>
-          <w:sz w:val="32"/>
-          <w:szCs w:val="32"/>
-          <w:cs/>
-        </w:rPr>
-        <w:t>ส่งการแจ้งเตือนผ่าน</w:t>
-      </w:r>
-      <w:r>
-        <w:rPr>
-          <w:rFonts w:ascii="TH SarabunPSK" w:hAnsi="TH SarabunPSK" w:cs="TH SarabunPSK"/>
-          <w:sz w:val="32"/>
-          <w:szCs w:val="32"/>
-        </w:rPr>
-        <w:t xml:space="preserve"> </w:t>
-      </w:r>
-      <w:r>
-        <w:rPr>
-          <w:rFonts w:ascii="TH SarabunPSK" w:hAnsi="TH SarabunPSK" w:cs="TH SarabunPSK"/>
-          <w:sz w:val="32"/>
-          <w:szCs w:val="32"/>
-        </w:rPr>
-        <w:t>Line</w:t>
-      </w:r>
-      <w:r>
-        <w:rPr>
-          <w:rFonts w:ascii="TH SarabunPSK" w:hAnsi="TH SarabunPSK" w:cs="TH SarabunPSK"/>
-          <w:sz w:val="32"/>
-          <w:szCs w:val="32"/>
-        </w:rPr>
-        <w:t xml:space="preserve"> </w:t>
-      </w:r>
-      <w:r>
-        <w:rPr>
-          <w:rFonts w:ascii="TH SarabunPSK" w:hAnsi="TH SarabunPSK" w:cs="TH SarabunPSK"/>
-          <w:sz w:val="32"/>
-          <w:szCs w:val="32"/>
-          <w:cs/>
-        </w:rPr>
-        <w:t>เมื่อมีการเปลี่ยนแปลงสถานะของการแจ้งปัญหา</w:t>
-      </w:r>
-    </w:p>
-    <w:p>
-      <w:pPr>
-        <w:pStyle w:val="ListParagraph"/>
-        <w:numPr>
-          <w:ilvl w:val="0"/>
-          <w:numId w:val="1"/>
-        </w:numPr>
-        <w:spacing w:after="0" w:line="240" w:lineRule="auto"/>
-        <w:jc w:val="thaiDistribute"/>
-        <w:rPr>
-          <w:rFonts w:ascii="TH SarabunPSK" w:hAnsi="TH SarabunPSK" w:cs="TH SarabunPSK"/>
-          <w:sz w:val="32"/>
-          <w:szCs w:val="32"/>
-        </w:rPr>
-      </w:pPr>
-      <w:r>
-        <w:rPr>
-          <w:rFonts w:ascii="TH SarabunPSK" w:hAnsi="TH SarabunPSK" w:cs="TH SarabunPSK"/>
-          <w:sz w:val="32"/>
-          <w:szCs w:val="32"/>
-          <w:cs/>
-        </w:rPr>
         <w:t>การจัดการปัญหา</w:t>
       </w:r>
     </w:p>
@@ -2149,6 +1352,7 @@
           <w:szCs w:val="32"/>
           <w:cs/>
         </w:rPr>
+        <w:lastRenderedPageBreak/>
         <w:t>เจ้าหน้าที่ซ่อมบำรุงสามารถเข้าถึงรายการปัญหาที่</w:t>
       </w:r>
       <w:r>
@@ -2238,7 +1442,25 @@
           <w:szCs w:val="32"/>
           <w:cs/>
         </w:rPr>
-        <w:t>สามารถดูเวลาที่เจ้าหน้าที่ซ่อมบำรุงว่างเพื่อใช้นัดเข้าซ่อม</w:t>
+        <w:t>สามารถดู</w:t>
+      </w:r>
+      <w:r>
+        <w:rPr>
+          <w:rFonts w:ascii="TH SarabunPSK" w:hAnsi="TH SarabunPSK" w:cs="TH SarabunPSK" w:hint="cs"/>
+          <w:sz w:val="32"/>
+          <w:szCs w:val="32"/>
+          <w:cs/>
+        </w:rPr>
+        <w:t>ตาราง</w:t>
+      </w:r>
+      <w:r>
+        <w:rPr>
+          <w:rFonts w:ascii="TH SarabunPSK" w:hAnsi="TH SarabunPSK" w:cs="TH SarabunPSK"/>
+          <w:sz w:val="32"/>
+          <w:szCs w:val="32"/>
+          <w:cs/>
+        </w:rPr>
+        <w:t>เวลาที่เจ้าหน้าที่ซ่อมบำรุงว่างเพื่อใช้นัดเข้าซ่อม</w:t>
       </w:r>
     </w:p>
     <w:p>
@@ -2252,6 +1474,7 @@
         <w:jc w:val="thaiDistribute"/>
         <w:rPr>
           <w:rFonts w:ascii="TH SarabunPSK" w:hAnsi="TH SarabunPSK" w:cs="TH SarabunPSK"/>
+          <w:color w:val="FF0000"/>
           <w:sz w:val="32"/>
           <w:szCs w:val="32"/>
         </w:rPr>
@@ -2259,6 +1482,7 @@
       <w:r>
         <w:rPr>
           <w:rFonts w:ascii="TH SarabunPSK" w:hAnsi="TH SarabunPSK" w:cs="TH SarabunPSK" w:hint="cs"/>
+          <w:color w:val="FF0000"/>
           <w:sz w:val="32"/>
           <w:szCs w:val="32"/>
           <w:cs/>
@@ -2319,11 +1543,11 @@
     <w:p>
       <w:pPr>
         <w:pStyle w:val="ListParagraph"/>
-        <w:tabs>
-          <w:tab w:val="left" w:pos="851"/>
-        </w:tabs>
+        <w:numPr>
+          <w:ilvl w:val="1"/>
+          <w:numId w:val="1"/>
+        </w:numPr>
         <w:spacing w:after="0" w:line="240" w:lineRule="auto"/>
-        <w:ind w:left="360"/>
         <w:jc w:val="thaiDistribute"/>
         <w:rPr>
           <w:rFonts w:ascii="TH SarabunPSK" w:hAnsi="TH SarabunPSK" w:cs="TH SarabunPSK"/>
@@ -2338,7 +1562,7 @@
           <w:szCs w:val="32"/>
           <w:cs/>
         </w:rPr>
-        <w:t>7.3. เจ้าหน้าที่ซ่อมบำรุงสามารถ</w:t>
+        <w:t>เจ้าหน้าที่ซ่อมบำรุงสามารถ</w:t>
       </w:r>
       <w:r>
         <w:rPr>
@@ -2348,6 +1572,260 @@
           <w:cs/>
         </w:rPr>
         <w:t>รับเรื่องเวลาซ่อมผ่านระบบ</w:t>
+      </w:r>
+    </w:p>
+    <w:p>
+      <w:pPr>
+        <w:pStyle w:val="ListParagraph"/>
+        <w:numPr>
+          <w:ilvl w:val="0"/>
+          <w:numId w:val="1"/>
+        </w:numPr>
+        <w:spacing w:after="0" w:line="240" w:lineRule="auto"/>
+        <w:jc w:val="thaiDistribute"/>
+        <w:rPr>
+          <w:rFonts w:ascii="TH SarabunPSK" w:hAnsi="TH SarabunPSK" w:cs="TH SarabunPSK"/>
+          <w:sz w:val="32"/>
+          <w:szCs w:val="32"/>
+        </w:rPr>
+      </w:pPr>
+      <w:r>
+        <w:rPr>
+          <w:rFonts w:ascii="TH SarabunPSK" w:hAnsi="TH SarabunPSK" w:cs="TH SarabunPSK"/>
+          <w:sz w:val="32"/>
+          <w:szCs w:val="32"/>
+          <w:cs/>
+        </w:rPr>
+        <w:t>การติดตามสถานะ</w:t>
+      </w:r>
+      <w:r>
+        <w:rPr>
+          <w:rFonts w:ascii="TH SarabunPSK" w:hAnsi="TH SarabunPSK" w:cs="TH SarabunPSK" w:hint="cs"/>
+          <w:sz w:val="32"/>
+          <w:szCs w:val="32"/>
+          <w:cs/>
+        </w:rPr>
+        <w:t>และ</w:t>
+      </w:r>
+      <w:r>
+        <w:rPr>
+          <w:rFonts w:ascii="TH SarabunPSK" w:hAnsi="TH SarabunPSK" w:cs="TH SarabunPSK"/>
+          <w:sz w:val="32"/>
+          <w:szCs w:val="32"/>
+          <w:cs/>
+        </w:rPr>
+        <w:t>การแจ้งเตือนสถานะ</w:t>
+      </w:r>
+    </w:p>
+    <w:p>
+      <w:pPr>
+        <w:pStyle w:val="ListParagraph"/>
+        <w:numPr>
+          <w:ilvl w:val="1"/>
+          <w:numId w:val="1"/>
+        </w:numPr>
+        <w:spacing w:after="0" w:line="240" w:lineRule="auto"/>
+        <w:ind w:left="0" w:firstLine="360"/>
+        <w:jc w:val="thaiDistribute"/>
+        <w:rPr>
+          <w:rFonts w:ascii="TH SarabunPSK" w:hAnsi="TH SarabunPSK" w:cs="TH SarabunPSK" w:hint="cs"/>
+          <w:sz w:val="32"/>
+          <w:szCs w:val="32"/>
+        </w:rPr>
+      </w:pPr>
+      <w:r>
+        <w:rPr>
+          <w:rFonts w:ascii="TH SarabunPSK" w:hAnsi="TH SarabunPSK" w:cs="TH SarabunPSK"/>
+          <w:sz w:val="32"/>
+          <w:szCs w:val="32"/>
+          <w:cs/>
+        </w:rPr>
+        <w:t>ผู้พักอาศัยสามารถดูสถานะของการแจ้งปัญหาผ่านหน้าแดชบอร์ด เช่น รอการตอบรับ</w:t>
+      </w:r>
+      <w:r>
+        <w:rPr>
+          <w:rFonts w:ascii="TH SarabunPSK" w:hAnsi="TH SarabunPSK" w:cs="TH SarabunPSK"/>
+          <w:sz w:val="32"/>
+          <w:szCs w:val="32"/>
+        </w:rPr>
+        <w:t>(</w:t>
+      </w:r>
+      <w:r>
+        <w:rPr>
+          <w:rFonts w:ascii="TH SarabunPSK" w:hAnsi="TH SarabunPSK" w:cs="TH SarabunPSK"/>
+          <w:sz w:val="32"/>
+          <w:szCs w:val="32"/>
+          <w:cs/>
+        </w:rPr>
+        <w:t>นิติบุคคลตรวจสอบ</w:t>
+      </w:r>
+      <w:r>
+        <w:rPr>
+          <w:rFonts w:ascii="TH SarabunPSK" w:hAnsi="TH SarabunPSK" w:cs="TH SarabunPSK"/>
+          <w:sz w:val="32"/>
+          <w:szCs w:val="32"/>
+        </w:rPr>
+        <w:t>),</w:t>
+      </w:r>
+      <w:r>
+        <w:rPr>
+          <w:rFonts w:ascii="TH SarabunPSK" w:hAnsi="TH SarabunPSK" w:cs="TH SarabunPSK"/>
+          <w:sz w:val="32"/>
+          <w:szCs w:val="32"/>
+          <w:cs/>
+        </w:rPr>
+        <w:t>รอการตอบรับจากเจ้าหน้าที่ซ่อมบำรุง</w:t>
+      </w:r>
+      <w:r>
+        <w:rPr>
+          <w:rFonts w:ascii="TH SarabunPSK" w:hAnsi="TH SarabunPSK" w:cs="TH SarabunPSK"/>
+          <w:sz w:val="32"/>
+          <w:szCs w:val="32"/>
+        </w:rPr>
+        <w:t>,</w:t>
+      </w:r>
+      <w:r>
+        <w:rPr>
+          <w:rFonts w:ascii="TH SarabunPSK" w:hAnsi="TH SarabunPSK" w:cs="TH SarabunPSK"/>
+          <w:sz w:val="32"/>
+          <w:szCs w:val="32"/>
+          <w:cs/>
+        </w:rPr>
+        <w:t xml:space="preserve"> เจ้าหน้าที่ซ่อมบำรุงตรวจสอบวัสดุ</w:t>
+      </w:r>
+      <w:r>
+        <w:rPr>
+          <w:rFonts w:ascii="TH SarabunPSK" w:hAnsi="TH SarabunPSK" w:cs="TH SarabunPSK"/>
+          <w:sz w:val="32"/>
+          <w:szCs w:val="32"/>
+        </w:rPr>
+        <w:t xml:space="preserve">, </w:t>
+      </w:r>
+      <w:r>
+        <w:rPr>
+          <w:rFonts w:ascii="TH SarabunPSK" w:hAnsi="TH SarabunPSK" w:cs="TH SarabunPSK"/>
+          <w:sz w:val="32"/>
+          <w:szCs w:val="32"/>
+          <w:cs/>
+        </w:rPr>
+        <w:t>รับเรื่องแล้ว</w:t>
+      </w:r>
+      <w:r>
+        <w:rPr>
+          <w:rFonts w:ascii="TH SarabunPSK" w:hAnsi="TH SarabunPSK" w:cs="TH SarabunPSK"/>
+          <w:sz w:val="32"/>
+          <w:szCs w:val="32"/>
+        </w:rPr>
+        <w:t>,</w:t>
+      </w:r>
+      <w:r>
+        <w:rPr>
+          <w:rFonts w:ascii="TH SarabunPSK" w:hAnsi="TH SarabunPSK" w:cs="TH SarabunPSK"/>
+          <w:sz w:val="32"/>
+          <w:szCs w:val="32"/>
+          <w:cs/>
+        </w:rPr>
+        <w:t xml:space="preserve"> รอนัด</w:t>
+      </w:r>
+      <w:r>
+        <w:rPr>
+          <w:rFonts w:ascii="TH SarabunPSK" w:hAnsi="TH SarabunPSK" w:cs="TH SarabunPSK"/>
+          <w:sz w:val="32"/>
+          <w:szCs w:val="32"/>
+        </w:rPr>
+        <w:t xml:space="preserve">, </w:t>
+      </w:r>
+      <w:r>
+        <w:rPr>
+          <w:rFonts w:ascii="TH SarabunPSK" w:hAnsi="TH SarabunPSK" w:cs="TH SarabunPSK"/>
+          <w:sz w:val="32"/>
+          <w:szCs w:val="32"/>
+          <w:cs/>
+        </w:rPr>
+        <w:t>กำลังดำเนินการ</w:t>
+      </w:r>
+      <w:r>
+        <w:rPr>
+          <w:rFonts w:ascii="TH SarabunPSK" w:hAnsi="TH SarabunPSK" w:cs="TH SarabunPSK"/>
+          <w:sz w:val="32"/>
+          <w:szCs w:val="32"/>
+        </w:rPr>
+        <w:t xml:space="preserve">, </w:t>
+      </w:r>
+      <w:r>
+        <w:rPr>
+          <w:rFonts w:ascii="TH SarabunPSK" w:hAnsi="TH SarabunPSK" w:cs="TH SarabunPSK"/>
+          <w:sz w:val="32"/>
+          <w:szCs w:val="32"/>
+          <w:cs/>
+        </w:rPr>
+        <w:t>เสร็จสิ้น หากไม่มีวัสดุจะปรับเปลี่ยนสถานะเป็น รอสั่งซื้อวัสดุ</w:t>
+      </w:r>
+    </w:p>
+    <w:p>
+      <w:pPr>
+        <w:pStyle w:val="ListParagraph"/>
+        <w:numPr>
+          <w:ilvl w:val="1"/>
+          <w:numId w:val="1"/>
+        </w:numPr>
+        <w:spacing w:after="0" w:line="240" w:lineRule="auto"/>
+        <w:jc w:val="thaiDistribute"/>
+        <w:rPr>
+          <w:rFonts w:ascii="TH SarabunPSK" w:hAnsi="TH SarabunPSK" w:cs="TH SarabunPSK" w:hint="cs"/>
+          <w:color w:val="FF0000"/>
+          <w:sz w:val="32"/>
+          <w:szCs w:val="32"/>
+        </w:rPr>
+      </w:pPr>
+      <w:r>
+        <w:rPr>
+          <w:rFonts w:ascii="TH SarabunPSK" w:hAnsi="TH SarabunPSK" w:cs="TH SarabunPSK"/>
+          <w:color w:val="FF0000"/>
+          <w:sz w:val="32"/>
+          <w:szCs w:val="32"/>
+          <w:cs/>
+        </w:rPr>
+        <w:t>ระบบ</w:t>
+      </w:r>
+      <w:r>
+        <w:rPr>
+          <w:rFonts w:ascii="TH SarabunPSK" w:hAnsi="TH SarabunPSK" w:cs="TH SarabunPSK" w:hint="cs"/>
+          <w:color w:val="FF0000"/>
+          <w:sz w:val="32"/>
+          <w:szCs w:val="32"/>
+          <w:cs/>
+        </w:rPr>
+        <w:t>สามารถ</w:t>
+      </w:r>
+      <w:r>
+        <w:rPr>
+          <w:rFonts w:ascii="TH SarabunPSK" w:hAnsi="TH SarabunPSK" w:cs="TH SarabunPSK"/>
+          <w:color w:val="FF0000"/>
+          <w:sz w:val="32"/>
+          <w:szCs w:val="32"/>
+          <w:cs/>
+        </w:rPr>
+        <w:t>ส่งการแจ้งเตือนผ่าน</w:t>
+      </w:r>
+      <w:r>
+        <w:rPr>
+          <w:rFonts w:ascii="TH SarabunPSK" w:hAnsi="TH SarabunPSK" w:cs="TH SarabunPSK"/>
+          <w:color w:val="FF0000"/>
+          <w:sz w:val="32"/>
+          <w:szCs w:val="32"/>
+        </w:rPr>
+        <w:t xml:space="preserve"> Line </w:t>
+      </w:r>
+      <w:r>
+        <w:rPr>
+          <w:rFonts w:ascii="TH SarabunPSK" w:hAnsi="TH SarabunPSK" w:cs="TH SarabunPSK"/>
+          <w:color w:val="FF0000"/>
+          <w:sz w:val="32"/>
+          <w:szCs w:val="32"/>
+          <w:cs/>
+        </w:rPr>
+        <w:t>เมื่อมีการเปลี่ยนแปลงสถานะของการแจ้งปัญหา</w:t>
       </w:r>
     </w:p>
     <w:p>
@@ -2403,7 +1881,25 @@
           <w:szCs w:val="32"/>
           <w:cs/>
         </w:rPr>
-        <w:t>ระบบสามารถติดตามประวัติการซ่อมบำรุงและการแก้ไขปัญหาทั้งหมด</w:t>
+        <w:t>ระบบสามารถ</w:t>
+      </w:r>
+      <w:r>
+        <w:rPr>
+          <w:rFonts w:ascii="TH SarabunPSK" w:hAnsi="TH SarabunPSK" w:cs="TH SarabunPSK" w:hint="cs"/>
+          <w:sz w:val="32"/>
+          <w:szCs w:val="32"/>
+          <w:cs/>
+        </w:rPr>
+        <w:t>แสดง</w:t>
+      </w:r>
+      <w:r>
+        <w:rPr>
+          <w:rFonts w:ascii="TH SarabunPSK" w:hAnsi="TH SarabunPSK" w:cs="TH SarabunPSK"/>
+          <w:sz w:val="32"/>
+          <w:szCs w:val="32"/>
+          <w:cs/>
+        </w:rPr>
+        <w:t>ประวัติการซ่อมบำรุง</w:t>
       </w:r>
       <w:r>
         <w:rPr>
@@ -2456,6 +1952,7 @@
         <w:jc w:val="thaiDistribute"/>
         <w:rPr>
           <w:rFonts w:ascii="TH SarabunPSK" w:hAnsi="TH SarabunPSK" w:cs="TH SarabunPSK"/>
+          <w:color w:val="FF0000"/>
           <w:sz w:val="32"/>
           <w:szCs w:val="32"/>
         </w:rPr>
@@ -2463,6 +1960,7 @@
       <w:r>
         <w:rPr>
           <w:rFonts w:ascii="TH SarabunPSK" w:hAnsi="TH SarabunPSK" w:cs="TH SarabunPSK"/>
+          <w:color w:val="FF0000"/>
           <w:sz w:val="32"/>
           <w:szCs w:val="32"/>
           <w:cs/>
@@ -2485,6 +1983,7 @@
         <w:jc w:val="thaiDistribute"/>
         <w:rPr>
           <w:rFonts w:ascii="TH SarabunPSK" w:hAnsi="TH SarabunPSK" w:cs="TH SarabunPSK"/>
+          <w:color w:val="FF0000"/>
           <w:sz w:val="32"/>
           <w:szCs w:val="32"/>
         </w:rPr>
@@ -2492,6 +1991,7 @@
       <w:r>
         <w:rPr>
           <w:rFonts w:ascii="TH SarabunPSK" w:hAnsi="TH SarabunPSK" w:cs="TH SarabunPSK"/>
+          <w:color w:val="FF0000"/>
           <w:sz w:val="32"/>
           <w:szCs w:val="32"/>
           <w:cs/>
@@ -2501,6 +2001,7 @@
       <w:r>
         <w:rPr>
           <w:rFonts w:ascii="TH SarabunPSK" w:hAnsi="TH SarabunPSK" w:cs="TH SarabunPSK"/>
+          <w:color w:val="FF0000"/>
           <w:sz w:val="32"/>
           <w:szCs w:val="32"/>
           <w:cs/>
@@ -2510,6 +2011,7 @@
       <w:r>
         <w:rPr>
           <w:rFonts w:ascii="TH SarabunPSK" w:hAnsi="TH SarabunPSK" w:cs="TH SarabunPSK"/>
+          <w:color w:val="FF0000"/>
           <w:sz w:val="32"/>
           <w:szCs w:val="32"/>
         </w:rPr>
@@ -2518,6 +2020,7 @@
       <w:r>
         <w:rPr>
           <w:rFonts w:ascii="TH SarabunPSK" w:hAnsi="TH SarabunPSK" w:cs="TH SarabunPSK"/>
+          <w:color w:val="FF0000"/>
           <w:sz w:val="32"/>
           <w:szCs w:val="32"/>
           <w:cs/>
@@ -2527,6 +2030,7 @@
       <w:r>
         <w:rPr>
           <w:rFonts w:ascii="TH SarabunPSK" w:hAnsi="TH SarabunPSK" w:cs="TH SarabunPSK"/>
+          <w:color w:val="FF0000"/>
           <w:sz w:val="32"/>
           <w:szCs w:val="32"/>
         </w:rPr>
@@ -2535,6 +2039,7 @@
       <w:r>
         <w:rPr>
           <w:rFonts w:ascii="TH SarabunPSK" w:hAnsi="TH SarabunPSK" w:cs="TH SarabunPSK"/>
+          <w:color w:val="FF0000"/>
           <w:sz w:val="32"/>
           <w:szCs w:val="32"/>
           <w:cs/>
@@ -2556,14 +2061,17 @@
         <w:ind w:left="0" w:firstLine="360"/>
         <w:jc w:val="thaiDistribute"/>
         <w:rPr>
-          <w:rFonts w:ascii="TH SarabunPSK" w:hAnsi="TH SarabunPSK" w:cs="TH SarabunPSK"/>
-          <w:sz w:val="32"/>
-          <w:szCs w:val="32"/>
+          <w:rFonts w:ascii="TH SarabunPSK" w:hAnsi="TH SarabunPSK" w:cs="TH SarabunPSK" w:hint="cs"/>
+          <w:color w:val="FF0000"/>
+          <w:sz w:val="32"/>
+          <w:szCs w:val="32"/>
+          <w:cs/>
         </w:rPr>
       </w:pPr>
       <w:r>
         <w:rPr>
           <w:rFonts w:ascii="TH SarabunPSK" w:hAnsi="TH SarabunPSK" w:cs="TH SarabunPSK"/>
+          <w:color w:val="FF0000"/>
           <w:sz w:val="32"/>
           <w:szCs w:val="32"/>
           <w:cs/>
@@ -2573,6 +2081,7 @@
       <w:r>
         <w:rPr>
           <w:rFonts w:ascii="TH SarabunPSK" w:hAnsi="TH SarabunPSK" w:cs="TH SarabunPSK"/>
+          <w:color w:val="FF0000"/>
           <w:sz w:val="32"/>
           <w:szCs w:val="32"/>
           <w:cs/>
@@ -2582,6 +2091,7 @@
       <w:r>
         <w:rPr>
           <w:rFonts w:ascii="TH SarabunPSK" w:hAnsi="TH SarabunPSK" w:cs="TH SarabunPSK"/>
+          <w:color w:val="FF0000"/>
           <w:sz w:val="32"/>
           <w:szCs w:val="32"/>
           <w:cs/>
@@ -2591,30 +2101,12 @@
       <w:r>
         <w:rPr>
           <w:rFonts w:ascii="TH SarabunPSK" w:hAnsi="TH SarabunPSK" w:cs="TH SarabunPSK"/>
+          <w:color w:val="FF0000"/>
           <w:sz w:val="32"/>
           <w:szCs w:val="32"/>
           <w:cs/>
         </w:rPr>
         <w:t>แล้วไม่ผ่าน</w:t>
-      </w:r>
-    </w:p>
-    <w:p>
-      <w:pPr>
-        <w:rPr>
-          <w:rFonts w:ascii="TH SarabunPSK" w:hAnsi="TH SarabunPSK" w:cs="TH SarabunPSK"/>
-          <w:sz w:val="32"/>
-          <w:szCs w:val="32"/>
-          <w:cs/>
-        </w:rPr>
-      </w:pPr>
-      <w:r>
-        <w:rPr>
-          <w:rFonts w:ascii="TH SarabunPSK" w:hAnsi="TH SarabunPSK" w:cs="TH SarabunPSK"/>
-          <w:sz w:val="32"/>
-          <w:szCs w:val="32"/>
-          <w:cs/>
-        </w:rPr>
-        <w:br w:type="page"/>
       </w:r>
     </w:p>
     <w:p>
@@ -2639,7 +2131,6 @@
           <w:szCs w:val="32"/>
           <w:cs/>
         </w:rPr>
-        <w:lastRenderedPageBreak/>
         <w:t>ระบบเบิกวัสดุและการจัดการคลังวัสดุ</w:t>
       </w:r>
     </w:p>
@@ -2796,102 +2287,9 @@
           <w:ilvl w:val="2"/>
           <w:numId w:val="1"/>
         </w:numPr>
-        <w:spacing w:after="0" w:line="240" w:lineRule="auto"/>
-        <w:jc w:val="thaiDistribute"/>
-        <w:rPr>
-          <w:rFonts w:ascii="TH SarabunPSK" w:hAnsi="TH SarabunPSK" w:cs="TH SarabunPSK"/>
-          <w:sz w:val="32"/>
-          <w:szCs w:val="32"/>
-        </w:rPr>
-      </w:pPr>
-      <w:r>
-        <w:rPr>
-          <w:rFonts w:ascii="TH SarabunPSK" w:hAnsi="TH SarabunPSK" w:cs="TH SarabunPSK"/>
-          <w:sz w:val="32"/>
-          <w:szCs w:val="32"/>
-          <w:cs/>
-        </w:rPr>
-        <w:t>ระบบสามารถ</w:t>
-      </w:r>
-      <w:r>
-        <w:rPr>
-          <w:rFonts w:ascii="TH SarabunPSK" w:hAnsi="TH SarabunPSK" w:cs="TH SarabunPSK"/>
-          <w:sz w:val="32"/>
-          <w:szCs w:val="32"/>
-          <w:cs/>
-        </w:rPr>
-        <w:t>ติดตามสถานะการเบิกวัสดุ เช่น รอการอนุมัติ</w:t>
-      </w:r>
-      <w:r>
-        <w:rPr>
-          <w:rFonts w:ascii="TH SarabunPSK" w:hAnsi="TH SarabunPSK" w:cs="TH SarabunPSK"/>
-          <w:sz w:val="32"/>
-          <w:szCs w:val="32"/>
-        </w:rPr>
-        <w:t xml:space="preserve">, </w:t>
-      </w:r>
-      <w:r>
-        <w:rPr>
-          <w:rFonts w:ascii="TH SarabunPSK" w:hAnsi="TH SarabunPSK" w:cs="TH SarabunPSK"/>
-          <w:sz w:val="32"/>
-          <w:szCs w:val="32"/>
-          <w:cs/>
-        </w:rPr>
-        <w:t>ดำเนินการเบิก</w:t>
-      </w:r>
-      <w:r>
-        <w:rPr>
-          <w:rFonts w:ascii="TH SarabunPSK" w:hAnsi="TH SarabunPSK" w:cs="TH SarabunPSK"/>
-          <w:sz w:val="32"/>
-          <w:szCs w:val="32"/>
-        </w:rPr>
-        <w:t xml:space="preserve">, </w:t>
-      </w:r>
-      <w:r>
-        <w:rPr>
-          <w:rFonts w:ascii="TH SarabunPSK" w:hAnsi="TH SarabunPSK" w:cs="TH SarabunPSK"/>
-          <w:sz w:val="32"/>
-          <w:szCs w:val="32"/>
-          <w:cs/>
-        </w:rPr>
-        <w:t>เบิกเสร็จสิ้น</w:t>
-      </w:r>
-    </w:p>
-    <w:p>
-      <w:pPr>
-        <w:pStyle w:val="ListParagraph"/>
-        <w:numPr>
-          <w:ilvl w:val="0"/>
-          <w:numId w:val="1"/>
-        </w:numPr>
         <w:tabs>
-          <w:tab w:val="left" w:pos="851"/>
+          <w:tab w:val="left" w:pos="720"/>
         </w:tabs>
-        <w:spacing w:after="0" w:line="240" w:lineRule="auto"/>
-        <w:jc w:val="thaiDistribute"/>
-        <w:rPr>
-          <w:rFonts w:ascii="TH SarabunPSK" w:hAnsi="TH SarabunPSK" w:cs="TH SarabunPSK"/>
-          <w:sz w:val="32"/>
-          <w:szCs w:val="32"/>
-        </w:rPr>
-      </w:pPr>
-      <w:r>
-        <w:rPr>
-          <w:rFonts w:ascii="TH SarabunPSK" w:hAnsi="TH SarabunPSK" w:cs="TH SarabunPSK"/>
-          <w:sz w:val="32"/>
-          <w:szCs w:val="32"/>
-          <w:cs/>
-        </w:rPr>
-        <w:t>การจัดการคลังวัสดุ</w:t>
-      </w:r>
-    </w:p>
-    <w:p>
-      <w:pPr>
-        <w:pStyle w:val="ListParagraph"/>
-        <w:numPr>
-          <w:ilvl w:val="2"/>
-          <w:numId w:val="1"/>
-        </w:numPr>
         <w:spacing w:after="0" w:line="240" w:lineRule="auto"/>
         <w:ind w:left="0" w:firstLine="720"/>
         <w:jc w:val="thaiDistribute"/>
@@ -2908,7 +2306,7 @@
           <w:szCs w:val="32"/>
           <w:cs/>
         </w:rPr>
-        <w:t>นิติบุคคล</w:t>
+        <w:t>ระบบสามารถ</w:t>
       </w:r>
       <w:r>
         <w:rPr>
@@ -2917,16 +2315,32 @@
           <w:szCs w:val="32"/>
           <w:cs/>
         </w:rPr>
-        <w:t>สามารถจัดการ</w:t>
-      </w:r>
-      <w:r>
-        <w:rPr>
-          <w:rFonts w:ascii="TH SarabunPSK" w:hAnsi="TH SarabunPSK" w:cs="TH SarabunPSK" w:hint="cs"/>
+        <w:t>ติดตามสถานะการเบิกวัสดุ เช่น รอการอนุมัติ</w:t>
+      </w:r>
+      <w:r>
+        <w:rPr>
+          <w:rFonts w:ascii="TH SarabunPSK" w:hAnsi="TH SarabunPSK" w:cs="TH SarabunPSK"/>
+          <w:sz w:val="32"/>
+          <w:szCs w:val="32"/>
+        </w:rPr>
+        <w:t xml:space="preserve">, </w:t>
+      </w:r>
+      <w:r>
+        <w:rPr>
+          <w:rFonts w:ascii="TH SarabunPSK" w:hAnsi="TH SarabunPSK" w:cs="TH SarabunPSK"/>
           <w:sz w:val="32"/>
           <w:szCs w:val="32"/>
           <w:cs/>
         </w:rPr>
-        <w:t>คลังวัสดุ</w:t>
+        <w:t>ดำเนินการเบิก</w:t>
+      </w:r>
+      <w:r>
+        <w:rPr>
+          <w:rFonts w:ascii="TH SarabunPSK" w:hAnsi="TH SarabunPSK" w:cs="TH SarabunPSK"/>
+          <w:sz w:val="32"/>
+          <w:szCs w:val="32"/>
+        </w:rPr>
+        <w:t xml:space="preserve">, </w:t>
       </w:r>
       <w:r>
         <w:rPr>
@@ -2935,88 +2349,7 @@
           <w:szCs w:val="32"/>
           <w:cs/>
         </w:rPr>
-        <w:t xml:space="preserve"> เช่น การบันทึกจำนวนวัสดุคงเหลือ</w:t>
-      </w:r>
-      <w:r>
-        <w:rPr>
-          <w:rFonts w:ascii="TH SarabunPSK" w:hAnsi="TH SarabunPSK" w:cs="TH SarabunPSK"/>
-          <w:sz w:val="32"/>
-          <w:szCs w:val="32"/>
-        </w:rPr>
-        <w:t xml:space="preserve">, </w:t>
-      </w:r>
-      <w:r>
-        <w:rPr>
-          <w:rFonts w:ascii="TH SarabunPSK" w:hAnsi="TH SarabunPSK" w:cs="TH SarabunPSK"/>
-          <w:sz w:val="32"/>
-          <w:szCs w:val="32"/>
-          <w:cs/>
-        </w:rPr>
-        <w:t>การอัปเดตสต็อก</w:t>
-      </w:r>
-    </w:p>
-    <w:p>
-      <w:pPr>
-        <w:pStyle w:val="ListParagraph"/>
-        <w:numPr>
-          <w:ilvl w:val="2"/>
-          <w:numId w:val="1"/>
-        </w:numPr>
-        <w:spacing w:after="0" w:line="240" w:lineRule="auto"/>
-        <w:jc w:val="thaiDistribute"/>
-        <w:rPr>
-          <w:rFonts w:ascii="TH SarabunPSK" w:hAnsi="TH SarabunPSK" w:cs="TH SarabunPSK"/>
-          <w:color w:val="000000" w:themeColor="text1"/>
-          <w:sz w:val="32"/>
-          <w:szCs w:val="32"/>
-        </w:rPr>
-      </w:pPr>
-      <w:r>
-        <w:rPr>
-          <w:rFonts w:ascii="TH SarabunPSK" w:hAnsi="TH SarabunPSK" w:cs="TH SarabunPSK"/>
-          <w:color w:val="000000" w:themeColor="text1"/>
-          <w:sz w:val="32"/>
-          <w:szCs w:val="32"/>
-          <w:cs/>
-        </w:rPr>
-        <w:t>ระบบสามารถ</w:t>
-      </w:r>
-      <w:r>
-        <w:rPr>
-          <w:rFonts w:ascii="TH SarabunPSK" w:hAnsi="TH SarabunPSK" w:cs="TH SarabunPSK"/>
-          <w:color w:val="000000" w:themeColor="text1"/>
-          <w:sz w:val="32"/>
-          <w:szCs w:val="32"/>
-          <w:cs/>
-        </w:rPr>
-        <w:t>แจ้งเตือนเมื่อวัสดุในคลังใกล้หมดหรือหมดสต็อก</w:t>
-      </w:r>
-    </w:p>
-    <w:p>
-      <w:pPr>
-        <w:pStyle w:val="ListParagraph"/>
-        <w:numPr>
-          <w:ilvl w:val="2"/>
-          <w:numId w:val="1"/>
-        </w:numPr>
-        <w:spacing w:after="0" w:line="240" w:lineRule="auto"/>
-        <w:jc w:val="thaiDistribute"/>
-        <w:rPr>
-          <w:rFonts w:ascii="TH SarabunPSK" w:hAnsi="TH SarabunPSK" w:cs="TH SarabunPSK"/>
-          <w:sz w:val="32"/>
-          <w:szCs w:val="32"/>
-          <w:cs/>
-        </w:rPr>
-      </w:pPr>
-      <w:r>
-        <w:rPr>
-          <w:rFonts w:ascii="TH SarabunPSK" w:hAnsi="TH SarabunPSK" w:cs="TH SarabunPSK" w:hint="cs"/>
-          <w:color w:val="000000" w:themeColor="text1"/>
-          <w:sz w:val="32"/>
-          <w:szCs w:val="32"/>
-          <w:cs/>
-        </w:rPr>
-        <w:t>ระบบสามารถคืนอุปกรณ์ได้</w:t>
+        <w:t>เบิกเสร็จสิ้น</w:t>
       </w:r>
     </w:p>
     <w:p>
@@ -3044,7 +2377,7 @@
           <w:szCs w:val="32"/>
           <w:cs/>
         </w:rPr>
-        <w:t>การสั่งซื้อวัสดุ</w:t>
+        <w:t>การจัดการคลังวัสดุ</w:t>
       </w:r>
     </w:p>
     <w:p>
@@ -3079,16 +2412,16 @@
           <w:szCs w:val="32"/>
           <w:cs/>
         </w:rPr>
-        <w:t xml:space="preserve">สามารถสร้างใบสั่งซื้อผ่านหน้าเว็บ โดยระบุรายละเอียดเช่น </w:t>
-      </w:r>
-      <w:r>
-        <w:rPr>
-          <w:rFonts w:ascii="TH SarabunPSK" w:hAnsi="TH SarabunPSK" w:cs="TH SarabunPSK"/>
+        <w:t>สามารถจัดการ</w:t>
+      </w:r>
+      <w:r>
+        <w:rPr>
+          <w:rFonts w:ascii="TH SarabunPSK" w:hAnsi="TH SarabunPSK" w:cs="TH SarabunPSK" w:hint="cs"/>
           <w:sz w:val="32"/>
           <w:szCs w:val="32"/>
           <w:cs/>
         </w:rPr>
-        <w:t>รายละเอียด</w:t>
+        <w:t>คลังวัสดุ</w:t>
       </w:r>
       <w:r>
         <w:rPr>
@@ -3097,24 +2430,16 @@
           <w:szCs w:val="32"/>
           <w:cs/>
         </w:rPr>
-        <w:t>ชื่อสินค้าประเภทและจำนวนวัสดุที่ต้องการสั่งซื้อ</w:t>
-      </w:r>
-    </w:p>
-    <w:p>
-      <w:pPr>
-        <w:pStyle w:val="ListParagraph"/>
-        <w:numPr>
-          <w:ilvl w:val="2"/>
-          <w:numId w:val="1"/>
-        </w:numPr>
-        <w:spacing w:after="0" w:line="240" w:lineRule="auto"/>
-        <w:jc w:val="thaiDistribute"/>
-        <w:rPr>
-          <w:rFonts w:ascii="TH SarabunPSK" w:hAnsi="TH SarabunPSK" w:cs="TH SarabunPSK"/>
-          <w:sz w:val="32"/>
-          <w:szCs w:val="32"/>
-        </w:rPr>
-      </w:pPr>
+        <w:t xml:space="preserve"> เช่น การบันทึกจำนวนวัสดุคงเหลือ</w:t>
+      </w:r>
+      <w:r>
+        <w:rPr>
+          <w:rFonts w:ascii="TH SarabunPSK" w:hAnsi="TH SarabunPSK" w:cs="TH SarabunPSK"/>
+          <w:sz w:val="32"/>
+          <w:szCs w:val="32"/>
+        </w:rPr>
+        <w:t xml:space="preserve">, </w:t>
+      </w:r>
       <w:r>
         <w:rPr>
           <w:rFonts w:ascii="TH SarabunPSK" w:hAnsi="TH SarabunPSK" w:cs="TH SarabunPSK"/>
@@ -3122,25 +2447,7 @@
           <w:szCs w:val="32"/>
           <w:cs/>
         </w:rPr>
-        <w:t>นิติบุคคล</w:t>
-      </w:r>
-      <w:r>
-        <w:rPr>
-          <w:rFonts w:ascii="TH SarabunPSK" w:hAnsi="TH SarabunPSK" w:cs="TH SarabunPSK" w:hint="cs"/>
-          <w:sz w:val="32"/>
-          <w:szCs w:val="32"/>
-          <w:cs/>
-        </w:rPr>
-        <w:t>สามารถ</w:t>
-      </w:r>
-      <w:r>
-        <w:rPr>
-          <w:rFonts w:ascii="TH SarabunPSK" w:hAnsi="TH SarabunPSK" w:cs="TH SarabunPSK"/>
-          <w:sz w:val="32"/>
-          <w:szCs w:val="32"/>
-          <w:cs/>
-        </w:rPr>
-        <w:t>ส่งใบสั่งซื้อไปให้ผู้จัดการอนุมัติผ่านระบบ</w:t>
+        <w:t>การอัปเดตสต็อก</w:t>
       </w:r>
     </w:p>
     <w:p>
@@ -3155,6 +2462,7 @@
         <w:jc w:val="thaiDistribute"/>
         <w:rPr>
           <w:rFonts w:ascii="TH SarabunPSK" w:hAnsi="TH SarabunPSK" w:cs="TH SarabunPSK"/>
+          <w:color w:val="000000" w:themeColor="text1"/>
           <w:sz w:val="32"/>
           <w:szCs w:val="32"/>
         </w:rPr>
@@ -3162,6 +2470,7 @@
       <w:r>
         <w:rPr>
           <w:rFonts w:ascii="TH SarabunPSK" w:hAnsi="TH SarabunPSK" w:cs="TH SarabunPSK"/>
+          <w:color w:val="000000" w:themeColor="text1"/>
           <w:sz w:val="32"/>
           <w:szCs w:val="32"/>
           <w:cs/>
@@ -3170,84 +2479,62 @@
       </w:r>
       <w:r>
         <w:rPr>
-          <w:rFonts w:ascii="TH SarabunPSK" w:hAnsi="TH SarabunPSK" w:cs="TH SarabunPSK"/>
+          <w:rFonts w:ascii="TH SarabunPSK" w:hAnsi="TH SarabunPSK" w:cs="TH SarabunPSK" w:hint="cs"/>
+          <w:color w:val="000000" w:themeColor="text1"/>
           <w:sz w:val="32"/>
           <w:szCs w:val="32"/>
           <w:cs/>
         </w:rPr>
-        <w:t>การติดตามสถานะใบสั่งซื้อ เช่น รอการอนุมัติ</w:t>
-      </w:r>
-      <w:r>
-        <w:rPr>
-          <w:rFonts w:ascii="TH SarabunPSK" w:hAnsi="TH SarabunPSK" w:cs="TH SarabunPSK"/>
-          <w:sz w:val="32"/>
-          <w:szCs w:val="32"/>
-        </w:rPr>
-        <w:t xml:space="preserve">, </w:t>
-      </w:r>
-      <w:r>
-        <w:rPr>
-          <w:rFonts w:ascii="TH SarabunPSK" w:hAnsi="TH SarabunPSK" w:cs="TH SarabunPSK"/>
+        <w:t>แสดง</w:t>
+      </w:r>
+      <w:r>
+        <w:rPr>
+          <w:rFonts w:ascii="TH SarabunPSK" w:hAnsi="TH SarabunPSK" w:cs="TH SarabunPSK"/>
+          <w:color w:val="000000" w:themeColor="text1"/>
           <w:sz w:val="32"/>
           <w:szCs w:val="32"/>
           <w:cs/>
         </w:rPr>
-        <w:t>อนุมัติแล้ว</w:t>
-      </w:r>
-      <w:r>
-        <w:rPr>
-          <w:rFonts w:ascii="TH SarabunPSK" w:hAnsi="TH SarabunPSK" w:cs="TH SarabunPSK"/>
-          <w:sz w:val="32"/>
-          <w:szCs w:val="32"/>
-        </w:rPr>
-        <w:t xml:space="preserve">, </w:t>
-      </w:r>
-      <w:r>
-        <w:rPr>
-          <w:rFonts w:ascii="TH SarabunPSK" w:hAnsi="TH SarabunPSK" w:cs="TH SarabunPSK"/>
+        <w:t>เมื่อวัสดุในคลังใกล้หมดหรือหมดสต็อก</w:t>
+      </w:r>
+      <w:r>
+        <w:rPr>
+          <w:rFonts w:ascii="TH SarabunPSK" w:hAnsi="TH SarabunPSK" w:cs="TH SarabunPSK" w:hint="cs"/>
+          <w:color w:val="000000" w:themeColor="text1"/>
           <w:sz w:val="32"/>
           <w:szCs w:val="32"/>
           <w:cs/>
         </w:rPr>
-        <w:t>ดำเนินการจัดซื้อ</w:t>
-      </w:r>
-      <w:r>
-        <w:rPr>
-          <w:rFonts w:ascii="TH SarabunPSK" w:hAnsi="TH SarabunPSK" w:cs="TH SarabunPSK"/>
+        <w:t>ผ่านหน้าแดชบอร์ด</w:t>
+      </w:r>
+    </w:p>
+    <w:p>
+      <w:pPr>
+        <w:pStyle w:val="ListParagraph"/>
+        <w:numPr>
+          <w:ilvl w:val="2"/>
+          <w:numId w:val="1"/>
+        </w:numPr>
+        <w:spacing w:after="0" w:line="240" w:lineRule="auto"/>
+        <w:ind w:left="0" w:firstLine="720"/>
+        <w:jc w:val="thaiDistribute"/>
+        <w:rPr>
+          <w:rFonts w:ascii="TH SarabunPSK" w:hAnsi="TH SarabunPSK" w:cs="TH SarabunPSK"/>
+          <w:color w:val="FF0000"/>
           <w:sz w:val="32"/>
           <w:szCs w:val="32"/>
           <w:cs/>
         </w:rPr>
-        <w:t xml:space="preserve"> </w:t>
-      </w:r>
-      <w:r>
-        <w:rPr>
-          <w:rFonts w:ascii="TH SarabunPSK" w:hAnsi="TH SarabunPSK" w:cs="TH SarabunPSK"/>
+      </w:pPr>
+      <w:r>
+        <w:rPr>
+          <w:rFonts w:ascii="TH SarabunPSK" w:hAnsi="TH SarabunPSK" w:cs="TH SarabunPSK" w:hint="cs"/>
+          <w:color w:val="FF0000"/>
           <w:sz w:val="32"/>
           <w:szCs w:val="32"/>
           <w:cs/>
         </w:rPr>
-        <w:t xml:space="preserve">  </w:t>
-      </w:r>
-      <w:r>
-        <w:rPr>
-          <w:rFonts w:ascii="TH SarabunPSK" w:hAnsi="TH SarabunPSK" w:cs="TH SarabunPSK"/>
-          <w:color w:val="FF0000"/>
-          <w:sz w:val="32"/>
-          <w:szCs w:val="32"/>
-          <w:cs/>
-        </w:rPr>
-        <w:t>(ทุกสิทธ์ยกเว้นผู้พักอาศัย</w:t>
-      </w:r>
-      <w:r>
-        <w:rPr>
-          <w:rFonts w:ascii="TH SarabunPSK" w:hAnsi="TH SarabunPSK" w:cs="TH SarabunPSK"/>
-          <w:color w:val="FF0000"/>
-          <w:sz w:val="32"/>
-          <w:szCs w:val="32"/>
-          <w:cs/>
-        </w:rPr>
-        <w:t>)</w:t>
+        <w:t>ระบบสามารถคืนอุปกรณ์ได้</w:t>
       </w:r>
     </w:p>
     <w:p>
@@ -3275,7 +2562,7 @@
           <w:szCs w:val="32"/>
           <w:cs/>
         </w:rPr>
-        <w:t>การรับวัสดุและบันทึกเข้าคลัง</w:t>
+        <w:t>การสั่งซื้อวัสดุ</w:t>
       </w:r>
     </w:p>
     <w:p>
@@ -3286,6 +2573,7 @@
           <w:numId w:val="1"/>
         </w:numPr>
         <w:spacing w:after="0" w:line="240" w:lineRule="auto"/>
+        <w:ind w:left="0" w:firstLine="720"/>
         <w:jc w:val="thaiDistribute"/>
         <w:rPr>
           <w:rFonts w:ascii="TH SarabunPSK" w:hAnsi="TH SarabunPSK" w:cs="TH SarabunPSK"/>
@@ -3309,7 +2597,43 @@
           <w:szCs w:val="32"/>
           <w:cs/>
         </w:rPr>
-        <w:t>สามารถบันทึกข้อมูลวัสดุเข้าคลังผ่านระบบ</w:t>
+        <w:t xml:space="preserve">สามารถสร้างใบสั่งซื้อผ่านหน้าเว็บ โดยระบุรายละเอียดเช่น </w:t>
+      </w:r>
+      <w:r>
+        <w:rPr>
+          <w:rFonts w:ascii="TH SarabunPSK" w:hAnsi="TH SarabunPSK" w:cs="TH SarabunPSK"/>
+          <w:sz w:val="32"/>
+          <w:szCs w:val="32"/>
+          <w:cs/>
+        </w:rPr>
+        <w:t>รายละเอียด</w:t>
+      </w:r>
+      <w:r>
+        <w:rPr>
+          <w:rFonts w:ascii="TH SarabunPSK" w:hAnsi="TH SarabunPSK" w:cs="TH SarabunPSK"/>
+          <w:sz w:val="32"/>
+          <w:szCs w:val="32"/>
+          <w:cs/>
+        </w:rPr>
+        <w:t>ชื่อสินค้าประเภท</w:t>
+      </w:r>
+      <w:r>
+        <w:rPr>
+          <w:rFonts w:ascii="TH SarabunPSK" w:hAnsi="TH SarabunPSK" w:cs="TH SarabunPSK" w:hint="cs"/>
+          <w:sz w:val="32"/>
+          <w:szCs w:val="32"/>
+          <w:cs/>
+        </w:rPr>
+        <w:t xml:space="preserve"> ยี่ห้อ รุ่น </w:t>
+      </w:r>
+      <w:r>
+        <w:rPr>
+          <w:rFonts w:ascii="TH SarabunPSK" w:hAnsi="TH SarabunPSK" w:cs="TH SarabunPSK"/>
+          <w:sz w:val="32"/>
+          <w:szCs w:val="32"/>
+          <w:cs/>
+        </w:rPr>
+        <w:t>และจำนวนวัสดุที่ต้องการสั่งซื้อ</w:t>
       </w:r>
     </w:p>
     <w:p>
@@ -3320,6 +2644,7 @@
           <w:numId w:val="1"/>
         </w:numPr>
         <w:spacing w:after="0" w:line="240" w:lineRule="auto"/>
+        <w:ind w:left="0" w:firstLine="720"/>
         <w:jc w:val="thaiDistribute"/>
         <w:rPr>
           <w:rFonts w:ascii="TH SarabunPSK" w:hAnsi="TH SarabunPSK" w:cs="TH SarabunPSK"/>
@@ -3334,15 +2659,25 @@
           <w:szCs w:val="32"/>
           <w:cs/>
         </w:rPr>
-        <w:t>นิติบุคคล</w:t>
-      </w:r>
-      <w:r>
-        <w:rPr>
-          <w:rFonts w:ascii="TH SarabunPSK" w:hAnsi="TH SarabunPSK" w:cs="TH SarabunPSK"/>
+        <w:t>นิติ</w:t>
+      </w:r>
+      <w:r>
+        <w:rPr>
+          <w:rFonts w:ascii="TH SarabunPSK" w:hAnsi="TH SarabunPSK" w:cs="TH SarabunPSK"/>
+          <w:color w:val="000000" w:themeColor="text1"/>
           <w:sz w:val="32"/>
           <w:szCs w:val="32"/>
           <w:cs/>
         </w:rPr>
+        <w:t>บุคคล</w:t>
+      </w:r>
+      <w:r>
+        <w:rPr>
+          <w:rFonts w:ascii="TH SarabunPSK" w:hAnsi="TH SarabunPSK" w:cs="TH SarabunPSK" w:hint="cs"/>
+          <w:sz w:val="32"/>
+          <w:szCs w:val="32"/>
+          <w:cs/>
+        </w:rPr>
         <w:t>สามารถ</w:t>
       </w:r>
       <w:r>
@@ -3352,8 +2687,25 @@
           <w:szCs w:val="32"/>
           <w:cs/>
         </w:rPr>
-        <w:t>แก้ไขปรับปรุงข้อมูลสต็อกในระบบคลังวัสดุ</w:t>
-      </w:r>
+        <w:t>ส่งใบสั่งซื้อไปให้ผู้จัดการอนุมัติผ่านระบบ</w:t>
+      </w:r>
+    </w:p>
+    <w:p>
+      <w:pPr>
+        <w:pStyle w:val="ListParagraph"/>
+        <w:numPr>
+          <w:ilvl w:val="2"/>
+          <w:numId w:val="1"/>
+        </w:numPr>
+        <w:spacing w:after="0" w:line="240" w:lineRule="auto"/>
+        <w:ind w:left="0" w:firstLine="720"/>
+        <w:jc w:val="thaiDistribute"/>
+        <w:rPr>
+          <w:rFonts w:ascii="TH SarabunPSK" w:hAnsi="TH SarabunPSK" w:cs="TH SarabunPSK"/>
+          <w:sz w:val="32"/>
+          <w:szCs w:val="32"/>
+        </w:rPr>
+      </w:pPr>
       <w:r>
         <w:rPr>
           <w:rFonts w:ascii="TH SarabunPSK" w:hAnsi="TH SarabunPSK" w:cs="TH SarabunPSK"/>
@@ -3361,7 +2713,89 @@
           <w:szCs w:val="32"/>
           <w:cs/>
         </w:rPr>
-        <w:t>ผ่านระบบ</w:t>
+        <w:lastRenderedPageBreak/>
+        <w:t>ระบบสามารถ</w:t>
+      </w:r>
+      <w:r>
+        <w:rPr>
+          <w:rFonts w:ascii="TH SarabunPSK" w:hAnsi="TH SarabunPSK" w:cs="TH SarabunPSK"/>
+          <w:sz w:val="32"/>
+          <w:szCs w:val="32"/>
+          <w:cs/>
+        </w:rPr>
+        <w:t>การติดตามสถานะใบสั่งซื้อ เช่น รอการอนุมัติ</w:t>
+      </w:r>
+      <w:r>
+        <w:rPr>
+          <w:rFonts w:ascii="TH SarabunPSK" w:hAnsi="TH SarabunPSK" w:cs="TH SarabunPSK"/>
+          <w:sz w:val="32"/>
+          <w:szCs w:val="32"/>
+        </w:rPr>
+        <w:t xml:space="preserve">, </w:t>
+      </w:r>
+      <w:r>
+        <w:rPr>
+          <w:rFonts w:ascii="TH SarabunPSK" w:hAnsi="TH SarabunPSK" w:cs="TH SarabunPSK"/>
+          <w:sz w:val="32"/>
+          <w:szCs w:val="32"/>
+          <w:cs/>
+        </w:rPr>
+        <w:t>อนุมัติแล้ว</w:t>
+      </w:r>
+      <w:r>
+        <w:rPr>
+          <w:rFonts w:ascii="TH SarabunPSK" w:hAnsi="TH SarabunPSK" w:cs="TH SarabunPSK"/>
+          <w:sz w:val="32"/>
+          <w:szCs w:val="32"/>
+        </w:rPr>
+        <w:t xml:space="preserve">, </w:t>
+      </w:r>
+      <w:r>
+        <w:rPr>
+          <w:rFonts w:ascii="TH SarabunPSK" w:hAnsi="TH SarabunPSK" w:cs="TH SarabunPSK"/>
+          <w:sz w:val="32"/>
+          <w:szCs w:val="32"/>
+          <w:cs/>
+        </w:rPr>
+        <w:t>ดำเนินการจัดซื้อ</w:t>
+      </w:r>
+      <w:r>
+        <w:rPr>
+          <w:rFonts w:ascii="TH SarabunPSK" w:hAnsi="TH SarabunPSK" w:cs="TH SarabunPSK"/>
+          <w:sz w:val="32"/>
+          <w:szCs w:val="32"/>
+          <w:cs/>
+        </w:rPr>
+        <w:t xml:space="preserve"> </w:t>
+      </w:r>
+      <w:r>
+        <w:rPr>
+          <w:rFonts w:ascii="TH SarabunPSK" w:hAnsi="TH SarabunPSK" w:cs="TH SarabunPSK"/>
+          <w:sz w:val="32"/>
+          <w:szCs w:val="32"/>
+          <w:cs/>
+        </w:rPr>
+        <w:t xml:space="preserve">  </w:t>
+      </w:r>
+      <w:r>
+        <w:rPr>
+          <w:rFonts w:ascii="TH SarabunPSK" w:hAnsi="TH SarabunPSK" w:cs="TH SarabunPSK"/>
+          <w:color w:val="FF0000"/>
+          <w:sz w:val="32"/>
+          <w:szCs w:val="32"/>
+          <w:cs/>
+        </w:rPr>
+        <w:t>(ทุกสิทธ์ยกเว้นผู้พักอาศัย</w:t>
+      </w:r>
+      <w:r>
+        <w:rPr>
+          <w:rFonts w:ascii="TH SarabunPSK" w:hAnsi="TH SarabunPSK" w:cs="TH SarabunPSK"/>
+          <w:color w:val="FF0000"/>
+          <w:sz w:val="32"/>
+          <w:szCs w:val="32"/>
+          <w:cs/>
+        </w:rPr>
+        <w:t>)</w:t>
       </w:r>
     </w:p>
     <w:p>
@@ -3384,12 +2818,12 @@
       </w:pPr>
       <w:r>
         <w:rPr>
-          <w:rFonts w:ascii="TH SarabunPSK" w:hAnsi="TH SarabunPSK" w:cs="TH SarabunPSK" w:hint="cs"/>
+          <w:rFonts w:ascii="TH SarabunPSK" w:hAnsi="TH SarabunPSK" w:cs="TH SarabunPSK"/>
           <w:sz w:val="32"/>
           <w:szCs w:val="32"/>
           <w:cs/>
         </w:rPr>
-        <w:t>ระบบอนุมัติใบสั่งซื้อ</w:t>
+        <w:t>การรับวัสดุและบันทึกเข้าคลัง</w:t>
       </w:r>
     </w:p>
     <w:p>
@@ -3399,10 +2833,8 @@
           <w:ilvl w:val="2"/>
           <w:numId w:val="1"/>
         </w:numPr>
-        <w:tabs>
-          <w:tab w:val="left" w:pos="851"/>
-        </w:tabs>
         <w:spacing w:after="0" w:line="240" w:lineRule="auto"/>
+        <w:ind w:left="0" w:firstLine="720"/>
         <w:jc w:val="thaiDistribute"/>
         <w:rPr>
           <w:rFonts w:ascii="TH SarabunPSK" w:hAnsi="TH SarabunPSK" w:cs="TH SarabunPSK"/>
@@ -3412,12 +2844,21 @@
       </w:pPr>
       <w:r>
         <w:rPr>
-          <w:rFonts w:ascii="TH SarabunPSK" w:hAnsi="TH SarabunPSK" w:cs="TH SarabunPSK" w:hint="cs"/>
+          <w:rFonts w:ascii="TH SarabunPSK" w:hAnsi="TH SarabunPSK" w:cs="TH SarabunPSK"/>
           <w:sz w:val="32"/>
           <w:szCs w:val="32"/>
           <w:cs/>
         </w:rPr>
-        <w:t>นิติบุคคลสามารถยื่นคำขอการอนุมัติใบสั่งซื้อผ่านระบบ</w:t>
+        <w:t>นิติบุคคล</w:t>
+      </w:r>
+      <w:r>
+        <w:rPr>
+          <w:rFonts w:ascii="TH SarabunPSK" w:hAnsi="TH SarabunPSK" w:cs="TH SarabunPSK"/>
+          <w:sz w:val="32"/>
+          <w:szCs w:val="32"/>
+          <w:cs/>
+        </w:rPr>
+        <w:t>สามารถบันทึกข้อมูลวัสดุเข้าคลังผ่านระบบ</w:t>
       </w:r>
     </w:p>
     <w:p>
@@ -3427,10 +2868,107 @@
           <w:ilvl w:val="2"/>
           <w:numId w:val="1"/>
         </w:numPr>
+        <w:spacing w:after="0" w:line="240" w:lineRule="auto"/>
+        <w:ind w:left="0" w:firstLine="720"/>
+        <w:jc w:val="thaiDistribute"/>
+        <w:rPr>
+          <w:rFonts w:ascii="TH SarabunPSK" w:hAnsi="TH SarabunPSK" w:cs="TH SarabunPSK"/>
+          <w:sz w:val="32"/>
+          <w:szCs w:val="32"/>
+        </w:rPr>
+      </w:pPr>
+      <w:r>
+        <w:rPr>
+          <w:rFonts w:ascii="TH SarabunPSK" w:hAnsi="TH SarabunPSK" w:cs="TH SarabunPSK"/>
+          <w:sz w:val="32"/>
+          <w:szCs w:val="32"/>
+          <w:cs/>
+        </w:rPr>
+        <w:t>นิติบุคคล</w:t>
+      </w:r>
+      <w:r>
+        <w:rPr>
+          <w:rFonts w:ascii="TH SarabunPSK" w:hAnsi="TH SarabunPSK" w:cs="TH SarabunPSK"/>
+          <w:sz w:val="32"/>
+          <w:szCs w:val="32"/>
+          <w:cs/>
+        </w:rPr>
+        <w:t>สามารถ</w:t>
+      </w:r>
+      <w:r>
+        <w:rPr>
+          <w:rFonts w:ascii="TH SarabunPSK" w:hAnsi="TH SarabunPSK" w:cs="TH SarabunPSK"/>
+          <w:sz w:val="32"/>
+          <w:szCs w:val="32"/>
+          <w:cs/>
+        </w:rPr>
+        <w:t>แก้ไขปรับปรุง</w:t>
+      </w:r>
+      <w:r>
+        <w:rPr>
+          <w:rFonts w:ascii="TH SarabunPSK" w:hAnsi="TH SarabunPSK" w:cs="TH SarabunPSK" w:hint="cs"/>
+          <w:sz w:val="32"/>
+          <w:szCs w:val="32"/>
+          <w:cs/>
+        </w:rPr>
+        <w:t>ข้อมูล</w:t>
+      </w:r>
+      <w:r>
+        <w:rPr>
+          <w:rFonts w:ascii="TH SarabunPSK" w:hAnsi="TH SarabunPSK" w:cs="TH SarabunPSK"/>
+          <w:sz w:val="32"/>
+          <w:szCs w:val="32"/>
+          <w:cs/>
+        </w:rPr>
+        <w:t>คลังวัสดุ</w:t>
+      </w:r>
+      <w:r>
+        <w:rPr>
+          <w:rFonts w:ascii="TH SarabunPSK" w:hAnsi="TH SarabunPSK" w:cs="TH SarabunPSK"/>
+          <w:sz w:val="32"/>
+          <w:szCs w:val="32"/>
+          <w:cs/>
+        </w:rPr>
+        <w:t>ผ่านระบบ</w:t>
+      </w:r>
+    </w:p>
+    <w:p>
+      <w:pPr>
+        <w:pStyle w:val="ListParagraph"/>
+        <w:numPr>
+          <w:ilvl w:val="1"/>
+          <w:numId w:val="1"/>
+        </w:numPr>
         <w:tabs>
           <w:tab w:val="left" w:pos="851"/>
         </w:tabs>
         <w:spacing w:after="0" w:line="240" w:lineRule="auto"/>
+        <w:jc w:val="thaiDistribute"/>
+        <w:rPr>
+          <w:rFonts w:ascii="TH SarabunPSK" w:hAnsi="TH SarabunPSK" w:cs="TH SarabunPSK"/>
+          <w:sz w:val="32"/>
+          <w:szCs w:val="32"/>
+        </w:rPr>
+      </w:pPr>
+      <w:r>
+        <w:rPr>
+          <w:rFonts w:ascii="TH SarabunPSK" w:hAnsi="TH SarabunPSK" w:cs="TH SarabunPSK" w:hint="cs"/>
+          <w:sz w:val="32"/>
+          <w:szCs w:val="32"/>
+          <w:cs/>
+        </w:rPr>
+        <w:t>ระบบอนุมัติใบสั่งซื้อ</w:t>
+      </w:r>
+    </w:p>
+    <w:p>
+      <w:pPr>
+        <w:pStyle w:val="ListParagraph"/>
+        <w:numPr>
+          <w:ilvl w:val="2"/>
+          <w:numId w:val="1"/>
+        </w:numPr>
+        <w:spacing w:after="0" w:line="240" w:lineRule="auto"/>
+        <w:ind w:left="0" w:firstLine="720"/>
         <w:jc w:val="thaiDistribute"/>
         <w:rPr>
           <w:rFonts w:ascii="TH SarabunPSK" w:hAnsi="TH SarabunPSK" w:cs="TH SarabunPSK"/>
@@ -3477,14 +3015,14 @@
       <w:pPr>
         <w:pStyle w:val="ListParagraph"/>
         <w:numPr>
-          <w:ilvl w:val="2"/>
+          <w:ilvl w:val="1"/>
           <w:numId w:val="1"/>
         </w:numPr>
         <w:tabs>
-          <w:tab w:val="left" w:pos="720"/>
+          <w:tab w:val="left" w:pos="851"/>
         </w:tabs>
         <w:spacing w:after="0" w:line="240" w:lineRule="auto"/>
-        <w:ind w:left="0" w:firstLine="720"/>
+        <w:ind w:left="0" w:firstLine="360"/>
         <w:jc w:val="thaiDistribute"/>
         <w:rPr>
           <w:rFonts w:ascii="TH SarabunPSK" w:hAnsi="TH SarabunPSK" w:cs="TH SarabunPSK"/>
@@ -3567,14 +3105,14 @@
       <w:pPr>
         <w:pStyle w:val="ListParagraph"/>
         <w:numPr>
-          <w:ilvl w:val="2"/>
+          <w:ilvl w:val="1"/>
           <w:numId w:val="1"/>
         </w:numPr>
         <w:tabs>
-          <w:tab w:val="left" w:pos="720"/>
+          <w:tab w:val="left" w:pos="851"/>
         </w:tabs>
         <w:spacing w:after="0" w:line="240" w:lineRule="auto"/>
-        <w:ind w:left="0" w:firstLine="720"/>
+        <w:ind w:left="0" w:firstLine="360"/>
         <w:jc w:val="thaiDistribute"/>
         <w:rPr>
           <w:rFonts w:ascii="TH SarabunPSK" w:hAnsi="TH SarabunPSK" w:cs="TH SarabunPSK"/>
@@ -3598,7 +3136,16 @@
           <w:szCs w:val="32"/>
           <w:cs/>
         </w:rPr>
-        <w:t>สามารถออกรายงานการสั่งซื้อวัสดุ</w:t>
+        <w:t>สามารถออกรายงานการสั่งซื้อ</w:t>
+      </w:r>
+      <w:r>
+        <w:rPr>
+          <w:rFonts w:ascii="TH SarabunPSK" w:hAnsi="TH SarabunPSK" w:cs="TH SarabunPSK"/>
+          <w:sz w:val="32"/>
+          <w:szCs w:val="32"/>
+          <w:cs/>
+        </w:rPr>
+        <w:t>วัสดุและอุปกรณ์</w:t>
       </w:r>
       <w:r>
         <w:rPr>
@@ -3614,17 +3161,17 @@
       <w:pPr>
         <w:pStyle w:val="ListParagraph"/>
         <w:numPr>
-          <w:ilvl w:val="2"/>
+          <w:ilvl w:val="1"/>
           <w:numId w:val="1"/>
         </w:numPr>
         <w:tabs>
-          <w:tab w:val="left" w:pos="720"/>
+          <w:tab w:val="left" w:pos="851"/>
         </w:tabs>
         <w:spacing w:after="0" w:line="240" w:lineRule="auto"/>
-        <w:ind w:left="0" w:firstLine="720"/>
+        <w:ind w:left="0" w:firstLine="360"/>
         <w:jc w:val="thaiDistribute"/>
         <w:rPr>
-          <w:rFonts w:ascii="TH SarabunPSK" w:hAnsi="TH SarabunPSK" w:cs="TH SarabunPSK"/>
+          <w:rFonts w:ascii="TH SarabunPSK" w:hAnsi="TH SarabunPSK" w:cs="TH SarabunPSK" w:hint="cs"/>
           <w:sz w:val="32"/>
           <w:szCs w:val="32"/>
         </w:rPr>
@@ -3636,30 +3183,41 @@
           <w:szCs w:val="32"/>
           <w:cs/>
         </w:rPr>
-        <w:t>ระบบ</w:t>
-      </w:r>
-      <w:r>
-        <w:rPr>
-          <w:rFonts w:ascii="TH SarabunPSK" w:hAnsi="TH SarabunPSK" w:cs="TH SarabunPSK"/>
+        <w:t>ระบบสามารถออกรายงานการ</w:t>
+      </w:r>
+      <w:r>
+        <w:rPr>
+          <w:rFonts w:ascii="TH SarabunPSK" w:hAnsi="TH SarabunPSK" w:cs="TH SarabunPSK" w:hint="cs"/>
           <w:sz w:val="32"/>
           <w:szCs w:val="32"/>
           <w:cs/>
         </w:rPr>
-        <w:t>สามารถออกรายงานวัสดุที่อยู่ในสต๊อก</w:t>
-      </w:r>
+        <w:t>เบิก</w:t>
+      </w:r>
+      <w:bookmarkStart w:id="0" w:name="_Hlk172224069"/>
+      <w:r>
+        <w:rPr>
+          <w:rFonts w:ascii="TH SarabunPSK" w:hAnsi="TH SarabunPSK" w:cs="TH SarabunPSK" w:hint="cs"/>
+          <w:sz w:val="32"/>
+          <w:szCs w:val="32"/>
+          <w:cs/>
+        </w:rPr>
+        <w:t>วัสดุและอุปกรณ์</w:t>
+      </w:r>
+      <w:bookmarkEnd w:id="0"/>
     </w:p>
     <w:p>
       <w:pPr>
         <w:pStyle w:val="ListParagraph"/>
         <w:numPr>
-          <w:ilvl w:val="2"/>
+          <w:ilvl w:val="1"/>
           <w:numId w:val="1"/>
         </w:numPr>
         <w:tabs>
-          <w:tab w:val="left" w:pos="720"/>
+          <w:tab w:val="left" w:pos="851"/>
         </w:tabs>
         <w:spacing w:after="0" w:line="240" w:lineRule="auto"/>
-        <w:ind w:left="0" w:firstLine="720"/>
+        <w:ind w:left="0" w:firstLine="360"/>
         <w:jc w:val="thaiDistribute"/>
         <w:rPr>
           <w:rFonts w:ascii="TH SarabunPSK" w:hAnsi="TH SarabunPSK" w:cs="TH SarabunPSK"/>
@@ -3674,59 +3232,39 @@
           <w:szCs w:val="32"/>
           <w:cs/>
         </w:rPr>
-        <w:t>ระบบสามารถออกรายงานการนำวัสดุเข้าสต๊อก</w:t>
+        <w:t>ระบบสามารถออก</w:t>
+      </w:r>
+      <w:r>
+        <w:rPr>
+          <w:rFonts w:ascii="TH SarabunPSK" w:hAnsi="TH SarabunPSK" w:cs="TH SarabunPSK"/>
+          <w:sz w:val="32"/>
+          <w:szCs w:val="32"/>
+          <w:cs/>
+        </w:rPr>
+        <w:t>รายงานสรุปรายจ่าย</w:t>
+      </w:r>
+      <w:r>
+        <w:rPr>
+          <w:rFonts w:ascii="TH SarabunPSK" w:hAnsi="TH SarabunPSK" w:cs="TH SarabunPSK" w:hint="cs"/>
+          <w:sz w:val="32"/>
+          <w:szCs w:val="32"/>
+          <w:cs/>
+        </w:rPr>
+        <w:t>ประจำเดือนและประจำปี</w:t>
       </w:r>
     </w:p>
     <w:p>
       <w:pPr>
         <w:pStyle w:val="ListParagraph"/>
         <w:numPr>
-          <w:ilvl w:val="2"/>
+          <w:ilvl w:val="1"/>
           <w:numId w:val="1"/>
         </w:numPr>
         <w:tabs>
-          <w:tab w:val="left" w:pos="720"/>
+          <w:tab w:val="left" w:pos="851"/>
         </w:tabs>
         <w:spacing w:after="0" w:line="240" w:lineRule="auto"/>
-        <w:ind w:left="0" w:firstLine="720"/>
-        <w:jc w:val="thaiDistribute"/>
-        <w:rPr>
-          <w:rFonts w:ascii="TH SarabunPSK" w:hAnsi="TH SarabunPSK" w:cs="TH SarabunPSK"/>
-          <w:sz w:val="32"/>
-          <w:szCs w:val="32"/>
-        </w:rPr>
-      </w:pPr>
-      <w:r>
-        <w:rPr>
-          <w:rFonts w:ascii="TH SarabunPSK" w:hAnsi="TH SarabunPSK" w:cs="TH SarabunPSK"/>
-          <w:sz w:val="32"/>
-          <w:szCs w:val="32"/>
-          <w:cs/>
-        </w:rPr>
-        <w:t>ระบบสามารถออก</w:t>
-      </w:r>
-      <w:r>
-        <w:rPr>
-          <w:rFonts w:ascii="TH SarabunPSK" w:hAnsi="TH SarabunPSK" w:cs="TH SarabunPSK"/>
-          <w:sz w:val="32"/>
-          <w:szCs w:val="32"/>
-          <w:cs/>
-        </w:rPr>
-        <w:t>รายงานสรุปรายจ่ายในแต่ละเดือน</w:t>
-      </w:r>
-    </w:p>
-    <w:p>
-      <w:pPr>
-        <w:pStyle w:val="ListParagraph"/>
-        <w:numPr>
-          <w:ilvl w:val="2"/>
-          <w:numId w:val="1"/>
-        </w:numPr>
-        <w:tabs>
-          <w:tab w:val="left" w:pos="720"/>
-        </w:tabs>
-        <w:spacing w:after="0" w:line="240" w:lineRule="auto"/>
-        <w:ind w:left="0" w:firstLine="720"/>
+        <w:ind w:left="0" w:firstLine="360"/>
         <w:jc w:val="thaiDistribute"/>
         <w:rPr>
           <w:rFonts w:ascii="TH SarabunPSK" w:hAnsi="TH SarabunPSK" w:cs="TH SarabunPSK"/>
@@ -3761,51 +3299,6 @@
     <w:p>
       <w:pPr>
         <w:rPr>
-          <w:rFonts w:ascii="TH SarabunPSK" w:hAnsi="TH SarabunPSK" w:cs="TH SarabunPSK"/>
-          <w:b/>
-          <w:bCs/>
-          <w:sz w:val="32"/>
-          <w:szCs w:val="32"/>
-          <w:cs/>
-        </w:rPr>
-      </w:pPr>
-      <w:r>
-        <w:rPr>
-          <w:rFonts w:ascii="TH SarabunPSK" w:hAnsi="TH SarabunPSK" w:cs="TH SarabunPSK"/>
-          <w:b/>
-          <w:bCs/>
-          <w:sz w:val="32"/>
-          <w:szCs w:val="32"/>
-          <w:cs/>
-        </w:rPr>
-        <w:br w:type="page"/>
-      </w:r>
-    </w:p>
-    <w:p>
-      <w:pPr>
-        <w:spacing w:after="0" w:line="240" w:lineRule="auto"/>
-        <w:rPr>
-          <w:rFonts w:ascii="TH SarabunPSK" w:hAnsi="TH SarabunPSK" w:cs="TH SarabunPSK"/>
-          <w:b/>
-          <w:bCs/>
-          <w:sz w:val="32"/>
-          <w:szCs w:val="32"/>
-        </w:rPr>
-      </w:pPr>
-      <w:r>
-        <w:rPr>
-          <w:rFonts w:ascii="TH SarabunPSK" w:hAnsi="TH SarabunPSK" w:cs="TH SarabunPSK"/>
-          <w:b/>
-          <w:bCs/>
-          <w:sz w:val="32"/>
-          <w:szCs w:val="32"/>
-          <w:cs/>
-        </w:rPr>
-        <w:lastRenderedPageBreak/>
-        <w:t>แผน</w:t>
-      </w:r>
-      <w:r>
-        <w:rPr>
           <w:rFonts w:ascii="TH SarabunPSK" w:hAnsi="TH SarabunPSK" w:cs="TH SarabunPSK" w:hint="cs"/>
           <w:b/>
           <w:bCs/>
@@ -3813,758 +3306,12 @@
           <w:szCs w:val="32"/>
           <w:cs/>
         </w:rPr>
-        <w:t>การ</w:t>
-      </w:r>
+      </w:pPr>
       <w:r>
         <w:rPr>
           <w:rFonts w:ascii="TH SarabunPSK" w:hAnsi="TH SarabunPSK" w:cs="TH SarabunPSK"/>
           <w:b/>
           <w:bCs/>
-          <w:sz w:val="32"/>
-          <w:szCs w:val="32"/>
-          <w:cs/>
-        </w:rPr>
-        <w:t>เตรียมการ</w:t>
-      </w:r>
-      <w:r>
-        <w:rPr>
-          <w:rFonts w:ascii="TH SarabunPSK" w:hAnsi="TH SarabunPSK" w:cs="TH SarabunPSK"/>
-          <w:b/>
-          <w:bCs/>
-          <w:sz w:val="32"/>
-          <w:szCs w:val="32"/>
-          <w:cs/>
-        </w:rPr>
-        <w:t>และ</w:t>
-      </w:r>
-      <w:r>
-        <w:rPr>
-          <w:rFonts w:ascii="TH SarabunPSK" w:hAnsi="TH SarabunPSK" w:cs="TH SarabunPSK"/>
-          <w:b/>
-          <w:bCs/>
-          <w:sz w:val="32"/>
-          <w:szCs w:val="32"/>
-          <w:cs/>
-        </w:rPr>
-        <w:t>การดําเนินการ</w:t>
-      </w:r>
-      <w:r>
-        <w:rPr>
-          <w:rFonts w:ascii="TH SarabunPSK" w:hAnsi="TH SarabunPSK" w:cs="TH SarabunPSK" w:hint="cs"/>
-          <w:b/>
-          <w:bCs/>
-          <w:sz w:val="32"/>
-          <w:szCs w:val="32"/>
-          <w:cs/>
-        </w:rPr>
-        <w:t>พัฒนาระบบ</w:t>
-      </w:r>
-    </w:p>
-    <w:p>
-      <w:pPr>
-        <w:pStyle w:val="ListParagraph"/>
-        <w:numPr>
-          <w:ilvl w:val="0"/>
-          <w:numId w:val="9"/>
-        </w:numPr>
-        <w:spacing w:after="0" w:line="240" w:lineRule="auto"/>
-        <w:rPr>
-          <w:rFonts w:ascii="TH SarabunPSK" w:hAnsi="TH SarabunPSK" w:cs="TH SarabunPSK"/>
-          <w:sz w:val="32"/>
-          <w:szCs w:val="32"/>
-        </w:rPr>
-      </w:pPr>
-      <w:r>
-        <w:rPr>
-          <w:rFonts w:ascii="TH SarabunPSK" w:hAnsi="TH SarabunPSK" w:cs="TH SarabunPSK" w:hint="cs"/>
-          <w:sz w:val="32"/>
-          <w:szCs w:val="32"/>
-          <w:cs/>
-        </w:rPr>
-        <w:t>โครงการ1</w:t>
-      </w:r>
-    </w:p>
-    <w:p>
-      <w:pPr>
-        <w:pStyle w:val="ListParagraph"/>
-        <w:numPr>
-          <w:ilvl w:val="1"/>
-          <w:numId w:val="9"/>
-        </w:numPr>
-        <w:spacing w:after="0" w:line="240" w:lineRule="auto"/>
-        <w:rPr>
-          <w:rFonts w:ascii="TH SarabunPSK" w:hAnsi="TH SarabunPSK" w:cs="TH SarabunPSK"/>
-          <w:sz w:val="32"/>
-          <w:szCs w:val="32"/>
-        </w:rPr>
-      </w:pPr>
-      <w:r>
-        <w:rPr>
-          <w:rFonts w:ascii="TH SarabunPSK" w:hAnsi="TH SarabunPSK" w:cs="TH SarabunPSK" w:hint="cs"/>
-          <w:sz w:val="32"/>
-          <w:szCs w:val="32"/>
-          <w:cs/>
-        </w:rPr>
-        <w:t>ออกแบบหน้าจอ</w:t>
-      </w:r>
-      <w:r>
-        <w:rPr>
-          <w:rFonts w:ascii="TH SarabunPSK" w:hAnsi="TH SarabunPSK" w:cs="TH SarabunPSK"/>
-          <w:sz w:val="32"/>
-          <w:szCs w:val="32"/>
-          <w:cs/>
-        </w:rPr>
-        <w:t>การทำงานให้ครอบคลุมขอบเขตที่จะทำ</w:t>
-      </w:r>
-    </w:p>
-    <w:p>
-      <w:pPr>
-        <w:pStyle w:val="ListParagraph"/>
-        <w:numPr>
-          <w:ilvl w:val="1"/>
-          <w:numId w:val="9"/>
-        </w:numPr>
-        <w:spacing w:after="0" w:line="240" w:lineRule="auto"/>
-        <w:rPr>
-          <w:rFonts w:ascii="TH SarabunPSK" w:hAnsi="TH SarabunPSK" w:cs="TH SarabunPSK"/>
-          <w:sz w:val="32"/>
-          <w:szCs w:val="32"/>
-        </w:rPr>
-      </w:pPr>
-      <w:r>
-        <w:rPr>
-          <w:rFonts w:ascii="TH SarabunPSK" w:hAnsi="TH SarabunPSK" w:cs="TH SarabunPSK"/>
-          <w:sz w:val="32"/>
-          <w:szCs w:val="32"/>
-          <w:cs/>
-        </w:rPr>
-        <w:t>ออกแบบตารางฐานข้อมูล</w:t>
-      </w:r>
-    </w:p>
-    <w:p>
-      <w:pPr>
-        <w:pStyle w:val="ListParagraph"/>
-        <w:numPr>
-          <w:ilvl w:val="1"/>
-          <w:numId w:val="9"/>
-        </w:numPr>
-        <w:spacing w:after="0" w:line="240" w:lineRule="auto"/>
-        <w:rPr>
-          <w:rFonts w:ascii="TH SarabunPSK" w:hAnsi="TH SarabunPSK" w:cs="TH SarabunPSK"/>
-          <w:sz w:val="32"/>
-          <w:szCs w:val="32"/>
-        </w:rPr>
-      </w:pPr>
-      <w:r>
-        <w:rPr>
-          <w:rFonts w:ascii="TH SarabunPSK" w:hAnsi="TH SarabunPSK" w:cs="TH SarabunPSK" w:hint="cs"/>
-          <w:sz w:val="32"/>
-          <w:szCs w:val="32"/>
-          <w:cs/>
-        </w:rPr>
-        <w:t>จัดทำตารางฐานข้อมูลทั้งหมด</w:t>
-      </w:r>
-    </w:p>
-    <w:p>
-      <w:pPr>
-        <w:pStyle w:val="ListParagraph"/>
-        <w:numPr>
-          <w:ilvl w:val="1"/>
-          <w:numId w:val="9"/>
-        </w:numPr>
-        <w:spacing w:after="0" w:line="240" w:lineRule="auto"/>
-        <w:rPr>
-          <w:rFonts w:ascii="TH SarabunPSK" w:hAnsi="TH SarabunPSK" w:cs="TH SarabunPSK"/>
-          <w:sz w:val="32"/>
-          <w:szCs w:val="32"/>
-        </w:rPr>
-      </w:pPr>
-      <w:r>
-        <w:rPr>
-          <w:rFonts w:ascii="TH SarabunPSK" w:hAnsi="TH SarabunPSK" w:cs="TH SarabunPSK" w:hint="cs"/>
-          <w:sz w:val="32"/>
-          <w:szCs w:val="32"/>
-          <w:cs/>
-        </w:rPr>
-        <w:t>ระบบล็อกอิน</w:t>
-      </w:r>
-    </w:p>
-    <w:p>
-      <w:pPr>
-        <w:pStyle w:val="ListParagraph"/>
-        <w:numPr>
-          <w:ilvl w:val="1"/>
-          <w:numId w:val="9"/>
-        </w:numPr>
-        <w:spacing w:after="0" w:line="240" w:lineRule="auto"/>
-        <w:rPr>
-          <w:rFonts w:ascii="TH SarabunPSK" w:hAnsi="TH SarabunPSK" w:cs="TH SarabunPSK"/>
-          <w:sz w:val="32"/>
-          <w:szCs w:val="32"/>
-        </w:rPr>
-      </w:pPr>
-      <w:r>
-        <w:rPr>
-          <w:rFonts w:ascii="TH SarabunPSK" w:hAnsi="TH SarabunPSK" w:cs="TH SarabunPSK" w:hint="cs"/>
-          <w:sz w:val="32"/>
-          <w:szCs w:val="32"/>
-          <w:cs/>
-        </w:rPr>
-        <w:t>ระบบจัดการข้อมูลค่าคงที่</w:t>
-      </w:r>
-    </w:p>
-    <w:p>
-      <w:pPr>
-        <w:pStyle w:val="ListParagraph"/>
-        <w:numPr>
-          <w:ilvl w:val="1"/>
-          <w:numId w:val="9"/>
-        </w:numPr>
-        <w:spacing w:after="0" w:line="240" w:lineRule="auto"/>
-        <w:rPr>
-          <w:rFonts w:ascii="TH SarabunPSK" w:hAnsi="TH SarabunPSK" w:cs="TH SarabunPSK"/>
-          <w:sz w:val="32"/>
-          <w:szCs w:val="32"/>
-        </w:rPr>
-      </w:pPr>
-      <w:r>
-        <w:rPr>
-          <w:rFonts w:ascii="TH SarabunPSK" w:hAnsi="TH SarabunPSK" w:cs="TH SarabunPSK"/>
-          <w:sz w:val="32"/>
-          <w:szCs w:val="32"/>
-          <w:cs/>
-        </w:rPr>
-        <w:t>ระบบการลงทะเบียนและจัดการผู้ใช้</w:t>
-      </w:r>
-    </w:p>
-    <w:p>
-      <w:pPr>
-        <w:pStyle w:val="ListParagraph"/>
-        <w:numPr>
-          <w:ilvl w:val="1"/>
-          <w:numId w:val="9"/>
-        </w:numPr>
-        <w:spacing w:after="0" w:line="240" w:lineRule="auto"/>
-        <w:rPr>
-          <w:rFonts w:ascii="TH SarabunPSK" w:hAnsi="TH SarabunPSK" w:cs="TH SarabunPSK"/>
-          <w:sz w:val="32"/>
-          <w:szCs w:val="32"/>
-        </w:rPr>
-      </w:pPr>
-      <w:r>
-        <w:rPr>
-          <w:rFonts w:ascii="TH SarabunPSK" w:hAnsi="TH SarabunPSK" w:cs="TH SarabunPSK" w:hint="cs"/>
-          <w:sz w:val="32"/>
-          <w:szCs w:val="32"/>
-          <w:cs/>
-        </w:rPr>
-        <w:t>ระบบ</w:t>
-      </w:r>
-      <w:r>
-        <w:rPr>
-          <w:rFonts w:ascii="TH SarabunPSK" w:hAnsi="TH SarabunPSK" w:cs="TH SarabunPSK"/>
-          <w:sz w:val="32"/>
-          <w:szCs w:val="32"/>
-          <w:cs/>
-        </w:rPr>
-        <w:t>การแจ้งปัญหา</w:t>
-      </w:r>
-    </w:p>
-    <w:p>
-      <w:pPr>
-        <w:pStyle w:val="ListParagraph"/>
-        <w:numPr>
-          <w:ilvl w:val="1"/>
-          <w:numId w:val="9"/>
-        </w:numPr>
-        <w:spacing w:after="0" w:line="240" w:lineRule="auto"/>
-        <w:rPr>
-          <w:rFonts w:ascii="TH SarabunPSK" w:hAnsi="TH SarabunPSK" w:cs="TH SarabunPSK"/>
-          <w:sz w:val="32"/>
-          <w:szCs w:val="32"/>
-        </w:rPr>
-      </w:pPr>
-      <w:r>
-        <w:rPr>
-          <w:rFonts w:ascii="TH SarabunPSK" w:hAnsi="TH SarabunPSK" w:cs="TH SarabunPSK" w:hint="cs"/>
-          <w:sz w:val="32"/>
-          <w:szCs w:val="32"/>
-          <w:cs/>
-        </w:rPr>
-        <w:t>ระบบ</w:t>
-      </w:r>
-      <w:r>
-        <w:rPr>
-          <w:rFonts w:ascii="TH SarabunPSK" w:hAnsi="TH SarabunPSK" w:cs="TH SarabunPSK"/>
-          <w:sz w:val="32"/>
-          <w:szCs w:val="32"/>
-          <w:cs/>
-        </w:rPr>
-        <w:t>การจัดการปัญหา</w:t>
-      </w:r>
-    </w:p>
-    <w:p>
-      <w:pPr>
-        <w:pStyle w:val="ListParagraph"/>
-        <w:numPr>
-          <w:ilvl w:val="1"/>
-          <w:numId w:val="9"/>
-        </w:numPr>
-        <w:spacing w:after="0" w:line="240" w:lineRule="auto"/>
-        <w:rPr>
-          <w:rFonts w:ascii="TH SarabunPSK" w:hAnsi="TH SarabunPSK" w:cs="TH SarabunPSK"/>
-          <w:sz w:val="32"/>
-          <w:szCs w:val="32"/>
-        </w:rPr>
-      </w:pPr>
-      <w:r>
-        <w:rPr>
-          <w:rFonts w:ascii="TH SarabunPSK" w:hAnsi="TH SarabunPSK" w:cs="TH SarabunPSK" w:hint="cs"/>
-          <w:sz w:val="32"/>
-          <w:szCs w:val="32"/>
-          <w:cs/>
-        </w:rPr>
-        <w:t>ระบบ</w:t>
-      </w:r>
-      <w:r>
-        <w:rPr>
-          <w:rFonts w:ascii="TH SarabunPSK" w:hAnsi="TH SarabunPSK" w:cs="TH SarabunPSK"/>
-          <w:sz w:val="32"/>
-          <w:szCs w:val="32"/>
-          <w:cs/>
-        </w:rPr>
-        <w:t>การนัดเวลาเข้าซ่อม</w:t>
-      </w:r>
-    </w:p>
-    <w:p>
-      <w:pPr>
-        <w:pStyle w:val="ListParagraph"/>
-        <w:numPr>
-          <w:ilvl w:val="1"/>
-          <w:numId w:val="9"/>
-        </w:numPr>
-        <w:spacing w:after="0" w:line="240" w:lineRule="auto"/>
-        <w:ind w:hanging="508"/>
-        <w:rPr>
-          <w:rFonts w:ascii="TH SarabunPSK" w:hAnsi="TH SarabunPSK" w:cs="TH SarabunPSK"/>
-          <w:sz w:val="32"/>
-          <w:szCs w:val="32"/>
-        </w:rPr>
-      </w:pPr>
-      <w:r>
-        <w:rPr>
-          <w:rFonts w:ascii="TH SarabunPSK" w:hAnsi="TH SarabunPSK" w:cs="TH SarabunPSK" w:hint="cs"/>
-          <w:sz w:val="32"/>
-          <w:szCs w:val="32"/>
-          <w:cs/>
-        </w:rPr>
-        <w:t>ระบบ</w:t>
-      </w:r>
-      <w:r>
-        <w:rPr>
-          <w:rFonts w:ascii="TH SarabunPSK" w:hAnsi="TH SarabunPSK" w:cs="TH SarabunPSK"/>
-          <w:sz w:val="32"/>
-          <w:szCs w:val="32"/>
-          <w:cs/>
-        </w:rPr>
-        <w:t>การติดตาม</w:t>
-      </w:r>
-      <w:r>
-        <w:rPr>
-          <w:rFonts w:ascii="TH SarabunPSK" w:hAnsi="TH SarabunPSK" w:cs="TH SarabunPSK" w:hint="cs"/>
-          <w:sz w:val="32"/>
-          <w:szCs w:val="32"/>
-          <w:cs/>
-        </w:rPr>
-        <w:t>สถานการณ์</w:t>
-      </w:r>
-      <w:r>
-        <w:rPr>
-          <w:rFonts w:ascii="TH SarabunPSK" w:hAnsi="TH SarabunPSK" w:cs="TH SarabunPSK"/>
-          <w:sz w:val="32"/>
-          <w:szCs w:val="32"/>
-          <w:cs/>
-        </w:rPr>
-        <w:t>แจ้งปัญหา</w:t>
-      </w:r>
-    </w:p>
-    <w:p>
-      <w:pPr>
-        <w:pStyle w:val="ListParagraph"/>
-        <w:numPr>
-          <w:ilvl w:val="1"/>
-          <w:numId w:val="9"/>
-        </w:numPr>
-        <w:spacing w:after="0" w:line="240" w:lineRule="auto"/>
-        <w:ind w:hanging="508"/>
-        <w:rPr>
-          <w:rFonts w:ascii="TH SarabunPSK" w:hAnsi="TH SarabunPSK" w:cs="TH SarabunPSK"/>
-          <w:sz w:val="32"/>
-          <w:szCs w:val="32"/>
-        </w:rPr>
-      </w:pPr>
-      <w:r>
-        <w:rPr>
-          <w:rFonts w:ascii="TH SarabunPSK" w:hAnsi="TH SarabunPSK" w:cs="TH SarabunPSK" w:hint="cs"/>
-          <w:sz w:val="32"/>
-          <w:szCs w:val="32"/>
-          <w:cs/>
-        </w:rPr>
-        <w:t>ระบบ</w:t>
-      </w:r>
-      <w:r>
-        <w:rPr>
-          <w:rFonts w:ascii="TH SarabunPSK" w:hAnsi="TH SarabunPSK" w:cs="TH SarabunPSK"/>
-          <w:sz w:val="32"/>
-          <w:szCs w:val="32"/>
-          <w:cs/>
-        </w:rPr>
-        <w:t>การบันทึกและติดตามประวัติ</w:t>
-      </w:r>
-    </w:p>
-    <w:p>
-      <w:pPr>
-        <w:spacing w:after="0" w:line="240" w:lineRule="auto"/>
-        <w:rPr>
-          <w:rFonts w:ascii="TH SarabunPSK" w:hAnsi="TH SarabunPSK" w:cs="TH SarabunPSK"/>
-          <w:sz w:val="32"/>
-          <w:szCs w:val="32"/>
-        </w:rPr>
-      </w:pPr>
-    </w:p>
-    <w:p>
-      <w:pPr>
-        <w:pStyle w:val="ListParagraph"/>
-        <w:numPr>
-          <w:ilvl w:val="0"/>
-          <w:numId w:val="9"/>
-        </w:numPr>
-        <w:spacing w:after="0" w:line="240" w:lineRule="auto"/>
-        <w:rPr>
-          <w:rFonts w:ascii="TH SarabunPSK" w:hAnsi="TH SarabunPSK" w:cs="TH SarabunPSK"/>
-          <w:sz w:val="32"/>
-          <w:szCs w:val="32"/>
-        </w:rPr>
-      </w:pPr>
-      <w:r>
-        <w:rPr>
-          <w:rFonts w:ascii="TH SarabunPSK" w:hAnsi="TH SarabunPSK" w:cs="TH SarabunPSK" w:hint="cs"/>
-          <w:sz w:val="32"/>
-          <w:szCs w:val="32"/>
-          <w:cs/>
-        </w:rPr>
-        <w:t>โครงการ</w:t>
-      </w:r>
-      <w:r>
-        <w:rPr>
-          <w:rFonts w:ascii="TH SarabunPSK" w:hAnsi="TH SarabunPSK" w:cs="TH SarabunPSK" w:hint="cs"/>
-          <w:sz w:val="32"/>
-          <w:szCs w:val="32"/>
-          <w:cs/>
-        </w:rPr>
-        <w:t>2</w:t>
-      </w:r>
-    </w:p>
-    <w:p>
-      <w:pPr>
-        <w:pStyle w:val="ListParagraph"/>
-        <w:numPr>
-          <w:ilvl w:val="1"/>
-          <w:numId w:val="9"/>
-        </w:numPr>
-        <w:spacing w:after="0" w:line="240" w:lineRule="auto"/>
-        <w:rPr>
-          <w:rFonts w:ascii="TH SarabunPSK" w:hAnsi="TH SarabunPSK" w:cs="TH SarabunPSK"/>
-          <w:sz w:val="32"/>
-          <w:szCs w:val="32"/>
-        </w:rPr>
-      </w:pPr>
-      <w:r>
-        <w:rPr>
-          <w:rFonts w:ascii="TH SarabunPSK" w:hAnsi="TH SarabunPSK" w:cs="TH SarabunPSK" w:hint="cs"/>
-          <w:sz w:val="32"/>
-          <w:szCs w:val="32"/>
-          <w:cs/>
-        </w:rPr>
-        <w:t>ระบบ</w:t>
-      </w:r>
-      <w:r>
-        <w:rPr>
-          <w:rFonts w:ascii="TH SarabunPSK" w:hAnsi="TH SarabunPSK" w:cs="TH SarabunPSK"/>
-          <w:sz w:val="32"/>
-          <w:szCs w:val="32"/>
-          <w:cs/>
-        </w:rPr>
-        <w:t>การแจ้งเตือนสถานะ</w:t>
-      </w:r>
-    </w:p>
-    <w:p>
-      <w:pPr>
-        <w:pStyle w:val="ListParagraph"/>
-        <w:numPr>
-          <w:ilvl w:val="1"/>
-          <w:numId w:val="9"/>
-        </w:numPr>
-        <w:spacing w:after="0" w:line="240" w:lineRule="auto"/>
-        <w:rPr>
-          <w:rFonts w:ascii="TH SarabunPSK" w:hAnsi="TH SarabunPSK" w:cs="TH SarabunPSK"/>
-          <w:sz w:val="32"/>
-          <w:szCs w:val="32"/>
-        </w:rPr>
-      </w:pPr>
-      <w:r>
-        <w:rPr>
-          <w:rFonts w:ascii="TH SarabunPSK" w:hAnsi="TH SarabunPSK" w:cs="TH SarabunPSK" w:hint="cs"/>
-          <w:sz w:val="32"/>
-          <w:szCs w:val="32"/>
-          <w:cs/>
-        </w:rPr>
-        <w:t>ระบบ</w:t>
-      </w:r>
-      <w:r>
-        <w:rPr>
-          <w:rFonts w:ascii="TH SarabunPSK" w:hAnsi="TH SarabunPSK" w:cs="TH SarabunPSK"/>
-          <w:sz w:val="32"/>
-          <w:szCs w:val="32"/>
-          <w:cs/>
-        </w:rPr>
-        <w:t>การติดต่อสื่อสาร</w:t>
-      </w:r>
-    </w:p>
-    <w:p>
-      <w:pPr>
-        <w:pStyle w:val="ListParagraph"/>
-        <w:numPr>
-          <w:ilvl w:val="1"/>
-          <w:numId w:val="9"/>
-        </w:numPr>
-        <w:spacing w:after="0" w:line="240" w:lineRule="auto"/>
-        <w:rPr>
-          <w:rFonts w:ascii="TH SarabunPSK" w:hAnsi="TH SarabunPSK" w:cs="TH SarabunPSK"/>
-          <w:sz w:val="32"/>
-          <w:szCs w:val="32"/>
-        </w:rPr>
-      </w:pPr>
-      <w:r>
-        <w:rPr>
-          <w:rFonts w:ascii="TH SarabunPSK" w:hAnsi="TH SarabunPSK" w:cs="TH SarabunPSK" w:hint="cs"/>
-          <w:sz w:val="32"/>
-          <w:szCs w:val="32"/>
-          <w:cs/>
-        </w:rPr>
-        <w:t>ระบบ</w:t>
-      </w:r>
-      <w:r>
-        <w:rPr>
-          <w:rFonts w:ascii="TH SarabunPSK" w:hAnsi="TH SarabunPSK" w:cs="TH SarabunPSK"/>
-          <w:sz w:val="32"/>
-          <w:szCs w:val="32"/>
-          <w:cs/>
-        </w:rPr>
-        <w:t>การประเมินและการให้คะแนน</w:t>
-      </w:r>
-    </w:p>
-    <w:p>
-      <w:pPr>
-        <w:pStyle w:val="ListParagraph"/>
-        <w:numPr>
-          <w:ilvl w:val="1"/>
-          <w:numId w:val="9"/>
-        </w:numPr>
-        <w:spacing w:after="0" w:line="240" w:lineRule="auto"/>
-        <w:rPr>
-          <w:rFonts w:ascii="TH SarabunPSK" w:hAnsi="TH SarabunPSK" w:cs="TH SarabunPSK"/>
-          <w:sz w:val="32"/>
-          <w:szCs w:val="32"/>
-        </w:rPr>
-      </w:pPr>
-      <w:r>
-        <w:rPr>
-          <w:rFonts w:ascii="TH SarabunPSK" w:hAnsi="TH SarabunPSK" w:cs="TH SarabunPSK"/>
-          <w:sz w:val="32"/>
-          <w:szCs w:val="32"/>
-          <w:cs/>
-        </w:rPr>
-        <w:t>ระบบเบิกวัสดุและการจัดการคลังวัสดุ</w:t>
-      </w:r>
-    </w:p>
-    <w:p>
-      <w:pPr>
-        <w:pStyle w:val="ListParagraph"/>
-        <w:numPr>
-          <w:ilvl w:val="1"/>
-          <w:numId w:val="9"/>
-        </w:numPr>
-        <w:spacing w:after="0" w:line="240" w:lineRule="auto"/>
-        <w:rPr>
-          <w:rFonts w:ascii="TH SarabunPSK" w:hAnsi="TH SarabunPSK" w:cs="TH SarabunPSK"/>
-          <w:sz w:val="32"/>
-          <w:szCs w:val="32"/>
-        </w:rPr>
-      </w:pPr>
-      <w:r>
-        <w:rPr>
-          <w:rFonts w:ascii="TH SarabunPSK" w:hAnsi="TH SarabunPSK" w:cs="TH SarabunPSK" w:hint="cs"/>
-          <w:sz w:val="32"/>
-          <w:szCs w:val="32"/>
-          <w:cs/>
-        </w:rPr>
-        <w:t>ระบบ</w:t>
-      </w:r>
-      <w:r>
-        <w:rPr>
-          <w:rFonts w:ascii="TH SarabunPSK" w:hAnsi="TH SarabunPSK" w:cs="TH SarabunPSK"/>
-          <w:sz w:val="32"/>
-          <w:szCs w:val="32"/>
-          <w:cs/>
-        </w:rPr>
-        <w:t>การจัดการคลังวัสด</w:t>
-      </w:r>
-      <w:r>
-        <w:rPr>
-          <w:rFonts w:ascii="TH SarabunPSK" w:hAnsi="TH SarabunPSK" w:cs="TH SarabunPSK" w:hint="cs"/>
-          <w:sz w:val="32"/>
-          <w:szCs w:val="32"/>
-          <w:cs/>
-        </w:rPr>
-        <w:t>ุ</w:t>
-      </w:r>
-    </w:p>
-    <w:p>
-      <w:pPr>
-        <w:pStyle w:val="ListParagraph"/>
-        <w:numPr>
-          <w:ilvl w:val="1"/>
-          <w:numId w:val="9"/>
-        </w:numPr>
-        <w:spacing w:after="0" w:line="240" w:lineRule="auto"/>
-        <w:rPr>
-          <w:rFonts w:ascii="TH SarabunPSK" w:hAnsi="TH SarabunPSK" w:cs="TH SarabunPSK"/>
-          <w:sz w:val="32"/>
-          <w:szCs w:val="32"/>
-        </w:rPr>
-      </w:pPr>
-      <w:r>
-        <w:rPr>
-          <w:rFonts w:ascii="TH SarabunPSK" w:hAnsi="TH SarabunPSK" w:cs="TH SarabunPSK" w:hint="cs"/>
-          <w:sz w:val="32"/>
-          <w:szCs w:val="32"/>
-          <w:cs/>
-        </w:rPr>
-        <w:t>ระบบ</w:t>
-      </w:r>
-      <w:r>
-        <w:rPr>
-          <w:rFonts w:ascii="TH SarabunPSK" w:hAnsi="TH SarabunPSK" w:cs="TH SarabunPSK"/>
-          <w:sz w:val="32"/>
-          <w:szCs w:val="32"/>
-          <w:cs/>
-        </w:rPr>
-        <w:t>การสั่งซื้อวัสดุ</w:t>
-      </w:r>
-    </w:p>
-    <w:p>
-      <w:pPr>
-        <w:pStyle w:val="ListParagraph"/>
-        <w:numPr>
-          <w:ilvl w:val="1"/>
-          <w:numId w:val="9"/>
-        </w:numPr>
-        <w:spacing w:after="0" w:line="240" w:lineRule="auto"/>
-        <w:rPr>
-          <w:rFonts w:ascii="TH SarabunPSK" w:hAnsi="TH SarabunPSK" w:cs="TH SarabunPSK"/>
-          <w:sz w:val="32"/>
-          <w:szCs w:val="32"/>
-        </w:rPr>
-      </w:pPr>
-      <w:r>
-        <w:rPr>
-          <w:rFonts w:ascii="TH SarabunPSK" w:hAnsi="TH SarabunPSK" w:cs="TH SarabunPSK" w:hint="cs"/>
-          <w:sz w:val="32"/>
-          <w:szCs w:val="32"/>
-          <w:cs/>
-        </w:rPr>
-        <w:t>ระบบ</w:t>
-      </w:r>
-      <w:r>
-        <w:rPr>
-          <w:rFonts w:ascii="TH SarabunPSK" w:hAnsi="TH SarabunPSK" w:cs="TH SarabunPSK"/>
-          <w:sz w:val="32"/>
-          <w:szCs w:val="32"/>
-          <w:cs/>
-        </w:rPr>
-        <w:t>การรับวัสดุและบันทึกเข้าคลัง</w:t>
-      </w:r>
-    </w:p>
-    <w:p>
-      <w:pPr>
-        <w:pStyle w:val="ListParagraph"/>
-        <w:numPr>
-          <w:ilvl w:val="1"/>
-          <w:numId w:val="9"/>
-        </w:numPr>
-        <w:spacing w:after="0" w:line="240" w:lineRule="auto"/>
-        <w:rPr>
-          <w:rFonts w:ascii="TH SarabunPSK" w:hAnsi="TH SarabunPSK" w:cs="TH SarabunPSK"/>
-          <w:sz w:val="32"/>
-          <w:szCs w:val="32"/>
-        </w:rPr>
-      </w:pPr>
-      <w:r>
-        <w:rPr>
-          <w:rFonts w:ascii="TH SarabunPSK" w:hAnsi="TH SarabunPSK" w:cs="TH SarabunPSK"/>
-          <w:sz w:val="32"/>
-          <w:szCs w:val="32"/>
-          <w:cs/>
-        </w:rPr>
-        <w:t>ระบบอนุมัติใบสั่งซื้อ</w:t>
-      </w:r>
-    </w:p>
-    <w:p>
-      <w:pPr>
-        <w:pStyle w:val="ListParagraph"/>
-        <w:numPr>
-          <w:ilvl w:val="1"/>
-          <w:numId w:val="9"/>
-        </w:numPr>
-        <w:spacing w:after="0" w:line="240" w:lineRule="auto"/>
-        <w:rPr>
-          <w:rFonts w:ascii="TH SarabunPSK" w:hAnsi="TH SarabunPSK" w:cs="TH SarabunPSK"/>
-          <w:sz w:val="32"/>
-          <w:szCs w:val="32"/>
-        </w:rPr>
-      </w:pPr>
-      <w:r>
-        <w:rPr>
-          <w:rFonts w:ascii="TH SarabunPSK" w:hAnsi="TH SarabunPSK" w:cs="TH SarabunPSK" w:hint="cs"/>
-          <w:sz w:val="32"/>
-          <w:szCs w:val="32"/>
-          <w:cs/>
-        </w:rPr>
-        <w:t>ระบบ</w:t>
-      </w:r>
-      <w:r>
-        <w:rPr>
-          <w:rFonts w:ascii="TH SarabunPSK" w:hAnsi="TH SarabunPSK" w:cs="TH SarabunPSK"/>
-          <w:sz w:val="32"/>
-          <w:szCs w:val="32"/>
-          <w:cs/>
-        </w:rPr>
-        <w:t>การออกรายงาน</w:t>
-      </w:r>
-    </w:p>
-    <w:p>
-      <w:pPr>
-        <w:rPr>
-          <w:rFonts w:ascii="TH SarabunPSK" w:hAnsi="TH SarabunPSK" w:cs="TH SarabunPSK"/>
-          <w:sz w:val="32"/>
-          <w:szCs w:val="32"/>
-          <w:cs/>
-        </w:rPr>
-      </w:pPr>
-      <w:r>
-        <w:rPr>
-          <w:rFonts w:ascii="TH SarabunPSK" w:hAnsi="TH SarabunPSK" w:cs="TH SarabunPSK"/>
           <w:sz w:val="32"/>
           <w:szCs w:val="32"/>
           <w:cs/>
@@ -20639,7 +19386,7 @@
   <w:abstractNum w:abstractNumId="4" w15:restartNumberingAfterBreak="0">
     <w:nsid w:val="4E350582"/>
     <w:multiLevelType w:val="multilevel"/>
-    <w:tmpl w:val="9EEAF57A"/>
+    <w:tmpl w:val="3CC84F48"/>
     <w:lvl w:ilvl="0">
       <w:start w:val="1"/>
       <w:numFmt w:val="decimal"/>

</xml_diff>

<commit_message>
edit kobket (24-07-67 9:01)
</commit_message>
<xml_diff>
--- a/เอกสาร/ขอบเขต/การพัฒนาเวปแอปพลิเคชันสำหรับการแจ้งซ่อมภายในหอพัก4.docx
+++ b/เอกสาร/ขอบเขต/การพัฒนาเวปแอปพลิเคชันสำหรับการแจ้งซ่อมภายในหอพัก4.docx
@@ -1,6 +1,6 @@
 
 <file path=word/document.xml><?xml version="1.0" encoding="utf-8"?>
-<w:document xmlns:wpc="http://schemas.microsoft.com/office/word/2010/wordprocessingCanvas" xmlns:cx="http://schemas.microsoft.com/office/drawing/2014/chartex" xmlns:cx1="http://schemas.microsoft.com/office/drawing/2015/9/8/chartex" xmlns:cx2="http://schemas.microsoft.com/office/drawing/2015/10/21/chartex" xmlns:cx3="http://schemas.microsoft.com/office/drawing/2016/5/9/chartex" xmlns:cx4="http://schemas.microsoft.com/office/drawing/2016/5/10/chartex" xmlns:cx5="http://schemas.microsoft.com/office/drawing/2016/5/11/chartex" xmlns:cx6="http://schemas.microsoft.com/office/drawing/2016/5/12/chartex" xmlns:cx7="http://schemas.microsoft.com/office/drawing/2016/5/13/chartex" xmlns:cx8="http://schemas.microsoft.com/office/drawing/2016/5/14/chartex" xmlns:mc="http://schemas.openxmlformats.org/markup-compatibility/2006" xmlns:aink="http://schemas.microsoft.com/office/drawing/2016/ink" xmlns:am3d="http://schemas.microsoft.com/office/drawing/2017/model3d" xmlns:o="urn:schemas-microsoft-com:office:office" xmlns:oel="http://schemas.microsoft.com/office/2019/extlst" xmlns:r="http://schemas.openxmlformats.org/officeDocument/2006/relationships" xmlns:m="http://schemas.openxmlformats.org/officeDocument/2006/math" xmlns:v="urn:schemas-microsoft-com:vml" xmlns:wp14="http://schemas.microsoft.com/office/word/2010/wordprocessingDrawing" xmlns:wp="http://schemas.openxmlformats.org/drawingml/2006/wordprocessingDrawing" xmlns:w10="urn:schemas-microsoft-com:office:word" xmlns:w="http://schemas.openxmlformats.org/wordprocessingml/2006/main" xmlns:w14="http://schemas.microsoft.com/office/word/2010/wordml" xmlns:w15="http://schemas.microsoft.com/office/word/2012/wordml" xmlns:w16cex="http://schemas.microsoft.com/office/word/2018/wordml/cex" xmlns:w16cid="http://schemas.microsoft.com/office/word/2016/wordml/cid" xmlns:w16="http://schemas.microsoft.com/office/word/2018/wordml" xmlns:w16du="http://schemas.microsoft.com/office/word/2023/wordml/word16du" xmlns:w16sdtdh="http://schemas.microsoft.com/office/word/2020/wordml/sdtdatahash" xmlns:w16se="http://schemas.microsoft.com/office/word/2015/wordml/symex" xmlns:wpg="http://schemas.microsoft.com/office/word/2010/wordprocessingGroup" xmlns:wpi="http://schemas.microsoft.com/office/word/2010/wordprocessingInk" xmlns:wne="http://schemas.microsoft.com/office/word/2006/wordml" xmlns:wps="http://schemas.microsoft.com/office/word/2010/wordprocessingShape" mc:Ignorable="w14 w15 w16se w16cid w16 w16cex w16sdtdh w16du wp14">
+<w:document xmlns:wpc="http://schemas.microsoft.com/office/word/2010/wordprocessingCanvas" xmlns:cx="http://schemas.microsoft.com/office/drawing/2014/chartex" xmlns:cx1="http://schemas.microsoft.com/office/drawing/2015/9/8/chartex" xmlns:cx2="http://schemas.microsoft.com/office/drawing/2015/10/21/chartex" xmlns:cx3="http://schemas.microsoft.com/office/drawing/2016/5/9/chartex" xmlns:cx4="http://schemas.microsoft.com/office/drawing/2016/5/10/chartex" xmlns:cx5="http://schemas.microsoft.com/office/drawing/2016/5/11/chartex" xmlns:cx6="http://schemas.microsoft.com/office/drawing/2016/5/12/chartex" xmlns:cx7="http://schemas.microsoft.com/office/drawing/2016/5/13/chartex" xmlns:cx8="http://schemas.microsoft.com/office/drawing/2016/5/14/chartex" xmlns:mc="http://schemas.openxmlformats.org/markup-compatibility/2006" xmlns:aink="http://schemas.microsoft.com/office/drawing/2016/ink" xmlns:am3d="http://schemas.microsoft.com/office/drawing/2017/model3d" xmlns:o="urn:schemas-microsoft-com:office:office" xmlns:r="http://schemas.openxmlformats.org/officeDocument/2006/relationships" xmlns:m="http://schemas.openxmlformats.org/officeDocument/2006/math" xmlns:v="urn:schemas-microsoft-com:vml" xmlns:wp14="http://schemas.microsoft.com/office/word/2010/wordprocessingDrawing" xmlns:wp="http://schemas.openxmlformats.org/drawingml/2006/wordprocessingDrawing" xmlns:w10="urn:schemas-microsoft-com:office:word" xmlns:w="http://schemas.openxmlformats.org/wordprocessingml/2006/main" xmlns:w14="http://schemas.microsoft.com/office/word/2010/wordml" xmlns:w15="http://schemas.microsoft.com/office/word/2012/wordml" xmlns:w16cex="http://schemas.microsoft.com/office/word/2018/wordml/cex" xmlns:w16cid="http://schemas.microsoft.com/office/word/2016/wordml/cid" xmlns:w16="http://schemas.microsoft.com/office/word/2018/wordml" xmlns:w16sdtdh="http://schemas.microsoft.com/office/word/2020/wordml/sdtdatahash" xmlns:w16se="http://schemas.microsoft.com/office/word/2015/wordml/symex" xmlns:wpg="http://schemas.microsoft.com/office/word/2010/wordprocessingGroup" xmlns:wpi="http://schemas.microsoft.com/office/word/2010/wordprocessingInk" xmlns:wne="http://schemas.microsoft.com/office/word/2006/wordml" xmlns:wps="http://schemas.microsoft.com/office/word/2010/wordprocessingShape" mc:Ignorable="w14 w15 w16se w16cid w16 w16cex w16sdtdh wp14">
   <w:body>
     <w:p>
       <w:pPr>
@@ -121,7 +121,25 @@
           <w:szCs w:val="32"/>
           <w:cs/>
         </w:rPr>
-        <w:t>ชือโครงงาน</w:t>
+        <w:t>ชื</w:t>
+      </w:r>
+      <w:r>
+        <w:rPr>
+          <w:rFonts w:ascii="TH SarabunPSK" w:hAnsi="TH SarabunPSK" w:cs="TH SarabunPSK" w:hint="cs"/>
+          <w:sz w:val="32"/>
+          <w:szCs w:val="32"/>
+          <w:cs/>
+        </w:rPr>
+        <w:t>่</w:t>
+      </w:r>
+      <w:r>
+        <w:rPr>
+          <w:rFonts w:ascii="TH SarabunPSK" w:hAnsi="TH SarabunPSK" w:cs="TH SarabunPSK"/>
+          <w:sz w:val="32"/>
+          <w:szCs w:val="32"/>
+          <w:cs/>
+        </w:rPr>
+        <w:t>อโครงงาน</w:t>
       </w:r>
       <w:r>
         <w:rPr>
@@ -288,7 +306,27 @@
           <w:szCs w:val="32"/>
           <w:cs/>
         </w:rPr>
-        <w:t>อาจารย์พลีการณ์ ตรีนันทรัตน์</w:t>
+        <w:t>อาจารย์พลีการณ์ ตรี</w:t>
+      </w:r>
+      <w:proofErr w:type="spellStart"/>
+      <w:r>
+        <w:rPr>
+          <w:rFonts w:ascii="TH SarabunPSK" w:hAnsi="TH SarabunPSK" w:cs="TH SarabunPSK" w:hint="cs"/>
+          <w:sz w:val="32"/>
+          <w:szCs w:val="32"/>
+          <w:cs/>
+        </w:rPr>
+        <w:t>นั</w:t>
+      </w:r>
+      <w:proofErr w:type="spellEnd"/>
+      <w:r>
+        <w:rPr>
+          <w:rFonts w:ascii="TH SarabunPSK" w:hAnsi="TH SarabunPSK" w:cs="TH SarabunPSK" w:hint="cs"/>
+          <w:sz w:val="32"/>
+          <w:szCs w:val="32"/>
+          <w:cs/>
+        </w:rPr>
+        <w:t>นทรัตน์</w:t>
       </w:r>
       <w:r>
         <w:rPr>
@@ -385,7 +423,25 @@
           <w:szCs w:val="32"/>
           <w:cs/>
         </w:rPr>
-        <w:t>.........1.ผลิตเครืองมืออุปกรณ์สําหรับห้องปฏิบัติการ</w:t>
+        <w:t>.........1.ผลิตเครืองมืออุปกรณ์</w:t>
+      </w:r>
+      <w:r>
+        <w:rPr>
+          <w:rFonts w:ascii="TH SarabunPSK" w:hAnsi="TH SarabunPSK" w:cs="TH SarabunPSK" w:hint="cs"/>
+          <w:sz w:val="32"/>
+          <w:szCs w:val="32"/>
+          <w:cs/>
+        </w:rPr>
+        <w:t>สำหรับ</w:t>
+      </w:r>
+      <w:r>
+        <w:rPr>
+          <w:rFonts w:ascii="TH SarabunPSK" w:hAnsi="TH SarabunPSK" w:cs="TH SarabunPSK"/>
+          <w:sz w:val="32"/>
+          <w:szCs w:val="32"/>
+          <w:cs/>
+        </w:rPr>
+        <w:t>ห้องปฏิบัติการ</w:t>
       </w:r>
     </w:p>
     <w:p>
@@ -473,7 +529,16 @@
           <w:szCs w:val="32"/>
           <w:cs/>
         </w:rPr>
-        <w:t>คําสําคัญ</w:t>
+        <w:t>คําส</w:t>
+      </w:r>
+      <w:r>
+        <w:rPr>
+          <w:rFonts w:ascii="TH SarabunPSK" w:hAnsi="TH SarabunPSK" w:cs="TH SarabunPSK" w:hint="cs"/>
+          <w:sz w:val="32"/>
+          <w:szCs w:val="32"/>
+          <w:cs/>
+        </w:rPr>
+        <w:t>ำคัญ</w:t>
       </w:r>
       <w:r>
         <w:rPr>
@@ -1096,6 +1161,46 @@
         </w:rPr>
         <w:t>สิทธิการเข้าถึงระบบ</w:t>
       </w:r>
+      <w:r>
+        <w:rPr>
+          <w:rFonts w:ascii="TH SarabunPSK" w:hAnsi="TH SarabunPSK" w:cs="TH SarabunPSK" w:hint="cs"/>
+          <w:sz w:val="32"/>
+          <w:szCs w:val="32"/>
+          <w:cs/>
+        </w:rPr>
+        <w:t>แบบ</w:t>
+      </w:r>
+      <w:proofErr w:type="spellStart"/>
+      <w:r>
+        <w:rPr>
+          <w:rFonts w:ascii="TH SarabunPSK" w:hAnsi="TH SarabunPSK" w:cs="TH SarabunPSK" w:hint="cs"/>
+          <w:sz w:val="32"/>
+          <w:szCs w:val="32"/>
+          <w:cs/>
+        </w:rPr>
+        <w:t>ได</w:t>
+      </w:r>
+      <w:proofErr w:type="spellEnd"/>
+      <w:r>
+        <w:rPr>
+          <w:rFonts w:ascii="TH SarabunPSK" w:hAnsi="TH SarabunPSK" w:cs="TH SarabunPSK" w:hint="cs"/>
+          <w:sz w:val="32"/>
+          <w:szCs w:val="32"/>
+          <w:cs/>
+        </w:rPr>
+        <w:t>นา</w:t>
+      </w:r>
+      <w:proofErr w:type="spellStart"/>
+      <w:r>
+        <w:rPr>
+          <w:rFonts w:ascii="TH SarabunPSK" w:hAnsi="TH SarabunPSK" w:cs="TH SarabunPSK" w:hint="cs"/>
+          <w:sz w:val="32"/>
+          <w:szCs w:val="32"/>
+          <w:cs/>
+        </w:rPr>
+        <w:t>มิก</w:t>
+      </w:r>
+      <w:proofErr w:type="spellEnd"/>
     </w:p>
     <w:bookmarkEnd w:id="0"/>
     <w:p>
@@ -1304,6 +1409,25 @@
     </w:p>
     <w:p>
       <w:pPr>
+        <w:rPr>
+          <w:rFonts w:ascii="TH SarabunPSK" w:hAnsi="TH SarabunPSK" w:cs="TH SarabunPSK"/>
+          <w:sz w:val="32"/>
+          <w:szCs w:val="32"/>
+          <w:cs/>
+        </w:rPr>
+      </w:pPr>
+      <w:r>
+        <w:rPr>
+          <w:rFonts w:ascii="TH SarabunPSK" w:hAnsi="TH SarabunPSK" w:cs="TH SarabunPSK"/>
+          <w:sz w:val="32"/>
+          <w:szCs w:val="32"/>
+          <w:cs/>
+        </w:rPr>
+        <w:br w:type="page"/>
+      </w:r>
+    </w:p>
+    <w:p>
+      <w:pPr>
         <w:pStyle w:val="ListParagraph"/>
         <w:numPr>
           <w:ilvl w:val="0"/>
@@ -1324,6 +1448,7 @@
           <w:szCs w:val="32"/>
           <w:cs/>
         </w:rPr>
+        <w:lastRenderedPageBreak/>
         <w:t>การจัดการปัญหา</w:t>
       </w:r>
     </w:p>
@@ -1399,7 +1524,6 @@
           <w:szCs w:val="32"/>
           <w:cs/>
         </w:rPr>
-        <w:lastRenderedPageBreak/>
         <w:t>เจ้าหน้าที่ซ่อมบำรุงสามารถเข้าถึงรายการปัญหาที่</w:t>
       </w:r>
       <w:r>
@@ -1658,9 +1782,37 @@
           <w:rFonts w:ascii="TH SarabunPSK" w:hAnsi="TH SarabunPSK" w:cs="TH SarabunPSK"/>
           <w:sz w:val="32"/>
           <w:szCs w:val="32"/>
-          <w:cs/>
-        </w:rPr>
-        <w:t>ผู้พักอาศัยสามารถดูสถานะของการแจ้งปัญหาผ่านหน้าแดชบอร์ด เช่น รอการตอบรับ</w:t>
+        </w:rPr>
+        <w:t xml:space="preserve"> </w:t>
+      </w:r>
+      <w:r>
+        <w:rPr>
+          <w:rFonts w:ascii="TH SarabunPSK" w:hAnsi="TH SarabunPSK" w:cs="TH SarabunPSK"/>
+          <w:sz w:val="32"/>
+          <w:szCs w:val="32"/>
+          <w:cs/>
+        </w:rPr>
+        <w:t>ผู้พักอาศัยสามารถดูสถานะของการแจ้งปัญหาผ่านหน้า</w:t>
+      </w:r>
+      <w:proofErr w:type="spellStart"/>
+      <w:r>
+        <w:rPr>
+          <w:rFonts w:ascii="TH SarabunPSK" w:hAnsi="TH SarabunPSK" w:cs="TH SarabunPSK"/>
+          <w:sz w:val="32"/>
+          <w:szCs w:val="32"/>
+          <w:cs/>
+        </w:rPr>
+        <w:t>แดช</w:t>
+      </w:r>
+      <w:proofErr w:type="spellEnd"/>
+      <w:r>
+        <w:rPr>
+          <w:rFonts w:ascii="TH SarabunPSK" w:hAnsi="TH SarabunPSK" w:cs="TH SarabunPSK"/>
+          <w:sz w:val="32"/>
+          <w:szCs w:val="32"/>
+          <w:cs/>
+        </w:rPr>
+        <w:t>บอร์ด เช่น รอการตอบรับ</w:t>
       </w:r>
       <w:r>
         <w:rPr>
@@ -1872,8 +2024,9 @@
           <w:szCs w:val="32"/>
           <w:cs/>
         </w:rPr>
-        <w:t>(ทุกสิทธ</w:t>
-      </w:r>
+        <w:t>(ทุก</w:t>
+      </w:r>
+      <w:proofErr w:type="spellStart"/>
       <w:r>
         <w:rPr>
           <w:rFonts w:ascii="TH SarabunPSK" w:hAnsi="TH SarabunPSK" w:cs="TH SarabunPSK"/>
@@ -1882,8 +2035,19 @@
           <w:szCs w:val="32"/>
           <w:cs/>
         </w:rPr>
+        <w:t>สิทธ</w:t>
+      </w:r>
+      <w:r>
+        <w:rPr>
+          <w:rFonts w:ascii="TH SarabunPSK" w:hAnsi="TH SarabunPSK" w:cs="TH SarabunPSK"/>
+          <w:color w:val="FF0000"/>
+          <w:sz w:val="32"/>
+          <w:szCs w:val="32"/>
+          <w:cs/>
+        </w:rPr>
         <w:t>์</w:t>
       </w:r>
+      <w:proofErr w:type="spellEnd"/>
       <w:r>
         <w:rPr>
           <w:rFonts w:ascii="TH SarabunPSK" w:hAnsi="TH SarabunPSK" w:cs="TH SarabunPSK"/>
@@ -2235,7 +2399,27 @@
           <w:szCs w:val="32"/>
           <w:cs/>
         </w:rPr>
-        <w:t>การอัปเดตสต็อก</w:t>
+        <w:t>การอ</w:t>
+      </w:r>
+      <w:proofErr w:type="spellStart"/>
+      <w:r>
+        <w:rPr>
+          <w:rFonts w:ascii="TH SarabunPSK" w:hAnsi="TH SarabunPSK" w:cs="TH SarabunPSK"/>
+          <w:sz w:val="32"/>
+          <w:szCs w:val="32"/>
+          <w:cs/>
+        </w:rPr>
+        <w:t>ัป</w:t>
+      </w:r>
+      <w:proofErr w:type="spellEnd"/>
+      <w:r>
+        <w:rPr>
+          <w:rFonts w:ascii="TH SarabunPSK" w:hAnsi="TH SarabunPSK" w:cs="TH SarabunPSK"/>
+          <w:sz w:val="32"/>
+          <w:szCs w:val="32"/>
+          <w:cs/>
+        </w:rPr>
+        <w:t>เดตสต็อก</w:t>
       </w:r>
     </w:p>
     <w:p>
@@ -2288,7 +2472,27 @@
           <w:szCs w:val="32"/>
           <w:cs/>
         </w:rPr>
-        <w:t>ผ่านหน้าแดชบอร์ด</w:t>
+        <w:t>ผ่านหน้า</w:t>
+      </w:r>
+      <w:proofErr w:type="spellStart"/>
+      <w:r>
+        <w:rPr>
+          <w:rFonts w:ascii="TH SarabunPSK" w:hAnsi="TH SarabunPSK" w:cs="TH SarabunPSK" w:hint="cs"/>
+          <w:sz w:val="32"/>
+          <w:szCs w:val="32"/>
+          <w:cs/>
+        </w:rPr>
+        <w:t>แดช</w:t>
+      </w:r>
+      <w:proofErr w:type="spellEnd"/>
+      <w:r>
+        <w:rPr>
+          <w:rFonts w:ascii="TH SarabunPSK" w:hAnsi="TH SarabunPSK" w:cs="TH SarabunPSK" w:hint="cs"/>
+          <w:sz w:val="32"/>
+          <w:szCs w:val="32"/>
+          <w:cs/>
+        </w:rPr>
+        <w:t>บอร์ด</w:t>
       </w:r>
     </w:p>
     <w:p>
@@ -2528,7 +2732,29 @@
           <w:szCs w:val="32"/>
           <w:cs/>
         </w:rPr>
-        <w:t>(ทุกสิทธ์ยกเว้นผู้พักอาศัย</w:t>
+        <w:t>(ทุก</w:t>
+      </w:r>
+      <w:proofErr w:type="spellStart"/>
+      <w:r>
+        <w:rPr>
+          <w:rFonts w:ascii="TH SarabunPSK" w:hAnsi="TH SarabunPSK" w:cs="TH SarabunPSK"/>
+          <w:color w:val="FF0000"/>
+          <w:sz w:val="32"/>
+          <w:szCs w:val="32"/>
+          <w:cs/>
+        </w:rPr>
+        <w:t>สิทธ์</w:t>
+      </w:r>
+      <w:proofErr w:type="spellEnd"/>
+      <w:r>
+        <w:rPr>
+          <w:rFonts w:ascii="TH SarabunPSK" w:hAnsi="TH SarabunPSK" w:cs="TH SarabunPSK"/>
+          <w:color w:val="FF0000"/>
+          <w:sz w:val="32"/>
+          <w:szCs w:val="32"/>
+          <w:cs/>
+        </w:rPr>
+        <w:t>ยกเว้นผู้พักอาศัย</w:t>
       </w:r>
       <w:r>
         <w:rPr>
@@ -2677,6 +2903,25 @@
     </w:p>
     <w:p>
       <w:pPr>
+        <w:rPr>
+          <w:rFonts w:ascii="TH SarabunPSK" w:hAnsi="TH SarabunPSK" w:cs="TH SarabunPSK"/>
+          <w:sz w:val="32"/>
+          <w:szCs w:val="32"/>
+          <w:cs/>
+        </w:rPr>
+      </w:pPr>
+      <w:r>
+        <w:rPr>
+          <w:rFonts w:ascii="TH SarabunPSK" w:hAnsi="TH SarabunPSK" w:cs="TH SarabunPSK"/>
+          <w:sz w:val="32"/>
+          <w:szCs w:val="32"/>
+          <w:cs/>
+        </w:rPr>
+        <w:br w:type="page"/>
+      </w:r>
+    </w:p>
+    <w:p>
+      <w:pPr>
         <w:pStyle w:val="ListParagraph"/>
         <w:numPr>
           <w:ilvl w:val="1"/>
@@ -2700,6 +2945,7 @@
           <w:szCs w:val="32"/>
           <w:cs/>
         </w:rPr>
+        <w:lastRenderedPageBreak/>
         <w:t>ระบบอนุมัติใบสั่งซื้อ</w:t>
       </w:r>
     </w:p>
@@ -2717,6 +2963,7 @@
           <w:rFonts w:ascii="TH SarabunPSK" w:hAnsi="TH SarabunPSK" w:cs="TH SarabunPSK"/>
           <w:sz w:val="32"/>
           <w:szCs w:val="32"/>
+          <w:cs/>
         </w:rPr>
       </w:pPr>
       <w:r>
@@ -2751,7 +2998,6 @@
           <w:szCs w:val="32"/>
           <w:cs/>
         </w:rPr>
-        <w:lastRenderedPageBreak/>
         <w:t>การออกรายงาน</w:t>
       </w:r>
     </w:p>
@@ -2808,41 +3054,25 @@
           <w:szCs w:val="32"/>
           <w:cs/>
         </w:rPr>
-        <w:t>รายงานเกี่ยวกับจำนวนปัญหาที่แจ้งเข้ามา</w:t>
-      </w:r>
-      <w:r>
-        <w:rPr>
-          <w:rFonts w:ascii="TH SarabunPSK" w:hAnsi="TH SarabunPSK" w:cs="TH SarabunPSK"/>
-          <w:sz w:val="32"/>
-          <w:szCs w:val="32"/>
-        </w:rPr>
-        <w:t xml:space="preserve">, </w:t>
-      </w:r>
-      <w:r>
-        <w:rPr>
-          <w:rFonts w:ascii="TH SarabunPSK" w:hAnsi="TH SarabunPSK" w:cs="TH SarabunPSK"/>
-          <w:sz w:val="32"/>
-          <w:szCs w:val="32"/>
-          <w:cs/>
-        </w:rPr>
-        <w:t>จำนวนปัญหาที่ได้รับการแก้ไข</w:t>
-      </w:r>
-      <w:r>
-        <w:rPr>
-          <w:rFonts w:ascii="TH SarabunPSK" w:hAnsi="TH SarabunPSK" w:cs="TH SarabunPSK"/>
-          <w:sz w:val="32"/>
-          <w:szCs w:val="32"/>
-        </w:rPr>
-        <w:t xml:space="preserve">, </w:t>
-      </w:r>
-      <w:r>
-        <w:rPr>
-          <w:rFonts w:ascii="TH SarabunPSK" w:hAnsi="TH SarabunPSK" w:cs="TH SarabunPSK"/>
-          <w:sz w:val="32"/>
-          <w:szCs w:val="32"/>
-          <w:cs/>
-        </w:rPr>
-        <w:t>และปัญหาที่ค้างอยู่</w:t>
+        <w:t>รายงาน</w:t>
+      </w:r>
+      <w:r>
+        <w:rPr>
+          <w:rFonts w:ascii="TH SarabunPSK" w:hAnsi="TH SarabunPSK" w:cs="TH SarabunPSK" w:hint="cs"/>
+          <w:sz w:val="32"/>
+          <w:szCs w:val="32"/>
+          <w:cs/>
+        </w:rPr>
+        <w:t>ข้อมูลการแจ้งซ่อม</w:t>
+      </w:r>
+      <w:r>
+        <w:rPr>
+          <w:rFonts w:ascii="TH SarabunPSK" w:hAnsi="TH SarabunPSK" w:cs="TH SarabunPSK" w:hint="cs"/>
+          <w:sz w:val="32"/>
+          <w:szCs w:val="32"/>
+          <w:cs/>
+        </w:rPr>
+        <w:t>ตามช่วงเวลาที่ต้องการ</w:t>
       </w:r>
     </w:p>
     <w:p>
@@ -2973,7 +3203,7 @@
         <w:ind w:left="0" w:firstLine="360"/>
         <w:jc w:val="thaiDistribute"/>
         <w:rPr>
-          <w:rFonts w:ascii="TH SarabunPSK" w:hAnsi="TH SarabunPSK" w:cs="TH SarabunPSK" w:hint="cs"/>
+          <w:rFonts w:ascii="TH SarabunPSK" w:hAnsi="TH SarabunPSK" w:cs="TH SarabunPSK"/>
           <w:sz w:val="32"/>
           <w:szCs w:val="32"/>
         </w:rPr>
@@ -3020,19 +3250,37 @@
         <w:ind w:left="0" w:firstLine="360"/>
         <w:jc w:val="thaiDistribute"/>
         <w:rPr>
-          <w:rFonts w:ascii="TH SarabunPSK" w:hAnsi="TH SarabunPSK" w:cs="TH SarabunPSK"/>
-          <w:sz w:val="32"/>
-          <w:szCs w:val="32"/>
-        </w:rPr>
-      </w:pPr>
-      <w:r>
-        <w:rPr>
-          <w:rFonts w:ascii="TH SarabunPSK" w:hAnsi="TH SarabunPSK" w:cs="TH SarabunPSK"/>
-          <w:sz w:val="32"/>
-          <w:szCs w:val="32"/>
-          <w:cs/>
-        </w:rPr>
-        <w:t>ระบบสามารถออกรายงานการประเมิณคุณภาพหลังการซ่อม</w:t>
+          <w:rFonts w:ascii="TH SarabunPSK" w:hAnsi="TH SarabunPSK" w:cs="TH SarabunPSK" w:hint="cs"/>
+          <w:sz w:val="32"/>
+          <w:szCs w:val="32"/>
+        </w:rPr>
+      </w:pPr>
+      <w:r>
+        <w:rPr>
+          <w:rFonts w:ascii="TH SarabunPSK" w:hAnsi="TH SarabunPSK" w:cs="TH SarabunPSK" w:hint="cs"/>
+          <w:sz w:val="32"/>
+          <w:szCs w:val="32"/>
+          <w:cs/>
+        </w:rPr>
+        <w:t>ระบบสามารถออกรายงานข้อมู</w:t>
+      </w:r>
+      <w:r>
+        <w:rPr>
+          <w:rFonts w:ascii="TH SarabunPSK" w:hAnsi="TH SarabunPSK" w:cs="TH SarabunPSK" w:hint="cs"/>
+          <w:sz w:val="32"/>
+          <w:szCs w:val="32"/>
+          <w:cs/>
+        </w:rPr>
+        <w:t>ลการแจ้งซ่อม</w:t>
+      </w:r>
+      <w:r>
+        <w:rPr>
+          <w:rFonts w:ascii="TH SarabunPSK" w:hAnsi="TH SarabunPSK" w:cs="TH SarabunPSK" w:hint="cs"/>
+          <w:sz w:val="32"/>
+          <w:szCs w:val="32"/>
+          <w:cs/>
+        </w:rPr>
+        <w:t>ที่ยังไม่ได้รับการซ่อม</w:t>
       </w:r>
     </w:p>
     <w:p>
@@ -3080,7 +3328,7 @@
         <w:spacing w:after="0" w:line="240" w:lineRule="auto"/>
         <w:jc w:val="thaiDistribute"/>
         <w:rPr>
-          <w:rFonts w:ascii="TH SarabunPSK" w:hAnsi="TH SarabunPSK" w:cs="TH SarabunPSK" w:hint="cs"/>
+          <w:rFonts w:ascii="TH SarabunPSK" w:hAnsi="TH SarabunPSK" w:cs="TH SarabunPSK"/>
           <w:b/>
           <w:bCs/>
           <w:sz w:val="32"/>
@@ -3377,7 +3625,7 @@
           <w:numId w:val="9"/>
         </w:numPr>
         <w:rPr>
-          <w:rFonts w:ascii="TH SarabunPSK" w:hAnsi="TH SarabunPSK" w:cs="TH SarabunPSK" w:hint="cs"/>
+          <w:rFonts w:ascii="TH SarabunPSK" w:hAnsi="TH SarabunPSK" w:cs="TH SarabunPSK"/>
           <w:sz w:val="32"/>
           <w:szCs w:val="32"/>
         </w:rPr>
@@ -3400,7 +3648,7 @@
           <w:numId w:val="9"/>
         </w:numPr>
         <w:rPr>
-          <w:rFonts w:ascii="TH SarabunPSK" w:hAnsi="TH SarabunPSK" w:cs="TH SarabunPSK" w:hint="cs"/>
+          <w:rFonts w:ascii="TH SarabunPSK" w:hAnsi="TH SarabunPSK" w:cs="TH SarabunPSK"/>
           <w:sz w:val="32"/>
           <w:szCs w:val="32"/>
         </w:rPr>
@@ -3804,7 +4052,7 @@
         <w:spacing w:after="0" w:line="240" w:lineRule="auto"/>
         <w:jc w:val="thaiDistribute"/>
         <w:rPr>
-          <w:rFonts w:ascii="TH SarabunPSK" w:hAnsi="TH SarabunPSK" w:cs="TH SarabunPSK" w:hint="cs"/>
+          <w:rFonts w:ascii="TH SarabunPSK" w:hAnsi="TH SarabunPSK" w:cs="TH SarabunPSK"/>
           <w:sz w:val="32"/>
           <w:szCs w:val="32"/>
         </w:rPr>
@@ -3980,7 +4228,7 @@
         </w:numPr>
         <w:spacing w:after="0" w:line="240" w:lineRule="auto"/>
         <w:rPr>
-          <w:rFonts w:ascii="TH SarabunPSK" w:hAnsi="TH SarabunPSK" w:cs="TH SarabunPSK" w:hint="cs"/>
+          <w:rFonts w:ascii="TH SarabunPSK" w:hAnsi="TH SarabunPSK" w:cs="TH SarabunPSK"/>
           <w:sz w:val="32"/>
           <w:szCs w:val="32"/>
         </w:rPr>
@@ -4067,15 +4315,7 @@
           <w:sz w:val="32"/>
           <w:szCs w:val="32"/>
         </w:rPr>
-        <w:t>2</w:t>
-      </w:r>
-      <w:r>
-        <w:rPr>
-          <w:rFonts w:ascii="TH SarabunPSK" w:hAnsi="TH SarabunPSK" w:cs="TH SarabunPSK"/>
-          <w:sz w:val="32"/>
-          <w:szCs w:val="32"/>
-        </w:rPr>
-        <w:t>)</w:t>
+        <w:t>2)</w:t>
       </w:r>
     </w:p>
     <w:p>
@@ -4211,8 +4451,19 @@
           <w:szCs w:val="32"/>
           <w:cs/>
         </w:rPr>
-        <w:t>ผู้พักอาศัยสามารถดูสถานะของการแจ้งปัญหาผ่านหน้าแดช</w:t>
-      </w:r>
+        <w:t>ผู้พักอาศัยสามารถดูสถานะของการแจ้งปัญหาผ่านหน้า</w:t>
+      </w:r>
+      <w:proofErr w:type="spellStart"/>
+      <w:r>
+        <w:rPr>
+          <w:rFonts w:ascii="TH SarabunPSK" w:hAnsi="TH SarabunPSK" w:cs="TH SarabunPSK"/>
+          <w:sz w:val="32"/>
+          <w:szCs w:val="32"/>
+          <w:cs/>
+        </w:rPr>
+        <w:t>แดช</w:t>
+      </w:r>
+      <w:proofErr w:type="spellEnd"/>
       <w:r>
         <w:rPr>
           <w:rFonts w:ascii="TH SarabunPSK" w:hAnsi="TH SarabunPSK" w:cs="TH SarabunPSK"/>
@@ -4301,7 +4552,27 @@
           <w:szCs w:val="32"/>
           <w:cs/>
         </w:rPr>
-        <w:t>ระบบสามารถแสดงเมื่อวัสดุในคลังใกล้หมดหรือหมดสต็อกผ่านหน้าแดชบอร์ด</w:t>
+        <w:t>ระบบสามารถแสดงเมื่อวัสดุในคลังใกล้หมดหรือหมดสต็อกผ่านหน้า</w:t>
+      </w:r>
+      <w:proofErr w:type="spellStart"/>
+      <w:r>
+        <w:rPr>
+          <w:rFonts w:ascii="TH SarabunPSK" w:hAnsi="TH SarabunPSK" w:cs="TH SarabunPSK"/>
+          <w:sz w:val="32"/>
+          <w:szCs w:val="32"/>
+          <w:cs/>
+        </w:rPr>
+        <w:t>แดช</w:t>
+      </w:r>
+      <w:proofErr w:type="spellEnd"/>
+      <w:r>
+        <w:rPr>
+          <w:rFonts w:ascii="TH SarabunPSK" w:hAnsi="TH SarabunPSK" w:cs="TH SarabunPSK"/>
+          <w:sz w:val="32"/>
+          <w:szCs w:val="32"/>
+          <w:cs/>
+        </w:rPr>
+        <w:t>บอร์ด</w:t>
       </w:r>
     </w:p>
     <w:p>
@@ -4336,15 +4607,6 @@
         </w:rPr>
         <w:t>การออกรายงาน</w:t>
       </w:r>
-      <w:r>
-        <w:rPr>
-          <w:rFonts w:ascii="TH SarabunPSK" w:hAnsi="TH SarabunPSK" w:cs="TH SarabunPSK"/>
-          <w:sz w:val="32"/>
-          <w:szCs w:val="32"/>
-          <w:cs/>
-        </w:rPr>
-        <w:tab/>
-      </w:r>
     </w:p>
     <w:p>
       <w:pPr>
@@ -4353,21 +4615,34 @@
           <w:ilvl w:val="2"/>
           <w:numId w:val="9"/>
         </w:numPr>
-        <w:spacing w:after="0" w:line="240" w:lineRule="auto"/>
-        <w:rPr>
-          <w:rFonts w:ascii="TH SarabunPSK" w:hAnsi="TH SarabunPSK" w:cs="TH SarabunPSK"/>
-          <w:sz w:val="32"/>
-          <w:szCs w:val="32"/>
-        </w:rPr>
-      </w:pPr>
-      <w:r>
-        <w:rPr>
-          <w:rFonts w:ascii="TH SarabunPSK" w:hAnsi="TH SarabunPSK" w:cs="TH SarabunPSK"/>
-          <w:sz w:val="32"/>
-          <w:szCs w:val="32"/>
-          <w:cs/>
-        </w:rPr>
-        <w:t>ระบบสามารถออกรายงานเกี่ยวกับจำนวนปัญหาที่แจ้งเข้ามา</w:t>
+        <w:tabs>
+          <w:tab w:val="left" w:pos="851"/>
+        </w:tabs>
+        <w:spacing w:after="0" w:line="240" w:lineRule="auto"/>
+        <w:jc w:val="thaiDistribute"/>
+        <w:rPr>
+          <w:rFonts w:ascii="TH SarabunPSK" w:hAnsi="TH SarabunPSK" w:cs="TH SarabunPSK"/>
+          <w:sz w:val="32"/>
+          <w:szCs w:val="32"/>
+        </w:rPr>
+      </w:pPr>
+      <w:r>
+        <w:rPr>
+          <w:rFonts w:ascii="TH SarabunPSK" w:hAnsi="TH SarabunPSK" w:cs="TH SarabunPSK"/>
+          <w:sz w:val="32"/>
+          <w:szCs w:val="32"/>
+          <w:cs/>
+        </w:rPr>
+        <w:t>ระบบสามารถออกรายงาน</w:t>
+      </w:r>
+      <w:r>
+        <w:rPr>
+          <w:rFonts w:ascii="TH SarabunPSK" w:hAnsi="TH SarabunPSK" w:cs="TH SarabunPSK" w:hint="cs"/>
+          <w:sz w:val="32"/>
+          <w:szCs w:val="32"/>
+          <w:cs/>
+        </w:rPr>
+        <w:t>ข้อมูลการแจ้งซ่อมตามช่วงเวลาที่ต้องการ</w:t>
       </w:r>
     </w:p>
     <w:p>
@@ -4377,21 +4652,43 @@
           <w:ilvl w:val="2"/>
           <w:numId w:val="9"/>
         </w:numPr>
-        <w:spacing w:after="0" w:line="240" w:lineRule="auto"/>
-        <w:rPr>
-          <w:rFonts w:ascii="TH SarabunPSK" w:hAnsi="TH SarabunPSK" w:cs="TH SarabunPSK"/>
-          <w:sz w:val="32"/>
-          <w:szCs w:val="32"/>
-        </w:rPr>
-      </w:pPr>
-      <w:r>
-        <w:rPr>
-          <w:rFonts w:ascii="TH SarabunPSK" w:hAnsi="TH SarabunPSK" w:cs="TH SarabunPSK"/>
-          <w:sz w:val="32"/>
-          <w:szCs w:val="32"/>
-          <w:cs/>
-        </w:rPr>
-        <w:t>ระบบสามารถออกรายงานการสั่งซื้อวัสดุและอุปกรณ์ตามช่วงเวลาที่ต้องการ</w:t>
+        <w:tabs>
+          <w:tab w:val="left" w:pos="851"/>
+        </w:tabs>
+        <w:spacing w:after="0" w:line="240" w:lineRule="auto"/>
+        <w:jc w:val="thaiDistribute"/>
+        <w:rPr>
+          <w:rFonts w:ascii="TH SarabunPSK" w:hAnsi="TH SarabunPSK" w:cs="TH SarabunPSK"/>
+          <w:sz w:val="32"/>
+          <w:szCs w:val="32"/>
+        </w:rPr>
+      </w:pPr>
+      <w:r>
+        <w:rPr>
+          <w:rFonts w:ascii="TH SarabunPSK" w:hAnsi="TH SarabunPSK" w:cs="TH SarabunPSK"/>
+          <w:sz w:val="32"/>
+          <w:szCs w:val="32"/>
+          <w:cs/>
+        </w:rPr>
+        <w:t>ระบบสามารถออกรายงานการสั่งซื้อ</w:t>
+      </w:r>
+      <w:r>
+        <w:rPr>
+          <w:rFonts w:ascii="TH SarabunPSK" w:hAnsi="TH SarabunPSK" w:cs="TH SarabunPSK"/>
+          <w:sz w:val="32"/>
+          <w:szCs w:val="32"/>
+          <w:cs/>
+        </w:rPr>
+        <w:t>วัสดุและอุปกรณ์</w:t>
+      </w:r>
+      <w:r>
+        <w:rPr>
+          <w:rFonts w:ascii="TH SarabunPSK" w:hAnsi="TH SarabunPSK" w:cs="TH SarabunPSK" w:hint="cs"/>
+          <w:sz w:val="32"/>
+          <w:szCs w:val="32"/>
+          <w:cs/>
+        </w:rPr>
+        <w:t>ตามช่วงเวลาที่ต้องการ</w:t>
       </w:r>
     </w:p>
     <w:p>
@@ -4401,21 +4698,34 @@
           <w:ilvl w:val="2"/>
           <w:numId w:val="9"/>
         </w:numPr>
-        <w:spacing w:after="0" w:line="240" w:lineRule="auto"/>
-        <w:rPr>
-          <w:rFonts w:ascii="TH SarabunPSK" w:hAnsi="TH SarabunPSK" w:cs="TH SarabunPSK"/>
-          <w:sz w:val="32"/>
-          <w:szCs w:val="32"/>
-        </w:rPr>
-      </w:pPr>
-      <w:r>
-        <w:rPr>
-          <w:rFonts w:ascii="TH SarabunPSK" w:hAnsi="TH SarabunPSK" w:cs="TH SarabunPSK"/>
-          <w:sz w:val="32"/>
-          <w:szCs w:val="32"/>
-          <w:cs/>
-        </w:rPr>
-        <w:t>ระบบสามารถออกรายงานการเบิกวัสดุและอุปกรณ์ตามช่วงเวลาที่ต้องการ</w:t>
+        <w:tabs>
+          <w:tab w:val="left" w:pos="851"/>
+        </w:tabs>
+        <w:spacing w:after="0" w:line="240" w:lineRule="auto"/>
+        <w:jc w:val="thaiDistribute"/>
+        <w:rPr>
+          <w:rFonts w:ascii="TH SarabunPSK" w:hAnsi="TH SarabunPSK" w:cs="TH SarabunPSK"/>
+          <w:sz w:val="32"/>
+          <w:szCs w:val="32"/>
+        </w:rPr>
+      </w:pPr>
+      <w:r>
+        <w:rPr>
+          <w:rFonts w:ascii="TH SarabunPSK" w:hAnsi="TH SarabunPSK" w:cs="TH SarabunPSK"/>
+          <w:sz w:val="32"/>
+          <w:szCs w:val="32"/>
+          <w:cs/>
+        </w:rPr>
+        <w:t>ระบบสามารถออกรายงานการ</w:t>
+      </w:r>
+      <w:r>
+        <w:rPr>
+          <w:rFonts w:ascii="TH SarabunPSK" w:hAnsi="TH SarabunPSK" w:cs="TH SarabunPSK" w:hint="cs"/>
+          <w:sz w:val="32"/>
+          <w:szCs w:val="32"/>
+          <w:cs/>
+        </w:rPr>
+        <w:t>เบิกวัสดุและอุปกรณ์ตามช่วงเวลาที่ต้องการ</w:t>
       </w:r>
     </w:p>
     <w:p>
@@ -4425,21 +4735,34 @@
           <w:ilvl w:val="2"/>
           <w:numId w:val="9"/>
         </w:numPr>
-        <w:spacing w:after="0" w:line="240" w:lineRule="auto"/>
-        <w:rPr>
-          <w:rFonts w:ascii="TH SarabunPSK" w:hAnsi="TH SarabunPSK" w:cs="TH SarabunPSK"/>
-          <w:sz w:val="32"/>
-          <w:szCs w:val="32"/>
-        </w:rPr>
-      </w:pPr>
-      <w:r>
-        <w:rPr>
-          <w:rFonts w:ascii="TH SarabunPSK" w:hAnsi="TH SarabunPSK" w:cs="TH SarabunPSK"/>
-          <w:sz w:val="32"/>
-          <w:szCs w:val="32"/>
-          <w:cs/>
-        </w:rPr>
-        <w:t>ระบบสามารถออกรายงานสรุปรายจ่ายตามช่วงเวลาที่ต้องการ</w:t>
+        <w:tabs>
+          <w:tab w:val="left" w:pos="851"/>
+        </w:tabs>
+        <w:spacing w:after="0" w:line="240" w:lineRule="auto"/>
+        <w:jc w:val="thaiDistribute"/>
+        <w:rPr>
+          <w:rFonts w:ascii="TH SarabunPSK" w:hAnsi="TH SarabunPSK" w:cs="TH SarabunPSK"/>
+          <w:sz w:val="32"/>
+          <w:szCs w:val="32"/>
+        </w:rPr>
+      </w:pPr>
+      <w:r>
+        <w:rPr>
+          <w:rFonts w:ascii="TH SarabunPSK" w:hAnsi="TH SarabunPSK" w:cs="TH SarabunPSK"/>
+          <w:sz w:val="32"/>
+          <w:szCs w:val="32"/>
+          <w:cs/>
+        </w:rPr>
+        <w:t>ระบบสามารถออกรายงานสรุปรายจ่าย</w:t>
+      </w:r>
+      <w:r>
+        <w:rPr>
+          <w:rFonts w:ascii="TH SarabunPSK" w:hAnsi="TH SarabunPSK" w:cs="TH SarabunPSK" w:hint="cs"/>
+          <w:sz w:val="32"/>
+          <w:szCs w:val="32"/>
+          <w:cs/>
+        </w:rPr>
+        <w:t>ตามช่วงเวลาที่ต้องการ</w:t>
       </w:r>
     </w:p>
     <w:p>
@@ -4449,21 +4772,25 @@
           <w:ilvl w:val="2"/>
           <w:numId w:val="9"/>
         </w:numPr>
-        <w:spacing w:after="0" w:line="240" w:lineRule="auto"/>
-        <w:rPr>
-          <w:rFonts w:ascii="TH SarabunPSK" w:hAnsi="TH SarabunPSK" w:cs="TH SarabunPSK"/>
-          <w:sz w:val="32"/>
-          <w:szCs w:val="32"/>
-        </w:rPr>
-      </w:pPr>
-      <w:r>
-        <w:rPr>
-          <w:rFonts w:ascii="TH SarabunPSK" w:hAnsi="TH SarabunPSK" w:cs="TH SarabunPSK"/>
-          <w:sz w:val="32"/>
-          <w:szCs w:val="32"/>
-          <w:cs/>
-        </w:rPr>
-        <w:t>ระบบสามารถออกรายงานการประเมิณคุณภาพหลังการซ่อม</w:t>
+        <w:tabs>
+          <w:tab w:val="left" w:pos="851"/>
+        </w:tabs>
+        <w:spacing w:after="0" w:line="240" w:lineRule="auto"/>
+        <w:jc w:val="thaiDistribute"/>
+        <w:rPr>
+          <w:rFonts w:ascii="TH SarabunPSK" w:hAnsi="TH SarabunPSK" w:cs="TH SarabunPSK"/>
+          <w:sz w:val="32"/>
+          <w:szCs w:val="32"/>
+        </w:rPr>
+      </w:pPr>
+      <w:r>
+        <w:rPr>
+          <w:rFonts w:ascii="TH SarabunPSK" w:hAnsi="TH SarabunPSK" w:cs="TH SarabunPSK" w:hint="cs"/>
+          <w:sz w:val="32"/>
+          <w:szCs w:val="32"/>
+          <w:cs/>
+        </w:rPr>
+        <w:t>ระบบสามารถออกรายงานข้อมูลการแจ้งซ่อมที่ยังไม่ได้รับการซ่อม</w:t>
       </w:r>
     </w:p>
     <w:p>
@@ -4558,7 +4885,25 @@
           <w:szCs w:val="32"/>
           <w:cs/>
         </w:rPr>
-        <w:t xml:space="preserve">จํานวนนักศึกษาต่อกลุ่ม : </w:t>
+        <w:t>จ</w:t>
+      </w:r>
+      <w:r>
+        <w:rPr>
+          <w:rFonts w:ascii="TH SarabunPSK" w:hAnsi="TH SarabunPSK" w:cs="TH SarabunPSK" w:hint="cs"/>
+          <w:sz w:val="32"/>
+          <w:szCs w:val="32"/>
+          <w:cs/>
+        </w:rPr>
+        <w:t>ำ</w:t>
+      </w:r>
+      <w:r>
+        <w:rPr>
+          <w:rFonts w:ascii="TH SarabunPSK" w:hAnsi="TH SarabunPSK" w:cs="TH SarabunPSK"/>
+          <w:sz w:val="32"/>
+          <w:szCs w:val="32"/>
+          <w:cs/>
+        </w:rPr>
+        <w:t xml:space="preserve">นวนนักศึกษาต่อกลุ่ม : </w:t>
       </w:r>
       <w:r>
         <w:rPr>
@@ -4575,7 +4920,25 @@
           <w:szCs w:val="32"/>
           <w:cs/>
         </w:rPr>
-        <w:t xml:space="preserve"> คน จํานวนกลุ่ม : ……….กลุ่ม </w:t>
+        <w:t xml:space="preserve"> คน จ</w:t>
+      </w:r>
+      <w:r>
+        <w:rPr>
+          <w:rFonts w:ascii="TH SarabunPSK" w:hAnsi="TH SarabunPSK" w:cs="TH SarabunPSK" w:hint="cs"/>
+          <w:sz w:val="32"/>
+          <w:szCs w:val="32"/>
+          <w:cs/>
+        </w:rPr>
+        <w:t>ำ</w:t>
+      </w:r>
+      <w:r>
+        <w:rPr>
+          <w:rFonts w:ascii="TH SarabunPSK" w:hAnsi="TH SarabunPSK" w:cs="TH SarabunPSK"/>
+          <w:sz w:val="32"/>
+          <w:szCs w:val="32"/>
+          <w:cs/>
+        </w:rPr>
+        <w:t xml:space="preserve">นวนกลุ่ม : ……….กลุ่ม </w:t>
       </w:r>
     </w:p>
     <w:p>
@@ -4720,7 +5083,7 @@
 </file>
 
 <file path=word/numbering.xml><?xml version="1.0" encoding="utf-8"?>
-<w:numbering xmlns:wpc="http://schemas.microsoft.com/office/word/2010/wordprocessingCanvas" xmlns:cx="http://schemas.microsoft.com/office/drawing/2014/chartex" xmlns:cx1="http://schemas.microsoft.com/office/drawing/2015/9/8/chartex" xmlns:cx2="http://schemas.microsoft.com/office/drawing/2015/10/21/chartex" xmlns:cx3="http://schemas.microsoft.com/office/drawing/2016/5/9/chartex" xmlns:cx4="http://schemas.microsoft.com/office/drawing/2016/5/10/chartex" xmlns:cx5="http://schemas.microsoft.com/office/drawing/2016/5/11/chartex" xmlns:cx6="http://schemas.microsoft.com/office/drawing/2016/5/12/chartex" xmlns:cx7="http://schemas.microsoft.com/office/drawing/2016/5/13/chartex" xmlns:cx8="http://schemas.microsoft.com/office/drawing/2016/5/14/chartex" xmlns:mc="http://schemas.openxmlformats.org/markup-compatibility/2006" xmlns:aink="http://schemas.microsoft.com/office/drawing/2016/ink" xmlns:am3d="http://schemas.microsoft.com/office/drawing/2017/model3d" xmlns:o="urn:schemas-microsoft-com:office:office" xmlns:oel="http://schemas.microsoft.com/office/2019/extlst" xmlns:r="http://schemas.openxmlformats.org/officeDocument/2006/relationships" xmlns:m="http://schemas.openxmlformats.org/officeDocument/2006/math" xmlns:v="urn:schemas-microsoft-com:vml" xmlns:wp14="http://schemas.microsoft.com/office/word/2010/wordprocessingDrawing" xmlns:wp="http://schemas.openxmlformats.org/drawingml/2006/wordprocessingDrawing" xmlns:w10="urn:schemas-microsoft-com:office:word" xmlns:w="http://schemas.openxmlformats.org/wordprocessingml/2006/main" xmlns:w14="http://schemas.microsoft.com/office/word/2010/wordml" xmlns:w15="http://schemas.microsoft.com/office/word/2012/wordml" xmlns:w16cex="http://schemas.microsoft.com/office/word/2018/wordml/cex" xmlns:w16cid="http://schemas.microsoft.com/office/word/2016/wordml/cid" xmlns:w16="http://schemas.microsoft.com/office/word/2018/wordml" xmlns:w16du="http://schemas.microsoft.com/office/word/2023/wordml/word16du" xmlns:w16sdtdh="http://schemas.microsoft.com/office/word/2020/wordml/sdtdatahash" xmlns:w16se="http://schemas.microsoft.com/office/word/2015/wordml/symex" xmlns:wpg="http://schemas.microsoft.com/office/word/2010/wordprocessingGroup" xmlns:wpi="http://schemas.microsoft.com/office/word/2010/wordprocessingInk" xmlns:wne="http://schemas.microsoft.com/office/word/2006/wordml" xmlns:wps="http://schemas.microsoft.com/office/word/2010/wordprocessingShape" mc:Ignorable="w14 w15 w16se w16cid w16 w16cex w16sdtdh w16du wp14">
+<w:numbering xmlns:wpc="http://schemas.microsoft.com/office/word/2010/wordprocessingCanvas" xmlns:cx="http://schemas.microsoft.com/office/drawing/2014/chartex" xmlns:cx1="http://schemas.microsoft.com/office/drawing/2015/9/8/chartex" xmlns:cx2="http://schemas.microsoft.com/office/drawing/2015/10/21/chartex" xmlns:cx3="http://schemas.microsoft.com/office/drawing/2016/5/9/chartex" xmlns:cx4="http://schemas.microsoft.com/office/drawing/2016/5/10/chartex" xmlns:cx5="http://schemas.microsoft.com/office/drawing/2016/5/11/chartex" xmlns:cx6="http://schemas.microsoft.com/office/drawing/2016/5/12/chartex" xmlns:cx7="http://schemas.microsoft.com/office/drawing/2016/5/13/chartex" xmlns:cx8="http://schemas.microsoft.com/office/drawing/2016/5/14/chartex" xmlns:mc="http://schemas.openxmlformats.org/markup-compatibility/2006" xmlns:aink="http://schemas.microsoft.com/office/drawing/2016/ink" xmlns:am3d="http://schemas.microsoft.com/office/drawing/2017/model3d" xmlns:o="urn:schemas-microsoft-com:office:office" xmlns:r="http://schemas.openxmlformats.org/officeDocument/2006/relationships" xmlns:m="http://schemas.openxmlformats.org/officeDocument/2006/math" xmlns:v="urn:schemas-microsoft-com:vml" xmlns:wp14="http://schemas.microsoft.com/office/word/2010/wordprocessingDrawing" xmlns:wp="http://schemas.openxmlformats.org/drawingml/2006/wordprocessingDrawing" xmlns:w10="urn:schemas-microsoft-com:office:word" xmlns:w="http://schemas.openxmlformats.org/wordprocessingml/2006/main" xmlns:w14="http://schemas.microsoft.com/office/word/2010/wordml" xmlns:w15="http://schemas.microsoft.com/office/word/2012/wordml" xmlns:w16cex="http://schemas.microsoft.com/office/word/2018/wordml/cex" xmlns:w16cid="http://schemas.microsoft.com/office/word/2016/wordml/cid" xmlns:w16="http://schemas.microsoft.com/office/word/2018/wordml" xmlns:w16sdtdh="http://schemas.microsoft.com/office/word/2020/wordml/sdtdatahash" xmlns:w16se="http://schemas.microsoft.com/office/word/2015/wordml/symex" xmlns:wpg="http://schemas.microsoft.com/office/word/2010/wordprocessingGroup" xmlns:wpi="http://schemas.microsoft.com/office/word/2010/wordprocessingInk" xmlns:wne="http://schemas.microsoft.com/office/word/2006/wordml" xmlns:wps="http://schemas.microsoft.com/office/word/2010/wordprocessingShape" mc:Ignorable="w14 w15 w16se w16cid w16 w16cex w16sdtdh wp14">
   <w:abstractNum w:abstractNumId="0" w15:restartNumberingAfterBreak="0">
     <w:nsid w:val="033C4BB0"/>
     <w:multiLevelType w:val="multilevel"/>
@@ -5618,38 +5981,38 @@
       </w:pPr>
     </w:lvl>
   </w:abstractNum>
-  <w:num w:numId="1" w16cid:durableId="1321159191">
+  <w:num w:numId="1">
     <w:abstractNumId w:val="4"/>
   </w:num>
-  <w:num w:numId="2" w16cid:durableId="435829142">
+  <w:num w:numId="2">
     <w:abstractNumId w:val="3"/>
   </w:num>
-  <w:num w:numId="3" w16cid:durableId="1129006264">
+  <w:num w:numId="3">
     <w:abstractNumId w:val="0"/>
   </w:num>
-  <w:num w:numId="4" w16cid:durableId="810169788">
+  <w:num w:numId="4">
     <w:abstractNumId w:val="7"/>
   </w:num>
-  <w:num w:numId="5" w16cid:durableId="1826816491">
+  <w:num w:numId="5">
     <w:abstractNumId w:val="5"/>
   </w:num>
-  <w:num w:numId="6" w16cid:durableId="1824009504">
+  <w:num w:numId="6">
     <w:abstractNumId w:val="8"/>
   </w:num>
-  <w:num w:numId="7" w16cid:durableId="1296253301">
+  <w:num w:numId="7">
     <w:abstractNumId w:val="2"/>
   </w:num>
-  <w:num w:numId="8" w16cid:durableId="1229927044">
+  <w:num w:numId="8">
     <w:abstractNumId w:val="6"/>
   </w:num>
-  <w:num w:numId="9" w16cid:durableId="601032631">
+  <w:num w:numId="9">
     <w:abstractNumId w:val="1"/>
   </w:num>
 </w:numbering>
 </file>
 
 <file path=word/styles.xml><?xml version="1.0" encoding="utf-8"?>
-<w:styles xmlns:mc="http://schemas.openxmlformats.org/markup-compatibility/2006" xmlns:r="http://schemas.openxmlformats.org/officeDocument/2006/relationships" xmlns:w="http://schemas.openxmlformats.org/wordprocessingml/2006/main" xmlns:w14="http://schemas.microsoft.com/office/word/2010/wordml" xmlns:w15="http://schemas.microsoft.com/office/word/2012/wordml" xmlns:w16cex="http://schemas.microsoft.com/office/word/2018/wordml/cex" xmlns:w16cid="http://schemas.microsoft.com/office/word/2016/wordml/cid" xmlns:w16="http://schemas.microsoft.com/office/word/2018/wordml" xmlns:w16du="http://schemas.microsoft.com/office/word/2023/wordml/word16du" xmlns:w16sdtdh="http://schemas.microsoft.com/office/word/2020/wordml/sdtdatahash" xmlns:w16se="http://schemas.microsoft.com/office/word/2015/wordml/symex" mc:Ignorable="w14 w15 w16se w16cid w16 w16cex w16sdtdh w16du">
+<w:styles xmlns:mc="http://schemas.openxmlformats.org/markup-compatibility/2006" xmlns:r="http://schemas.openxmlformats.org/officeDocument/2006/relationships" xmlns:w="http://schemas.openxmlformats.org/wordprocessingml/2006/main" xmlns:w14="http://schemas.microsoft.com/office/word/2010/wordml" xmlns:w15="http://schemas.microsoft.com/office/word/2012/wordml" xmlns:w16cex="http://schemas.microsoft.com/office/word/2018/wordml/cex" xmlns:w16cid="http://schemas.microsoft.com/office/word/2016/wordml/cid" xmlns:w16="http://schemas.microsoft.com/office/word/2018/wordml" xmlns:w16sdtdh="http://schemas.microsoft.com/office/word/2020/wordml/sdtdatahash" xmlns:w16se="http://schemas.microsoft.com/office/word/2015/wordml/symex" mc:Ignorable="w14 w15 w16se w16cid w16 w16cex w16sdtdh">
   <w:docDefaults>
     <w:rPrDefault>
       <w:rPr>

</xml_diff>